<commit_message>
Article added to repo
</commit_message>
<xml_diff>
--- a/MainProject.docx
+++ b/MainProject.docx
@@ -109,7 +109,27 @@
           <w:sz w:val="28"/>
           <w:szCs w:val="28"/>
         </w:rPr>
-        <w:t xml:space="preserve"> AUDIENCE METERING </w:t>
+        <w:t xml:space="preserve"> AUDIENCE </w:t>
+      </w:r>
+      <w:r>
+        <w:rPr>
+          <w:rFonts w:ascii="Times New Roman" w:hAnsi="Times New Roman" w:cs="Times New Roman"/>
+          <w:b/>
+          <w:bCs/>
+          <w:sz w:val="28"/>
+          <w:szCs w:val="28"/>
+        </w:rPr>
+        <w:t>MEASUREMENT</w:t>
+      </w:r>
+      <w:r>
+        <w:rPr>
+          <w:rFonts w:ascii="Times New Roman" w:hAnsi="Times New Roman" w:cs="Times New Roman"/>
+          <w:b/>
+          <w:bCs/>
+          <w:sz w:val="28"/>
+          <w:szCs w:val="28"/>
+        </w:rPr>
+        <w:t xml:space="preserve"> </w:t>
       </w:r>
       <w:r>
         <w:rPr>
@@ -468,53 +488,37 @@
         <w:rPr>
           <w:rFonts w:ascii="Times New Roman" w:hAnsi="Times New Roman" w:cs="Times New Roman"/>
         </w:rPr>
-        <w:t>Content consumption measurement is one of the aims the audience measurement technologies which include the analysis of users</w:t>
-      </w:r>
-      <w:r>
-        <w:rPr>
-          <w:rFonts w:ascii="Times New Roman" w:hAnsi="Times New Roman" w:cs="Times New Roman"/>
-        </w:rPr>
-        <w:t>’</w:t>
-      </w:r>
-      <w:r>
-        <w:rPr>
-          <w:rFonts w:ascii="Times New Roman" w:hAnsi="Times New Roman" w:cs="Times New Roman"/>
-        </w:rPr>
-        <w:t xml:space="preserve"> </w:t>
-      </w:r>
-      <w:proofErr w:type="spellStart"/>
-      <w:r>
-        <w:rPr>
-          <w:rFonts w:ascii="Times New Roman" w:hAnsi="Times New Roman" w:cs="Times New Roman"/>
-        </w:rPr>
-        <w:t>behaviour</w:t>
-      </w:r>
-      <w:proofErr w:type="spellEnd"/>
-      <w:r>
-        <w:rPr>
-          <w:rFonts w:ascii="Times New Roman" w:hAnsi="Times New Roman" w:cs="Times New Roman"/>
-        </w:rPr>
-        <w:t xml:space="preserve"> when consuming content or media services. Content consumption </w:t>
-      </w:r>
-      <w:r>
-        <w:rPr>
-          <w:rFonts w:ascii="Times New Roman" w:hAnsi="Times New Roman" w:cs="Times New Roman"/>
-        </w:rPr>
-        <w:t xml:space="preserve">measurement is one of the main methods used by service providers or broadcasters, the main methods used by services providers or broadcasters to obtain useful data for refining service offerings or setting advertising rates. </w:t>
-      </w:r>
-      <w:proofErr w:type="gramStart"/>
-      <w:r>
-        <w:rPr>
-          <w:rFonts w:ascii="Times New Roman" w:hAnsi="Times New Roman" w:cs="Times New Roman"/>
-        </w:rPr>
-        <w:t>It’s</w:t>
-      </w:r>
-      <w:proofErr w:type="gramEnd"/>
-      <w:r>
-        <w:rPr>
-          <w:rFonts w:ascii="Times New Roman" w:hAnsi="Times New Roman" w:cs="Times New Roman"/>
-        </w:rPr>
-        <w:t xml:space="preserve"> applicability goes well beyond this. Without reliable audience data, many businesses will be reluctant to participate in the new delivery platforms.</w:t>
+        <w:t xml:space="preserve">Content consumption measurement is one of the </w:t>
+      </w:r>
+      <w:r>
+        <w:rPr>
+          <w:rFonts w:ascii="Times New Roman" w:hAnsi="Times New Roman" w:cs="Times New Roman"/>
+        </w:rPr>
+        <w:t>solutions</w:t>
+      </w:r>
+      <w:r>
+        <w:rPr>
+          <w:rFonts w:ascii="Times New Roman" w:hAnsi="Times New Roman" w:cs="Times New Roman"/>
+        </w:rPr>
+        <w:t xml:space="preserve"> the audience measurement technologies </w:t>
+      </w:r>
+      <w:r>
+        <w:rPr>
+          <w:rFonts w:ascii="Times New Roman" w:hAnsi="Times New Roman" w:cs="Times New Roman"/>
+        </w:rPr>
+        <w:t>aim to bring about</w:t>
+      </w:r>
+      <w:r>
+        <w:rPr>
+          <w:rFonts w:ascii="Times New Roman" w:hAnsi="Times New Roman" w:cs="Times New Roman"/>
+        </w:rPr>
+        <w:t xml:space="preserve">. Content consumption </w:t>
+      </w:r>
+      <w:r>
+        <w:rPr>
+          <w:rFonts w:ascii="Times New Roman" w:hAnsi="Times New Roman" w:cs="Times New Roman"/>
+        </w:rPr>
+        <w:t>measurement is one of the main methods used by service providers or broadcasters to obtain useful data for refining service offerings or setting advertising rates. It’s applicability goes well beyond this. Without reliable audience data, many businesses will be reluctant to participate in the new delivery platforms.</w:t>
       </w:r>
     </w:p>
     <w:p>
@@ -548,7 +552,71 @@
           <w:sz w:val="24"/>
           <w:szCs w:val="24"/>
         </w:rPr>
-        <w:t xml:space="preserve"> is the determination of the number of people who watched a particular TV program or channel, or listened to a certain radio station over a stated period of time. Direct and indirect methods of measurement are used</w:t>
+        <w:t xml:space="preserve"> is the </w:t>
+      </w:r>
+      <w:r>
+        <w:rPr>
+          <w:rFonts w:ascii="Times New Roman" w:hAnsi="Times New Roman" w:cs="Times New Roman"/>
+          <w:sz w:val="24"/>
+          <w:szCs w:val="24"/>
+        </w:rPr>
+        <w:t>estimation</w:t>
+      </w:r>
+      <w:r>
+        <w:rPr>
+          <w:rFonts w:ascii="Times New Roman" w:hAnsi="Times New Roman" w:cs="Times New Roman"/>
+          <w:sz w:val="24"/>
+          <w:szCs w:val="24"/>
+        </w:rPr>
+        <w:t xml:space="preserve"> of the number of </w:t>
+      </w:r>
+      <w:r>
+        <w:rPr>
+          <w:rFonts w:ascii="Times New Roman" w:hAnsi="Times New Roman" w:cs="Times New Roman"/>
+          <w:sz w:val="24"/>
+          <w:szCs w:val="24"/>
+        </w:rPr>
+        <w:t>viewers</w:t>
+      </w:r>
+      <w:r>
+        <w:rPr>
+          <w:rFonts w:ascii="Times New Roman" w:hAnsi="Times New Roman" w:cs="Times New Roman"/>
+          <w:sz w:val="24"/>
+          <w:szCs w:val="24"/>
+        </w:rPr>
+        <w:t xml:space="preserve"> who </w:t>
+      </w:r>
+      <w:r>
+        <w:rPr>
+          <w:rFonts w:ascii="Times New Roman" w:hAnsi="Times New Roman" w:cs="Times New Roman"/>
+          <w:sz w:val="24"/>
+          <w:szCs w:val="24"/>
+        </w:rPr>
+        <w:t>are tuned to</w:t>
+      </w:r>
+      <w:r>
+        <w:rPr>
+          <w:rFonts w:ascii="Times New Roman" w:hAnsi="Times New Roman" w:cs="Times New Roman"/>
+          <w:sz w:val="24"/>
+          <w:szCs w:val="24"/>
+        </w:rPr>
+        <w:t xml:space="preserve"> a particular TV program or channel, or </w:t>
+      </w:r>
+      <w:r>
+        <w:rPr>
+          <w:rFonts w:ascii="Times New Roman" w:hAnsi="Times New Roman" w:cs="Times New Roman"/>
+          <w:sz w:val="24"/>
+          <w:szCs w:val="24"/>
+        </w:rPr>
+        <w:t xml:space="preserve">the number of listeners who are tuned to a particular radio program or channel. Audience measurement takes into account the behaviour of  the audience as well as their demographics. </w:t>
+      </w:r>
+      <w:r>
+        <w:rPr>
+          <w:rFonts w:ascii="Times New Roman" w:hAnsi="Times New Roman" w:cs="Times New Roman"/>
+          <w:sz w:val="24"/>
+          <w:szCs w:val="24"/>
+        </w:rPr>
+        <w:t>Direct and indirect methods of measurement are used</w:t>
       </w:r>
       <w:r>
         <w:rPr>

</xml_diff>

<commit_message>
Paragraphs added to chapter 1
</commit_message>
<xml_diff>
--- a/MainProject.docx
+++ b/MainProject.docx
@@ -482,43 +482,137 @@
         <w:spacing w:line="360" w:lineRule="auto"/>
         <w:rPr>
           <w:rFonts w:ascii="Times New Roman" w:hAnsi="Times New Roman" w:cs="Times New Roman"/>
-        </w:rPr>
-      </w:pPr>
-      <w:r>
-        <w:rPr>
-          <w:rFonts w:ascii="Times New Roman" w:hAnsi="Times New Roman" w:cs="Times New Roman"/>
+          <w:sz w:val="24"/>
+          <w:szCs w:val="24"/>
+        </w:rPr>
+      </w:pPr>
+      <w:r>
+        <w:rPr>
+          <w:rFonts w:ascii="Times New Roman" w:hAnsi="Times New Roman" w:cs="Times New Roman"/>
+          <w:sz w:val="24"/>
+          <w:szCs w:val="24"/>
         </w:rPr>
         <w:t xml:space="preserve">Content consumption measurement is one of the </w:t>
       </w:r>
       <w:r>
         <w:rPr>
           <w:rFonts w:ascii="Times New Roman" w:hAnsi="Times New Roman" w:cs="Times New Roman"/>
+          <w:sz w:val="24"/>
+          <w:szCs w:val="24"/>
         </w:rPr>
         <w:t>solutions</w:t>
       </w:r>
       <w:r>
         <w:rPr>
           <w:rFonts w:ascii="Times New Roman" w:hAnsi="Times New Roman" w:cs="Times New Roman"/>
+          <w:sz w:val="24"/>
+          <w:szCs w:val="24"/>
         </w:rPr>
         <w:t xml:space="preserve"> the audience measurement technologies </w:t>
       </w:r>
       <w:r>
         <w:rPr>
           <w:rFonts w:ascii="Times New Roman" w:hAnsi="Times New Roman" w:cs="Times New Roman"/>
+          <w:sz w:val="24"/>
+          <w:szCs w:val="24"/>
         </w:rPr>
         <w:t>aim to bring about</w:t>
       </w:r>
       <w:r>
         <w:rPr>
           <w:rFonts w:ascii="Times New Roman" w:hAnsi="Times New Roman" w:cs="Times New Roman"/>
+          <w:sz w:val="24"/>
+          <w:szCs w:val="24"/>
         </w:rPr>
         <w:t xml:space="preserve">. Content consumption </w:t>
       </w:r>
       <w:r>
         <w:rPr>
           <w:rFonts w:ascii="Times New Roman" w:hAnsi="Times New Roman" w:cs="Times New Roman"/>
-        </w:rPr>
-        <w:t>measurement is one of the main methods used by service providers or broadcasters to obtain useful data for refining service offerings or setting advertising rates. It’s applicability goes well beyond this. Without reliable audience data, many businesses will be reluctant to participate in the new delivery platforms.</w:t>
+          <w:sz w:val="24"/>
+          <w:szCs w:val="24"/>
+        </w:rPr>
+        <w:t xml:space="preserve">measurement is one of the main methods used by service providers or broadcasters to obtain useful data for </w:t>
+      </w:r>
+      <w:r>
+        <w:rPr>
+          <w:rFonts w:ascii="Times New Roman" w:hAnsi="Times New Roman" w:cs="Times New Roman"/>
+          <w:sz w:val="24"/>
+          <w:szCs w:val="24"/>
+        </w:rPr>
+        <w:t>improving</w:t>
+      </w:r>
+      <w:r>
+        <w:rPr>
+          <w:rFonts w:ascii="Times New Roman" w:hAnsi="Times New Roman" w:cs="Times New Roman"/>
+          <w:sz w:val="24"/>
+          <w:szCs w:val="24"/>
+        </w:rPr>
+        <w:t xml:space="preserve"> service offerings or </w:t>
+      </w:r>
+      <w:r>
+        <w:rPr>
+          <w:rFonts w:ascii="Times New Roman" w:hAnsi="Times New Roman" w:cs="Times New Roman"/>
+          <w:sz w:val="24"/>
+          <w:szCs w:val="24"/>
+        </w:rPr>
+        <w:t>putting advertising rates in place</w:t>
+      </w:r>
+      <w:r>
+        <w:rPr>
+          <w:rFonts w:ascii="Times New Roman" w:hAnsi="Times New Roman" w:cs="Times New Roman"/>
+          <w:sz w:val="24"/>
+          <w:szCs w:val="24"/>
+        </w:rPr>
+        <w:t>. It</w:t>
+      </w:r>
+      <w:r>
+        <w:rPr>
+          <w:rFonts w:ascii="Times New Roman" w:hAnsi="Times New Roman" w:cs="Times New Roman"/>
+          <w:sz w:val="24"/>
+          <w:szCs w:val="24"/>
+        </w:rPr>
+        <w:t>s</w:t>
+      </w:r>
+      <w:r>
+        <w:rPr>
+          <w:rFonts w:ascii="Times New Roman" w:hAnsi="Times New Roman" w:cs="Times New Roman"/>
+          <w:sz w:val="24"/>
+          <w:szCs w:val="24"/>
+        </w:rPr>
+        <w:t xml:space="preserve"> </w:t>
+      </w:r>
+      <w:r>
+        <w:rPr>
+          <w:rFonts w:ascii="Times New Roman" w:hAnsi="Times New Roman" w:cs="Times New Roman"/>
+          <w:sz w:val="24"/>
+          <w:szCs w:val="24"/>
+        </w:rPr>
+        <w:t>applications</w:t>
+      </w:r>
+      <w:r>
+        <w:rPr>
+          <w:rFonts w:ascii="Times New Roman" w:hAnsi="Times New Roman" w:cs="Times New Roman"/>
+          <w:sz w:val="24"/>
+          <w:szCs w:val="24"/>
+        </w:rPr>
+        <w:t xml:space="preserve"> go well beyond this</w:t>
+      </w:r>
+      <w:r>
+        <w:rPr>
+          <w:rFonts w:ascii="Times New Roman" w:hAnsi="Times New Roman" w:cs="Times New Roman"/>
+          <w:sz w:val="24"/>
+          <w:szCs w:val="24"/>
+        </w:rPr>
+        <w:t>. However, w</w:t>
+      </w:r>
+      <w:r>
+        <w:rPr>
+          <w:rFonts w:ascii="Times New Roman" w:hAnsi="Times New Roman" w:cs="Times New Roman"/>
+          <w:sz w:val="24"/>
+          <w:szCs w:val="24"/>
+        </w:rPr>
+        <w:t>ithout reliable audience data, many businesses will be reluctant to participate in the new delivery platforms.</w:t>
       </w:r>
     </w:p>
     <w:p>
@@ -608,7 +702,57 @@
           <w:sz w:val="24"/>
           <w:szCs w:val="24"/>
         </w:rPr>
-        <w:t xml:space="preserve">the number of listeners who are tuned to a particular radio program or channel. Audience measurement takes into account the behaviour of  the audience as well as their demographics. </w:t>
+        <w:t>the number of listeners who are tuned to a particular radio program or channel. Audience measurement takes into account</w:t>
+      </w:r>
+      <w:r>
+        <w:rPr>
+          <w:rFonts w:ascii="Times New Roman" w:hAnsi="Times New Roman" w:cs="Times New Roman"/>
+          <w:sz w:val="24"/>
+          <w:szCs w:val="24"/>
+        </w:rPr>
+        <w:t>,</w:t>
+      </w:r>
+      <w:r>
+        <w:rPr>
+          <w:rFonts w:ascii="Times New Roman" w:hAnsi="Times New Roman" w:cs="Times New Roman"/>
+          <w:sz w:val="24"/>
+          <w:szCs w:val="24"/>
+        </w:rPr>
+        <w:t xml:space="preserve"> the </w:t>
+      </w:r>
+      <w:proofErr w:type="spellStart"/>
+      <w:r>
+        <w:rPr>
+          <w:rFonts w:ascii="Times New Roman" w:hAnsi="Times New Roman" w:cs="Times New Roman"/>
+          <w:sz w:val="24"/>
+          <w:szCs w:val="24"/>
+        </w:rPr>
+        <w:t>behaviour</w:t>
+      </w:r>
+      <w:proofErr w:type="spellEnd"/>
+      <w:r>
+        <w:rPr>
+          <w:rFonts w:ascii="Times New Roman" w:hAnsi="Times New Roman" w:cs="Times New Roman"/>
+          <w:sz w:val="24"/>
+          <w:szCs w:val="24"/>
+        </w:rPr>
+        <w:t xml:space="preserve"> of  the audience as well as </w:t>
+      </w:r>
+      <w:r>
+        <w:rPr>
+          <w:rFonts w:ascii="Times New Roman" w:hAnsi="Times New Roman" w:cs="Times New Roman"/>
+          <w:sz w:val="24"/>
+          <w:szCs w:val="24"/>
+        </w:rPr>
+        <w:t>its</w:t>
+      </w:r>
+      <w:r>
+        <w:rPr>
+          <w:rFonts w:ascii="Times New Roman" w:hAnsi="Times New Roman" w:cs="Times New Roman"/>
+          <w:sz w:val="24"/>
+          <w:szCs w:val="24"/>
+        </w:rPr>
+        <w:t xml:space="preserve"> demographics. </w:t>
       </w:r>
       <w:r>
         <w:rPr>
@@ -635,6 +779,152 @@
         <w:t>and, usually, results from a carefully chosen sample are extrapolated to produce figures for the whole population.</w:t>
       </w:r>
     </w:p>
+    <w:p>
+      <w:pPr>
+        <w:spacing w:line="360" w:lineRule="auto"/>
+        <w:rPr>
+          <w:rFonts w:ascii="Times New Roman" w:hAnsi="Times New Roman" w:cs="Times New Roman"/>
+          <w:sz w:val="24"/>
+          <w:szCs w:val="24"/>
+        </w:rPr>
+      </w:pPr>
+      <w:r>
+        <w:rPr>
+          <w:rFonts w:ascii="Times New Roman" w:hAnsi="Times New Roman" w:cs="Times New Roman"/>
+          <w:sz w:val="24"/>
+          <w:szCs w:val="24"/>
+        </w:rPr>
+        <w:t xml:space="preserve">First launched in the late 1940's soon after the start of commercial broadcasting, the audience measurements allowed radio broadcasting business to flourish through networks which offered advertisers, who </w:t>
+      </w:r>
+      <w:proofErr w:type="spellStart"/>
+      <w:r>
+        <w:rPr>
+          <w:rFonts w:ascii="Times New Roman" w:hAnsi="Times New Roman" w:cs="Times New Roman"/>
+          <w:sz w:val="24"/>
+          <w:szCs w:val="24"/>
+        </w:rPr>
+        <w:t>payed</w:t>
+      </w:r>
+      <w:proofErr w:type="spellEnd"/>
+      <w:r>
+        <w:rPr>
+          <w:rFonts w:ascii="Times New Roman" w:hAnsi="Times New Roman" w:cs="Times New Roman"/>
+          <w:sz w:val="24"/>
+          <w:szCs w:val="24"/>
+        </w:rPr>
+        <w:t xml:space="preserve"> </w:t>
+      </w:r>
+      <w:r>
+        <w:rPr>
+          <w:rFonts w:ascii="Times New Roman" w:hAnsi="Times New Roman" w:cs="Times New Roman"/>
+          <w:sz w:val="24"/>
+          <w:szCs w:val="24"/>
+        </w:rPr>
+        <w:t xml:space="preserve">for </w:t>
+      </w:r>
+      <w:r>
+        <w:rPr>
+          <w:rFonts w:ascii="Times New Roman" w:hAnsi="Times New Roman" w:cs="Times New Roman"/>
+          <w:sz w:val="24"/>
+          <w:szCs w:val="24"/>
+        </w:rPr>
+        <w:t xml:space="preserve">the estimated number of </w:t>
+      </w:r>
+      <w:r>
+        <w:rPr>
+          <w:rFonts w:ascii="Times New Roman" w:hAnsi="Times New Roman" w:cs="Times New Roman"/>
+          <w:sz w:val="24"/>
+          <w:szCs w:val="24"/>
+        </w:rPr>
+        <w:t>ears</w:t>
+      </w:r>
+      <w:r>
+        <w:rPr>
+          <w:rFonts w:ascii="Times New Roman" w:hAnsi="Times New Roman" w:cs="Times New Roman"/>
+          <w:sz w:val="24"/>
+          <w:szCs w:val="24"/>
+        </w:rPr>
+        <w:t xml:space="preserve"> </w:t>
+      </w:r>
+      <w:r>
+        <w:rPr>
+          <w:rFonts w:ascii="Times New Roman" w:hAnsi="Times New Roman" w:cs="Times New Roman"/>
+          <w:sz w:val="24"/>
+          <w:szCs w:val="24"/>
+        </w:rPr>
+        <w:t>listening</w:t>
+      </w:r>
+      <w:r>
+        <w:rPr>
+          <w:rFonts w:ascii="Times New Roman" w:hAnsi="Times New Roman" w:cs="Times New Roman"/>
+          <w:sz w:val="24"/>
+          <w:szCs w:val="24"/>
+        </w:rPr>
+        <w:t xml:space="preserve"> on commercials, a way to quantify the financial value of radio audiences. The first measuring techniques had several limitations because the acquisition of reliable, large-scale data was costly. Despite the limitations, standards for measurement remained largely unchanged for </w:t>
+      </w:r>
+      <w:r>
+        <w:rPr>
+          <w:rFonts w:ascii="Times New Roman" w:hAnsi="Times New Roman" w:cs="Times New Roman"/>
+          <w:sz w:val="24"/>
+          <w:szCs w:val="24"/>
+        </w:rPr>
+        <w:t>years</w:t>
+      </w:r>
+      <w:r>
+        <w:rPr>
+          <w:rFonts w:ascii="Times New Roman" w:hAnsi="Times New Roman" w:cs="Times New Roman"/>
+          <w:sz w:val="24"/>
+          <w:szCs w:val="24"/>
+        </w:rPr>
+        <w:t xml:space="preserve"> until the explosion of digitally accessible data resulted in such devices as cable boxes, video on demand boxes and cell phone as well as web apps, internet browser clicks, web queries, and social media activities.</w:t>
+      </w:r>
+      <w:r>
+        <w:rPr>
+          <w:rFonts w:ascii="Times New Roman" w:hAnsi="Times New Roman" w:cs="Times New Roman"/>
+          <w:sz w:val="24"/>
+          <w:szCs w:val="24"/>
+        </w:rPr>
+        <w:t xml:space="preserve"> </w:t>
+      </w:r>
+      <w:r>
+        <w:rPr>
+          <w:rFonts w:ascii="Times New Roman" w:hAnsi="Times New Roman" w:cs="Times New Roman"/>
+          <w:sz w:val="24"/>
+          <w:szCs w:val="24"/>
+        </w:rPr>
+        <w:t>Radio listeners now leave digital footprints that may be used to follow practically every part of their everyday lives, enabling large-scale aggregation across data sources for individual users and groups, as well as tracking of more individuals on more dimensions for more programs. Data is now more substantial, real-time, and less expensive to get, allowing for precise and fine-grained radio audience monitoring.</w:t>
+      </w:r>
+    </w:p>
+    <w:p>
+      <w:pPr>
+        <w:pStyle w:val="Heading2"/>
+        <w:spacing w:line="360" w:lineRule="auto"/>
+      </w:pPr>
+      <w:r>
+        <w:t>MOTIVATION FOR THE STUDY</w:t>
+      </w:r>
+    </w:p>
+    <w:p>
+      <w:pPr>
+        <w:rPr>
+          <w:rFonts w:ascii="Times New Roman" w:hAnsi="Times New Roman" w:cs="Times New Roman"/>
+          <w:sz w:val="24"/>
+          <w:szCs w:val="24"/>
+        </w:rPr>
+      </w:pPr>
+      <w:proofErr w:type="spellStart"/>
+      <w:r>
+        <w:rPr>
+          <w:rFonts w:ascii="Times New Roman" w:hAnsi="Times New Roman" w:cs="Times New Roman"/>
+          <w:sz w:val="24"/>
+          <w:szCs w:val="24"/>
+        </w:rPr>
+        <w:t>sdfdasdf</w:t>
+      </w:r>
+      <w:proofErr w:type="spellEnd"/>
+    </w:p>
+    <w:p/>
+    <w:p/>
     <w:p>
       <w:pPr>
         <w:tabs>

</xml_diff>

<commit_message>
Chap2 coming to an end
</commit_message>
<xml_diff>
--- a/MainProject.docx
+++ b/MainProject.docx
@@ -2185,6 +2185,8 @@
         </w:numPr>
         <w:spacing w:line="360" w:lineRule="auto"/>
         <w:rPr>
+          <w:b/>
+          <w:bCs/>
           <w:lang w:val="en"/>
         </w:rPr>
       </w:pPr>
@@ -2194,53 +2196,27 @@
           <w:bCs/>
           <w:lang w:val="en"/>
         </w:rPr>
-        <w:t>Radio</w:t>
-      </w:r>
-      <w:r>
-        <w:t>:</w:t>
-      </w:r>
-      <w:r>
-        <w:t xml:space="preserve"> A</w:t>
-      </w:r>
-      <w:r>
+        <w:t>Sampling:</w:t>
+      </w:r>
+      <w:r>
+        <w:rPr>
+          <w:b/>
+          <w:bCs/>
+          <w:lang w:val="en"/>
+        </w:rPr>
         <w:t xml:space="preserve"> </w:t>
       </w:r>
       <w:r>
         <w:rPr>
           <w:lang w:val="en"/>
         </w:rPr>
-        <w:t xml:space="preserve">Radio is </w:t>
+        <w:t xml:space="preserve">sampling </w:t>
       </w:r>
       <w:r>
         <w:rPr>
           <w:lang w:val="en"/>
         </w:rPr>
-        <w:t>a device that makes</w:t>
-      </w:r>
-      <w:r>
-        <w:rPr>
-          <w:lang w:val="en"/>
-        </w:rPr>
-        <w:t xml:space="preserve"> use of electromagnetic radiation to transmit electrical signals across long distances without the use of cables, such as in sound </w:t>
-      </w:r>
-      <w:r>
-        <w:rPr>
-          <w:lang w:val="en"/>
-        </w:rPr>
-        <w:lastRenderedPageBreak/>
-        <w:t>transmission, television, and radar.</w:t>
-      </w:r>
-      <w:r>
-        <w:rPr>
-          <w:lang w:val="en"/>
-        </w:rPr>
-        <w:t xml:space="preserve"> </w:t>
-      </w:r>
-      <w:r>
-        <w:rPr>
-          <w:lang w:val="en"/>
-        </w:rPr>
-        <w:t>The number of oscillations of electromagnetic radiation per second is referred to as MHz in the context of radio.</w:t>
+        <w:t>is the process of selecting a sample of people who are representative of the overall population.</w:t>
       </w:r>
     </w:p>
     <w:p>
@@ -2261,10 +2237,77 @@
           <w:bCs/>
           <w:lang w:val="en"/>
         </w:rPr>
+        <w:lastRenderedPageBreak/>
+        <w:t>Radio</w:t>
+      </w:r>
+      <w:r>
+        <w:rPr>
+          <w:b/>
+          <w:bCs/>
+        </w:rPr>
+        <w:t>:</w:t>
+      </w:r>
+      <w:r>
+        <w:t xml:space="preserve"> A</w:t>
+      </w:r>
+      <w:r>
+        <w:t xml:space="preserve"> </w:t>
+      </w:r>
+      <w:r>
+        <w:rPr>
+          <w:lang w:val="en"/>
+        </w:rPr>
+        <w:t xml:space="preserve">Radio is </w:t>
+      </w:r>
+      <w:r>
+        <w:rPr>
+          <w:lang w:val="en"/>
+        </w:rPr>
+        <w:t>a device that makes</w:t>
+      </w:r>
+      <w:r>
+        <w:rPr>
+          <w:lang w:val="en"/>
+        </w:rPr>
+        <w:t xml:space="preserve"> use of electromagnetic radiation to transmit electrical signals across long distances without the use of cables, such as in sound transmission, television, and radar.</w:t>
+      </w:r>
+      <w:r>
+        <w:rPr>
+          <w:lang w:val="en"/>
+        </w:rPr>
+        <w:t xml:space="preserve"> </w:t>
+      </w:r>
+      <w:r>
+        <w:rPr>
+          <w:lang w:val="en"/>
+        </w:rPr>
+        <w:t>The number of oscillations of electromagnetic radiation per second is referred to as MHz in the context of radio.</w:t>
+      </w:r>
+    </w:p>
+    <w:p>
+      <w:pPr>
+        <w:pStyle w:val="ListParagraph"/>
+        <w:numPr>
+          <w:ilvl w:val="0"/>
+          <w:numId w:val="5"/>
+        </w:numPr>
+        <w:spacing w:line="360" w:lineRule="auto"/>
+        <w:rPr>
+          <w:lang w:val="en"/>
+        </w:rPr>
+      </w:pPr>
+      <w:r>
+        <w:rPr>
+          <w:b/>
+          <w:bCs/>
+          <w:lang w:val="en"/>
+        </w:rPr>
         <w:t>Machine Learning</w:t>
       </w:r>
       <w:r>
         <w:rPr>
+          <w:b/>
+          <w:bCs/>
           <w:lang w:val="en"/>
         </w:rPr>
         <w:t>:</w:t>
@@ -2535,7 +2578,11 @@
       </w:r>
       <w:proofErr w:type="spellEnd"/>
       <w:r>
-        <w:t xml:space="preserve"> were used to measure what was being listened to on radio. This system reduced reliance on frequently faulty and untrustworthy sources of information. expensive phone surveys</w:t>
+        <w:t xml:space="preserve"> were used to measure what was being listened to on radio. This system reduced reliance on frequently faulty and untrustworthy </w:t>
+      </w:r>
+      <w:r>
+        <w:lastRenderedPageBreak/>
+        <w:t>sources of information. expensive phone surveys</w:t>
       </w:r>
       <w:r>
         <w:t xml:space="preserve"> </w:t>
@@ -2559,36 +2606,294 @@
         <w:fldChar w:fldCharType="end"/>
       </w:r>
       <w:r>
-        <w:t xml:space="preserve">, but the system merely gathered data about what was on the radio, not who was listening. To close this gap, Nielsen began collecting more </w:t>
-      </w:r>
+        <w:t xml:space="preserve">, but the system merely gathered data about what was on the radio, not who was listening. To close this gap, Nielsen began collecting more precise data. thanks to a subgroup of the individuals in the sample who Nielsen Diaries maintained track on listening patterns. The data is demographic. As a result, the data collected by the </w:t>
+      </w:r>
+      <w:proofErr w:type="spellStart"/>
+      <w:r>
+        <w:t>audimeter</w:t>
+      </w:r>
+      <w:proofErr w:type="spellEnd"/>
+      <w:r>
+        <w:t xml:space="preserve"> was supplemented. Nielsen released their rendition of an American in 1971. Data from a Research Bureau meter could be obtained via phone lines, reducing the time it took to prepare data for the market. This storage instantaneous </w:t>
+      </w:r>
+      <w:proofErr w:type="spellStart"/>
+      <w:r>
+        <w:t>audimeter</w:t>
+      </w:r>
+      <w:proofErr w:type="spellEnd"/>
+      <w:r>
+        <w:t xml:space="preserve"> stored data during the day, and ensured they were transmitted overnight</w:t>
+      </w:r>
+      <w:r>
+        <w:t xml:space="preserve"> </w:t>
+      </w:r>
+      <w:r>
+        <w:fldChar w:fldCharType="begin" w:fldLock="1"/>
+      </w:r>
+      <w:r>
+        <w:instrText>ADDIN CSL_CITATION {"citationItems":[{"id":"ITEM-1","itemData":{"URL":"http://sites.nielsen.com/90years/","accessed":{"date-parts":[["2021","7","7"]]},"id":"ITEM-1","issued":{"date-parts":[["0"]]},"title":"Nielsen","type":"webpage"},"uris":["http://www.mendeley.com/documents/?uuid=39da9952-f039-490f-aafa-dfaad4a37e84"]}],"mendeley":{"formattedCitation":"[8]","plainTextFormattedCitation":"[8]","previouslyFormattedCitation":"[8]"},"properties":{"noteIndex":0},"schema":"https://github.com/citation-style-language/schema/raw/master/csl-citation.json"}</w:instrText>
+      </w:r>
+      <w:r>
+        <w:fldChar w:fldCharType="separate"/>
+      </w:r>
+      <w:r>
+        <w:rPr>
+          <w:noProof/>
+        </w:rPr>
+        <w:t>[8]</w:t>
+      </w:r>
+      <w:r>
+        <w:fldChar w:fldCharType="end"/>
+      </w:r>
+      <w:r>
+        <w:t>. This newfound quickness ratings and reporting from Nielsen, made Nielsen ratings become increasingly vital, as demographic data of listeners influenced advertising decisions</w:t>
+      </w:r>
+      <w:r>
+        <w:t xml:space="preserve"> </w:t>
+      </w:r>
+      <w:r>
+        <w:fldChar w:fldCharType="begin" w:fldLock="1"/>
+      </w:r>
+      <w:r>
+        <w:instrText>ADDIN CSL_CITATION {"citationItems":[{"id":"ITEM-1","itemData":{"DOI":"10.1037/029580","ISSN":"00107549","author":[{"dropping-particle":"","family":"Barnouw","given":"Erik","non-dropping-particle":"","parse-names":false,"suffix":""}],"container-title":"Contemporary Psychology: A Journal of Reviews","id":"ITEM-1","issue":"3","issued":{"date-parts":[["1991"]]},"page":"264-264","title":"Review of The Evolution of American Television.","type":"article-journal","volume":"36"},"uris":["http://www.mendeley.com/documents/?uuid=1b6d73d8-db8e-4868-97db-cf22055422e7"]}],"mendeley":{"formattedCitation":"[9]","plainTextFormattedCitation":"[9]","previouslyFormattedCitation":"[9]"},"properties":{"noteIndex":0},"schema":"https://github.com/citation-style-language/schema/raw/master/csl-citation.json"}</w:instrText>
+      </w:r>
+      <w:r>
+        <w:fldChar w:fldCharType="separate"/>
+      </w:r>
+      <w:r>
+        <w:rPr>
+          <w:noProof/>
+        </w:rPr>
+        <w:t>[9]</w:t>
+      </w:r>
+      <w:r>
+        <w:fldChar w:fldCharType="end"/>
+      </w:r>
+      <w:r>
+        <w:t xml:space="preserve">. This system has mostly stayed untouched until 1986, when the </w:t>
+      </w:r>
+      <w:proofErr w:type="spellStart"/>
+      <w:r>
+        <w:t>peoplemeter</w:t>
+      </w:r>
+      <w:proofErr w:type="spellEnd"/>
+      <w:r>
+        <w:t xml:space="preserve"> was brought into action and first introduced. </w:t>
+      </w:r>
+      <w:r>
+        <w:t xml:space="preserve">Individual data gathering from several members of a household was possible with this unique </w:t>
+      </w:r>
+      <w:r>
+        <w:t>listenership</w:t>
+      </w:r>
+      <w:r>
+        <w:t xml:space="preserve"> measurement technology; individual users logged their </w:t>
+      </w:r>
+      <w:r>
+        <w:t>listening</w:t>
+      </w:r>
+      <w:r>
+        <w:t xml:space="preserve"> patterns as well as demographic information on this device. This significant shift in data collection resulted in a massive, easily accessible database with far more specific information about who was watching what</w:t>
+      </w:r>
+      <w:r>
+        <w:t>,</w:t>
+      </w:r>
+      <w:r>
+        <w:t xml:space="preserve"> </w:t>
+      </w:r>
+      <w:proofErr w:type="spellStart"/>
+      <w:r>
+        <w:t>than</w:t>
+      </w:r>
+      <w:proofErr w:type="spellEnd"/>
+      <w:r>
+        <w:t xml:space="preserve"> had previously been available. Companies </w:t>
+      </w:r>
+      <w:r>
+        <w:t>could</w:t>
+      </w:r>
+      <w:r>
+        <w:t xml:space="preserve"> now target their advertising messages more precisely.</w:t>
+      </w:r>
+    </w:p>
+    <w:p>
+      <w:pPr>
+        <w:pStyle w:val="Heading3"/>
+      </w:pPr>
+      <w:r>
+        <w:t>Childhood (1986): cable TV and VCRs</w:t>
+      </w:r>
+    </w:p>
+    <w:p>
+      <w:r>
+        <w:t>With the rise of cable television, the types of data collected for audience measurement and how they were used changed even more.</w:t>
+      </w:r>
+    </w:p>
+    <w:p>
+      <w:r>
+        <w:t xml:space="preserve">In the 1940s, cable television was introduced to provide television broadcasts to rural areas. Operators collected signals from regions with good reception and transmitted them to subscribers through coaxial cable. Cable systems could handle more stations, and beginning in the 1970s, networks tailored exclusively for cable distribution were formed, with increasingly diverse programming. In 2011, there were around 5300 systems in operation in the United States, with around 60 million members. The ability of the </w:t>
+      </w:r>
+      <w:proofErr w:type="spellStart"/>
+      <w:r>
+        <w:t>peoplemeter</w:t>
+      </w:r>
+      <w:proofErr w:type="spellEnd"/>
+      <w:r>
+        <w:t xml:space="preserve"> technology to assess tiny, demographically targeted audiences allowed programming content and show development to be tailored to specific populations. At the same time, cable's ad-supported networks could gather the granular information needed to entice niche product advertisers to put advertising specifically targeted at specific demographic groupings. The development of cable networks increased the importance of TV ratings and increased the value of user data for advertisers. They could now</w:t>
+      </w:r>
+    </w:p>
+    <w:p>
       <w:r>
         <w:lastRenderedPageBreak/>
-        <w:t xml:space="preserve">precise data. thanks to a subgroup of the individuals in the sample who Nielsen Diaries maintained track on listening patterns. The data is demographic. As a result, the data collected by the </w:t>
-      </w:r>
-      <w:proofErr w:type="spellStart"/>
-      <w:r>
-        <w:t>audimeter</w:t>
-      </w:r>
-      <w:proofErr w:type="spellEnd"/>
-      <w:r>
-        <w:t xml:space="preserve"> was supplemented. Nielsen released their rendition of an American in 1971. Data from a Research Bureau meter could be obtained via phone lines, reducing the time it took to prepare data for the market. This storage instantaneous </w:t>
-      </w:r>
-      <w:proofErr w:type="spellStart"/>
-      <w:r>
-        <w:t>audimeter</w:t>
-      </w:r>
-      <w:proofErr w:type="spellEnd"/>
-      <w:r>
-        <w:t xml:space="preserve"> stored data during the day, and ensured they were transmitted overnight</w:t>
+        <w:t>stop catering to the lowest common denominator and focus on the groups most likely to be interested in their products.</w:t>
+      </w:r>
+    </w:p>
+    <w:p>
+      <w:r>
+        <w:t>In the 1980s, the widespread use of VCRs marked yet another revolution in television viewing habits. People could now record television shows and watch them later, a practice known as time shifting. Time shifting transformed how data is collected and used in programming and advertising decisions substantially after the introduction of digital TV recorders.</w:t>
+      </w:r>
+    </w:p>
+    <w:p>
+      <w:pPr>
+        <w:pStyle w:val="Heading3"/>
+      </w:pPr>
+      <w:r>
+        <w:t xml:space="preserve">Adolescence (2000–2010): the </w:t>
+      </w:r>
+      <w:r>
+        <w:t>i</w:t>
+      </w:r>
+      <w:r>
+        <w:t>nternet and social media</w:t>
+      </w:r>
+    </w:p>
+    <w:p>
+      <w:r>
+        <w:t xml:space="preserve">The early 2000s saw the rise of the Internet, which changed how people </w:t>
+      </w:r>
+      <w:r>
+        <w:t>listened to radio</w:t>
+      </w:r>
+      <w:r>
+        <w:t xml:space="preserve"> and incorporated it into other aspects of their lives. Companies realized that clicks, searches, geolocation, tweets, purchases, and demographics could all be measured reasonably easily at a big scale in real time as consumers spent more time online. The public's entry into the new world of the Internet ushered in a new era of data. This might be used to assess the influence of </w:t>
+      </w:r>
+      <w:r>
+        <w:t>radio streaming</w:t>
+      </w:r>
+      <w:r>
+        <w:t xml:space="preserve"> and advertising on </w:t>
+      </w:r>
+      <w:r>
+        <w:t>listeners</w:t>
+      </w:r>
+      <w:r>
+        <w:t xml:space="preserve"> in terms of attention, what they ‘‘thought" while </w:t>
+      </w:r>
+      <w:r>
+        <w:t>listening</w:t>
+      </w:r>
+      <w:r>
+        <w:t xml:space="preserve">, and what they bought. This can be accomplished in a variety of ways. Since its inception in 1999, comScore has developed to track demographics, clicks, and sales across a variety of platforms (e.g., both home and mobile Internet). Keyword searches can be tracked over time and by geographic region using Google Trends. </w:t>
+      </w:r>
+      <w:proofErr w:type="gramStart"/>
+      <w:r>
+        <w:t>Despite the fact that</w:t>
+      </w:r>
+      <w:proofErr w:type="gramEnd"/>
+      <w:r>
+        <w:t xml:space="preserve"> customers are more likely to seek for a brand online after </w:t>
+      </w:r>
+      <w:r>
+        <w:t>hearing</w:t>
+      </w:r>
+      <w:r>
+        <w:t xml:space="preserve"> it advertised on </w:t>
+      </w:r>
+      <w:r>
+        <w:t>radio</w:t>
+      </w:r>
+      <w:r>
+        <w:t>,</w:t>
       </w:r>
       <w:r>
         <w:t xml:space="preserve"> </w:t>
       </w:r>
       <w:r>
+        <w:t>t</w:t>
+      </w:r>
+      <w:r>
+        <w:t xml:space="preserve">he earliest online measuring systems were unable to account for </w:t>
+      </w:r>
+      <w:r>
+        <w:t>radio</w:t>
+      </w:r>
+      <w:r>
+        <w:t xml:space="preserve"> </w:t>
+      </w:r>
+      <w:r>
+        <w:t>listenership</w:t>
+      </w:r>
+      <w:r>
+        <w:t xml:space="preserve"> due to data inaccessibility. This is no longer the case. Since the establishment of a chat site for discussing the show The Prisoner in 199512, a slew of social </w:t>
+      </w:r>
+      <w:r>
+        <w:t>radio</w:t>
+      </w:r>
+      <w:r>
+        <w:t xml:space="preserve"> platforms </w:t>
+      </w:r>
+      <w:proofErr w:type="gramStart"/>
+      <w:r>
+        <w:t>have</w:t>
+      </w:r>
+      <w:proofErr w:type="gramEnd"/>
+      <w:r>
+        <w:t xml:space="preserve"> </w:t>
+      </w:r>
+      <w:r>
+        <w:t xml:space="preserve">sprung up, with usage rates skyrocketing. According to specialists from Viacom and Mass Media, users are now more engaged with </w:t>
+      </w:r>
+      <w:r>
+        <w:t>radio</w:t>
+      </w:r>
+      <w:r>
+        <w:t xml:space="preserve"> programming since they encourage two-way dialogue.</w:t>
+      </w:r>
+    </w:p>
+    <w:p>
+      <w:pPr>
+        <w:pStyle w:val="Heading2"/>
+      </w:pPr>
+      <w:r>
+        <w:t>REVIEW OF RELATED WORKS</w:t>
+      </w:r>
+    </w:p>
+    <w:p>
+      <w:pPr>
+        <w:pStyle w:val="Heading3"/>
+      </w:pPr>
+      <w:r>
+        <w:t>Review o</w:t>
+      </w:r>
+      <w:r>
+        <w:t xml:space="preserve">n </w:t>
+      </w:r>
+      <w:r>
+        <w:t>An Architecture for Real Time Television Audience Measurement</w:t>
+      </w:r>
+    </w:p>
+    <w:p>
+      <w:r>
+        <w:t>Currently, television audience measurement reports are only available after a long length of time, such as a daily report</w:t>
+      </w:r>
+      <w:r>
+        <w:t xml:space="preserve"> </w:t>
+      </w:r>
+      <w:r>
         <w:fldChar w:fldCharType="begin" w:fldLock="1"/>
       </w:r>
       <w:r>
-        <w:instrText>ADDIN CSL_CITATION {"citationItems":[{"id":"ITEM-1","itemData":{"URL":"http://sites.nielsen.com/90years/","accessed":{"date-parts":[["2021","7","7"]]},"id":"ITEM-1","issued":{"date-parts":[["0"]]},"title":"Nielsen","type":"webpage"},"uris":["http://www.mendeley.com/documents/?uuid=39da9952-f039-490f-aafa-dfaad4a37e84"]}],"mendeley":{"formattedCitation":"[8]","plainTextFormattedCitation":"[8]","previouslyFormattedCitation":"[8]"},"properties":{"noteIndex":0},"schema":"https://github.com/citation-style-language/schema/raw/master/csl-citation.json"}</w:instrText>
+        <w:instrText>ADDIN CSL_CITATION {"citationItems":[{"id":"ITEM-1","itemData":{"DOI":"10.1109/ISCI.2011.5958986","ISBN":"9781612846903","abstract":"Currently, audience measurement reports of television programs are only available after a significant period of time, for example as a daily report. This paper proposes an architecture for real time measurement of television audience. Real time measurement can give channel owners and advertisers important information that can positively impact their business. We show that television viewership can be captured by set top box devices which detect the channel logo and transmit the viewership data to a server over internet. The server processes the viewership data and displays it in real time on a web-based dashboard. In addition, it has facility to display charts of hourly and location-wise viewership trends and online TRP (Television Rating Points) reports. The server infrastructure consists of in-memory database, reporting and charting libraries and J2EE based application server. © 2011 IEEE.","author":[{"dropping-particle":"","family":"Mukherjee","given":"Debnath","non-dropping-particle":"","parse-names":false,"suffix":""},{"dropping-particle":"","family":"Chattopadhyay","given":"Tanushyam","non-dropping-particle":"","parse-names":false,"suffix":""},{"dropping-particle":"","family":"Bhattacharya","given":"Siddharth","non-dropping-particle":"","parse-names":false,"suffix":""},{"dropping-particle":"","family":"Ghose","given":"Avik","non-dropping-particle":"","parse-names":false,"suffix":""},{"dropping-particle":"","family":"Misra","given":"Prateep","non-dropping-particle":"","parse-names":false,"suffix":""}],"container-title":"ISCI 2011 - 2011 IEEE Symposium on Computers and Informatics","id":"ITEM-1","issued":{"date-parts":[["2011"]]},"page":"611-616","title":"An architecture for real time television audience measurement","type":"article-journal"},"uris":["http://www.mendeley.com/documents/?uuid=50058b20-672d-48eb-8411-503b36e2dcfc"]}],"mendeley":{"formattedCitation":"[10]","plainTextFormattedCitation":"[10]","previouslyFormattedCitation":"[10]"},"properties":{"noteIndex":0},"schema":"https://github.com/citation-style-language/schema/raw/master/csl-citation.json"}</w:instrText>
       </w:r>
       <w:r>
         <w:fldChar w:fldCharType="separate"/>
@@ -2597,13 +2902,13 @@
         <w:rPr>
           <w:noProof/>
         </w:rPr>
-        <w:t>[8]</w:t>
+        <w:t>[10]</w:t>
       </w:r>
       <w:r>
         <w:fldChar w:fldCharType="end"/>
       </w:r>
       <w:r>
-        <w:t>. This newfound quickness ratings and reporting from Nielsen, made Nielsen ratings become increasingly vital, as demographic data of listeners influenced advertising decisions</w:t>
+        <w:t>. This study presents a system for measuring television audience in real time. Real-time measurement can provide channel owners and advertisers with valuable data that can help them grow their businesses</w:t>
       </w:r>
       <w:r>
         <w:t xml:space="preserve"> </w:t>
@@ -2612,7 +2917,7 @@
         <w:fldChar w:fldCharType="begin" w:fldLock="1"/>
       </w:r>
       <w:r>
-        <w:instrText>ADDIN CSL_CITATION {"citationItems":[{"id":"ITEM-1","itemData":{"DOI":"10.1037/029580","ISSN":"00107549","author":[{"dropping-particle":"","family":"Barnouw","given":"Erik","non-dropping-particle":"","parse-names":false,"suffix":""}],"container-title":"Contemporary Psychology: A Journal of Reviews","id":"ITEM-1","issue":"3","issued":{"date-parts":[["1991"]]},"page":"264-264","title":"Review of The Evolution of American Television.","type":"article-journal","volume":"36"},"uris":["http://www.mendeley.com/documents/?uuid=1b6d73d8-db8e-4868-97db-cf22055422e7"]}],"mendeley":{"formattedCitation":"[9]","plainTextFormattedCitation":"[9]","previouslyFormattedCitation":"[9]"},"properties":{"noteIndex":0},"schema":"https://github.com/citation-style-language/schema/raw/master/csl-citation.json"}</w:instrText>
+        <w:instrText>ADDIN CSL_CITATION {"citationItems":[{"id":"ITEM-1","itemData":{"DOI":"10.1109/ISCI.2011.5958986","ISBN":"9781612846903","abstract":"Currently, audience measurement reports of television programs are only available after a significant period of time, for example as a daily report. This paper proposes an architecture for real time measurement of television audience. Real time measurement can give channel owners and advertisers important information that can positively impact their business. We show that television viewership can be captured by set top box devices which detect the channel logo and transmit the viewership data to a server over internet. The server processes the viewership data and displays it in real time on a web-based dashboard. In addition, it has facility to display charts of hourly and location-wise viewership trends and online TRP (Television Rating Points) reports. The server infrastructure consists of in-memory database, reporting and charting libraries and J2EE based application server. © 2011 IEEE.","author":[{"dropping-particle":"","family":"Mukherjee","given":"Debnath","non-dropping-particle":"","parse-names":false,"suffix":""},{"dropping-particle":"","family":"Chattopadhyay","given":"Tanushyam","non-dropping-particle":"","parse-names":false,"suffix":""},{"dropping-particle":"","family":"Bhattacharya","given":"Siddharth","non-dropping-particle":"","parse-names":false,"suffix":""},{"dropping-particle":"","family":"Ghose","given":"Avik","non-dropping-particle":"","parse-names":false,"suffix":""},{"dropping-particle":"","family":"Misra","given":"Prateep","non-dropping-particle":"","parse-names":false,"suffix":""}],"container-title":"ISCI 2011 - 2011 IEEE Symposium on Computers and Informatics","id":"ITEM-1","issued":{"date-parts":[["2011"]]},"page":"611-616","title":"An architecture for real time television audience measurement","type":"article-journal"},"uris":["http://www.mendeley.com/documents/?uuid=50058b20-672d-48eb-8411-503b36e2dcfc"]}],"mendeley":{"formattedCitation":"[10]","plainTextFormattedCitation":"[10]","previouslyFormattedCitation":"[10]"},"properties":{"noteIndex":0},"schema":"https://github.com/citation-style-language/schema/raw/master/csl-citation.json"}</w:instrText>
       </w:r>
       <w:r>
         <w:fldChar w:fldCharType="separate"/>
@@ -2621,284 +2926,19 @@
         <w:rPr>
           <w:noProof/>
         </w:rPr>
-        <w:t>[9]</w:t>
+        <w:t>[10]</w:t>
       </w:r>
       <w:r>
         <w:fldChar w:fldCharType="end"/>
       </w:r>
       <w:r>
-        <w:t xml:space="preserve">. This system has mostly stayed untouched until 1986, when the </w:t>
-      </w:r>
-      <w:proofErr w:type="spellStart"/>
-      <w:r>
-        <w:t>peoplemeter</w:t>
-      </w:r>
-      <w:proofErr w:type="spellEnd"/>
-      <w:r>
-        <w:t xml:space="preserve"> was brought into action and first introduced. </w:t>
-      </w:r>
-      <w:r>
-        <w:t xml:space="preserve">Individual data gathering from several members of a household was possible with this unique </w:t>
-      </w:r>
-      <w:r>
-        <w:t>listenership</w:t>
-      </w:r>
-      <w:r>
-        <w:t xml:space="preserve"> measurement technology; individual users logged their </w:t>
-      </w:r>
-      <w:r>
-        <w:t>listening</w:t>
-      </w:r>
-      <w:r>
-        <w:t xml:space="preserve"> patterns as well as demographic information on this device. This significant shift in data collection resulted in a massive, easily accessible database with far more specific information about who was watching what</w:t>
-      </w:r>
-      <w:r>
-        <w:t>,</w:t>
-      </w:r>
-      <w:r>
-        <w:t xml:space="preserve"> </w:t>
-      </w:r>
-      <w:proofErr w:type="spellStart"/>
-      <w:r>
-        <w:t>than</w:t>
-      </w:r>
-      <w:proofErr w:type="spellEnd"/>
-      <w:r>
-        <w:t xml:space="preserve"> had previously been available. Companies </w:t>
-      </w:r>
-      <w:r>
-        <w:t>could</w:t>
-      </w:r>
-      <w:r>
-        <w:t xml:space="preserve"> now target their advertising messages more precisely.</w:t>
-      </w:r>
-    </w:p>
-    <w:p>
-      <w:pPr>
-        <w:pStyle w:val="Heading3"/>
-      </w:pPr>
-      <w:r>
-        <w:t>Childhood (1986): cable TV and VCRs</w:t>
-      </w:r>
-    </w:p>
-    <w:p>
-      <w:r>
-        <w:t>With the rise of cable television, the types of data collected for audience measurement and how they were used changed even more.</w:t>
-      </w:r>
-    </w:p>
-    <w:p>
-      <w:r>
-        <w:t xml:space="preserve">In the 1940s, cable television was introduced to provide television broadcasts to rural areas. Operators collected signals from regions with good reception and transmitted them to subscribers through coaxial cable. Cable systems could handle more stations, and beginning in the 1970s, networks tailored exclusively for cable distribution were formed, with increasingly diverse programming. In 2011, there were around 5300 systems in operation in the United States, with around 60 million members. The ability of the </w:t>
-      </w:r>
-      <w:proofErr w:type="spellStart"/>
-      <w:r>
-        <w:t>peoplemeter</w:t>
-      </w:r>
-      <w:proofErr w:type="spellEnd"/>
-      <w:r>
-        <w:t xml:space="preserve"> technology to assess tiny, demographically targeted audiences allowed programming content and show development to be tailored to specific populations. At the same time, cable's ad-supported networks could gather the granular information needed to entice niche product advertisers to put advertising specifically targeted at specific demographic groupings. The development of cable networks increased the importance of TV ratings and increased the value of user data for advertisers. They could now</w:t>
-      </w:r>
-    </w:p>
-    <w:p>
-      <w:r>
-        <w:t>stop catering to the lowest common denominator and focus on the groups most likely to be interested in their products.</w:t>
+        <w:t>.</w:t>
       </w:r>
     </w:p>
     <w:p>
       <w:r>
         <w:lastRenderedPageBreak/>
-        <w:t>In the 1980s, the widespread use of VCRs marked yet another revolution in television viewing habits. People could now record television shows and watch them later, a practice known as time shifting. Time shifting transformed how data is collected and used in programming and advertising decisions substantially after the introduction of digital TV recorders.</w:t>
-      </w:r>
-    </w:p>
-    <w:p>
-      <w:pPr>
-        <w:pStyle w:val="Heading3"/>
-      </w:pPr>
-      <w:r>
-        <w:t xml:space="preserve">Adolescence (2000–2010): the </w:t>
-      </w:r>
-      <w:r>
-        <w:t>i</w:t>
-      </w:r>
-      <w:r>
-        <w:t>nternet and social media</w:t>
-      </w:r>
-    </w:p>
-    <w:p>
-      <w:r>
-        <w:t xml:space="preserve">The early 2000s saw the rise of the Internet, which changed how people </w:t>
-      </w:r>
-      <w:r>
-        <w:t>listened to radio</w:t>
-      </w:r>
-      <w:r>
-        <w:t xml:space="preserve"> and incorporated it into other aspects of their lives. Companies realized that clicks, searches, geolocation, tweets, purchases, and demographics could all be measured reasonably easily at a big scale in real time as consumers spent more time online. The public's entry into the new world of the Internet ushered in a new era of data. This might be used to assess the influence of </w:t>
-      </w:r>
-      <w:r>
-        <w:t>radio streaming</w:t>
-      </w:r>
-      <w:r>
-        <w:t xml:space="preserve"> and advertising on </w:t>
-      </w:r>
-      <w:r>
-        <w:t>listeners</w:t>
-      </w:r>
-      <w:r>
-        <w:t xml:space="preserve"> in terms of attention, what they ‘‘thought" while </w:t>
-      </w:r>
-      <w:r>
-        <w:t>listening</w:t>
-      </w:r>
-      <w:r>
-        <w:t xml:space="preserve">, and what they bought. This can be accomplished in a variety of ways. Since its inception in 1999, comScore has developed to track demographics, clicks, and sales across a variety of platforms (e.g., both home and mobile Internet). Keyword searches can be tracked over time and by geographic region using Google Trends. </w:t>
-      </w:r>
-      <w:proofErr w:type="gramStart"/>
-      <w:r>
-        <w:t>Despite the fact that</w:t>
-      </w:r>
-      <w:proofErr w:type="gramEnd"/>
-      <w:r>
-        <w:t xml:space="preserve"> customers are more likely to seek for a brand online after </w:t>
-      </w:r>
-      <w:r>
-        <w:t>hearing</w:t>
-      </w:r>
-      <w:r>
-        <w:t xml:space="preserve"> it advertised on </w:t>
-      </w:r>
-      <w:r>
-        <w:t>radio</w:t>
-      </w:r>
-      <w:r>
-        <w:t>,</w:t>
-      </w:r>
-      <w:r>
-        <w:t xml:space="preserve"> </w:t>
-      </w:r>
-      <w:r>
-        <w:t>t</w:t>
-      </w:r>
-      <w:r>
-        <w:t xml:space="preserve">he earliest online measuring systems were unable to account for </w:t>
-      </w:r>
-      <w:r>
-        <w:t>radio</w:t>
-      </w:r>
-      <w:r>
-        <w:t xml:space="preserve"> </w:t>
-      </w:r>
-      <w:r>
-        <w:t>listenership</w:t>
-      </w:r>
-      <w:r>
-        <w:t xml:space="preserve"> due to data inaccessibility. This is no longer the case. Since the establishment of a chat site for discussing the show The Prisoner in 199512, a slew of social </w:t>
-      </w:r>
-      <w:r>
-        <w:t>radio</w:t>
-      </w:r>
-      <w:r>
-        <w:t xml:space="preserve"> platforms </w:t>
-      </w:r>
-      <w:proofErr w:type="gramStart"/>
-      <w:r>
-        <w:t>have</w:t>
-      </w:r>
-      <w:proofErr w:type="gramEnd"/>
-      <w:r>
-        <w:t xml:space="preserve"> </w:t>
-      </w:r>
-      <w:r>
-        <w:t xml:space="preserve">sprung up, with usage rates skyrocketing. According to specialists from Viacom and Mass Media, users are now more engaged with </w:t>
-      </w:r>
-      <w:r>
-        <w:t>radio</w:t>
-      </w:r>
-      <w:r>
-        <w:t xml:space="preserve"> programming since they encourage two-way dialogue.</w:t>
-      </w:r>
-    </w:p>
-    <w:p>
-      <w:pPr>
-        <w:pStyle w:val="Heading2"/>
-      </w:pPr>
-      <w:r>
-        <w:t>REVIEW OF RELATED WORKS</w:t>
-      </w:r>
-    </w:p>
-    <w:p>
-      <w:pPr>
-        <w:pStyle w:val="Heading3"/>
-      </w:pPr>
-      <w:r>
-        <w:t>Review o</w:t>
-      </w:r>
-      <w:r>
-        <w:t xml:space="preserve">n </w:t>
-      </w:r>
-      <w:r>
-        <w:t>An Architecture for Real Time Television Audience Measurement</w:t>
-      </w:r>
-    </w:p>
-    <w:p>
-      <w:r>
-        <w:t>Currently, television audience measurement reports are only available after a long length of time, such as a daily report</w:t>
-      </w:r>
-      <w:r>
-        <w:t xml:space="preserve"> </w:t>
-      </w:r>
-      <w:r>
-        <w:fldChar w:fldCharType="begin" w:fldLock="1"/>
-      </w:r>
-      <w:r>
-        <w:instrText>ADDIN CSL_CITATION {"citationItems":[{"id":"ITEM-1","itemData":{"DOI":"10.1109/ISCI.2011.5958986","ISBN":"9781612846903","abstract":"Currently, audience measurement reports of television programs are only available after a significant period of time, for example as a daily report. This paper proposes an architecture for real time measurement of television audience. Real time measurement can give channel owners and advertisers important information that can positively impact their business. We show that television viewership can be captured by set top box devices which detect the channel logo and transmit the viewership data to a server over internet. The server processes the viewership data and displays it in real time on a web-based dashboard. In addition, it has facility to display charts of hourly and location-wise viewership trends and online TRP (Television Rating Points) reports. The server infrastructure consists of in-memory database, reporting and charting libraries and J2EE based application server. © 2011 IEEE.","author":[{"dropping-particle":"","family":"Mukherjee","given":"Debnath","non-dropping-particle":"","parse-names":false,"suffix":""},{"dropping-particle":"","family":"Chattopadhyay","given":"Tanushyam","non-dropping-particle":"","parse-names":false,"suffix":""},{"dropping-particle":"","family":"Bhattacharya","given":"Siddharth","non-dropping-particle":"","parse-names":false,"suffix":""},{"dropping-particle":"","family":"Ghose","given":"Avik","non-dropping-particle":"","parse-names":false,"suffix":""},{"dropping-particle":"","family":"Misra","given":"Prateep","non-dropping-particle":"","parse-names":false,"suffix":""}],"container-title":"ISCI 2011 - 2011 IEEE Symposium on Computers and Informatics","id":"ITEM-1","issued":{"date-parts":[["2011"]]},"page":"611-616","title":"An architecture for real time television audience measurement","type":"article-journal"},"uris":["http://www.mendeley.com/documents/?uuid=50058b20-672d-48eb-8411-503b36e2dcfc"]}],"mendeley":{"formattedCitation":"[10]","plainTextFormattedCitation":"[10]","previouslyFormattedCitation":"[10]"},"properties":{"noteIndex":0},"schema":"https://github.com/citation-style-language/schema/raw/master/csl-citation.json"}</w:instrText>
-      </w:r>
-      <w:r>
-        <w:fldChar w:fldCharType="separate"/>
-      </w:r>
-      <w:r>
-        <w:rPr>
-          <w:noProof/>
-        </w:rPr>
-        <w:t>[10]</w:t>
-      </w:r>
-      <w:r>
-        <w:fldChar w:fldCharType="end"/>
-      </w:r>
-      <w:r>
-        <w:t>. This study presents a system for measuring television audience in real time. Real-time measurement can provide channel owners and advertisers with valuable data that can help them grow their businesses</w:t>
-      </w:r>
-      <w:r>
-        <w:t xml:space="preserve"> </w:t>
-      </w:r>
-      <w:r>
-        <w:fldChar w:fldCharType="begin" w:fldLock="1"/>
-      </w:r>
-      <w:r>
-        <w:instrText>ADDIN CSL_CITATION {"citationItems":[{"id":"ITEM-1","itemData":{"DOI":"10.1109/ISCI.2011.5958986","ISBN":"9781612846903","abstract":"Currently, audience measurement reports of television programs are only available after a significant period of time, for example as a daily report. This paper proposes an architecture for real time measurement of television audience. Real time measurement can give channel owners and advertisers important information that can positively impact their business. We show that television viewership can be captured by set top box devices which detect the channel logo and transmit the viewership data to a server over internet. The server processes the viewership data and displays it in real time on a web-based dashboard. In addition, it has facility to display charts of hourly and location-wise viewership trends and online TRP (Television Rating Points) reports. The server infrastructure consists of in-memory database, reporting and charting libraries and J2EE based application server. © 2011 IEEE.","author":[{"dropping-particle":"","family":"Mukherjee","given":"Debnath","non-dropping-particle":"","parse-names":false,"suffix":""},{"dropping-particle":"","family":"Chattopadhyay","given":"Tanushyam","non-dropping-particle":"","parse-names":false,"suffix":""},{"dropping-particle":"","family":"Bhattacharya","given":"Siddharth","non-dropping-particle":"","parse-names":false,"suffix":""},{"dropping-particle":"","family":"Ghose","given":"Avik","non-dropping-particle":"","parse-names":false,"suffix":""},{"dropping-particle":"","family":"Misra","given":"Prateep","non-dropping-particle":"","parse-names":false,"suffix":""}],"container-title":"ISCI 2011 - 2011 IEEE Symposium on Computers and Informatics","id":"ITEM-1","issued":{"date-parts":[["2011"]]},"page":"611-616","title":"An architecture for real time television audience measurement","type":"article-journal"},"uris":["http://www.mendeley.com/documents/?uuid=50058b20-672d-48eb-8411-503b36e2dcfc"]}],"mendeley":{"formattedCitation":"[10]","plainTextFormattedCitation":"[10]","previouslyFormattedCitation":"[10]"},"properties":{"noteIndex":0},"schema":"https://github.com/citation-style-language/schema/raw/master/csl-citation.json"}</w:instrText>
-      </w:r>
-      <w:r>
-        <w:fldChar w:fldCharType="separate"/>
-      </w:r>
-      <w:r>
-        <w:rPr>
-          <w:noProof/>
-        </w:rPr>
-        <w:t>[10]</w:t>
-      </w:r>
-      <w:r>
-        <w:fldChar w:fldCharType="end"/>
-      </w:r>
-      <w:r>
-        <w:t>.</w:t>
-      </w:r>
-    </w:p>
-    <w:p>
-      <w:r>
-        <w:t xml:space="preserve">This study demonstrates how set-top box devices that identify the channel logo and transfer viewership statistics to a server via the internet can record television viewing. The viewership data is processed by the server and shown in real time on a web-based dashboard. It also offers </w:t>
-      </w:r>
-      <w:r>
-        <w:lastRenderedPageBreak/>
-        <w:t>the ability to provide hourly and location-based viewership trends as well as TRP (Television Rating Points) reports online. In-memory databases, reporting and graphing libraries, and a J2EE-based application server make up the server infrastructure.</w:t>
+        <w:t>This study demonstrates how set-top box devices that identify the channel logo and transfer viewership statistics to a server via the internet can record television viewing. The viewership data is processed by the server and shown in real time on a web-based dashboard. It also offers the ability to provide hourly and location-based viewership trends as well as TRP (Television Rating Points) reports online. In-memory databases, reporting and graphing libraries, and a J2EE-based application server make up the server infrastructure.</w:t>
       </w:r>
     </w:p>
     <w:p>
@@ -3010,14 +3050,11 @@
           <w:b/>
           <w:bCs/>
         </w:rPr>
+        <w:lastRenderedPageBreak/>
         <w:t>Watermarking</w:t>
       </w:r>
       <w:r>
-        <w:t xml:space="preserve"> — Watermarks are added in the program feed at the broadcaster's end, and the People Meter detects them. The discovered watermark and timestamp are subsequently sent to the backend by the people Meters. This method has the </w:t>
-      </w:r>
-      <w:r>
-        <w:lastRenderedPageBreak/>
-        <w:t>disadvantage of requiring each program aired to be watermarked and active cooperation from all broadcasters.</w:t>
+        <w:t xml:space="preserve"> — Watermarks are added in the program feed at the broadcaster's end, and the People Meter detects them. The discovered watermark and timestamp are subsequently sent to the backend by the people Meters. This method has the disadvantage of requiring each program aired to be watermarked and active cooperation from all broadcasters.</w:t>
       </w:r>
     </w:p>
     <w:p>
@@ -3215,7 +3252,11 @@
     </w:p>
     <w:p>
       <w:r>
-        <w:t>The collection of the necessary figures using testbeds or complete panels of households/individuals to obtain reliable figures of media consumption is a necessary mechanism in the media industry, particularly in the user-centric media, to validate the impact and interest of service offerings, new technology developments, or even to predict new viable business models. Many firms may be hesitant to engage in new platforms without trustworthy consumption data, stifling the development of new media technologies or services</w:t>
+        <w:t xml:space="preserve">The collection of the necessary figures using testbeds or complete panels of households/individuals to obtain reliable figures of media consumption is a necessary mechanism in the media industry, particularly in the user-centric media, to validate the impact and interest of service offerings, new technology developments, or even to predict new viable </w:t>
+      </w:r>
+      <w:r>
+        <w:lastRenderedPageBreak/>
+        <w:t>business models. Many firms may be hesitant to engage in new platforms without trustworthy consumption data, stifling the development of new media technologies or services</w:t>
       </w:r>
       <w:r>
         <w:t xml:space="preserve"> </w:t>
@@ -3247,11 +3288,7 @@
       </w:r>
       <w:proofErr w:type="gramEnd"/>
       <w:r>
-        <w:t xml:space="preserve"> the characteristics of audience measurement for traditional media can be applied to the user-</w:t>
-      </w:r>
-      <w:r>
-        <w:lastRenderedPageBreak/>
-        <w:t>centric media paradigm, where the user has the ability to create-distribute-consume audiovisual content, and the situation becomes increasingly complicated when consumption or creation occurs in user communities, where not only individual consumption but also collective consumption is important. This study proposes an end-to-end system for acquiring the afore</w:t>
+        <w:t xml:space="preserve"> the characteristics of audience measurement for traditional media can be applied to the user-centric media paradigm, where the user has the ability to create-distribute-consume audiovisual content, and the situation becomes increasingly complicated when consumption or creation occurs in user communities, where not only individual consumption but also collective consumption is important. This study proposes an end-to-end system for acquiring the afore</w:t>
       </w:r>
       <w:r>
         <w:t xml:space="preserve"> </w:t>
@@ -3325,15 +3362,514 @@
         <w:t>to address</w:t>
       </w:r>
       <w:r>
-        <w:t xml:space="preserve"> possible program recommendations to </w:t>
+        <w:t xml:space="preserve"> possible program recommendations to users</w:t>
+      </w:r>
+      <w:r>
+        <w:t xml:space="preserve"> </w:t>
+      </w:r>
+      <w:r>
+        <w:fldChar w:fldCharType="begin" w:fldLock="1"/>
+      </w:r>
+      <w:r>
+        <w:instrText>ADDIN CSL_CITATION {"citationItems":[{"id":"ITEM-1","itemData":{"DOI":"10.1109/TMM.2007.911226","author":[{"dropping-particle":"","family":"Ziou","given":"Djemel","non-dropping-particle":"","parse-names":false,"suffix":""}],"id":"ITEM-1","issue":"April","issued":{"date-parts":[["2015"]]},"title":"A Graphical Model for Context-Aware Visual Content Recommendation","type":"article-journal"},"uris":["http://www.mendeley.com/documents/?uuid=6e81f72f-ed17-4d4a-a784-59f6a6b50898"]}],"mendeley":{"formattedCitation":"[15]","plainTextFormattedCitation":"[15]","previouslyFormattedCitation":"[15]"},"properties":{"noteIndex":0},"schema":"https://github.com/citation-style-language/schema/raw/master/csl-citation.json"}</w:instrText>
+      </w:r>
+      <w:r>
+        <w:fldChar w:fldCharType="separate"/>
+      </w:r>
+      <w:r>
+        <w:rPr>
+          <w:noProof/>
+        </w:rPr>
+        <w:t>[15]</w:t>
+      </w:r>
+      <w:r>
+        <w:fldChar w:fldCharType="end"/>
+      </w:r>
+      <w:r>
+        <w:t>. However, when users are linked in communities, one of the primary issues is the adaption of metrics for measuring audience interest and impact.</w:t>
+      </w:r>
+    </w:p>
+    <w:p>
+      <w:pPr>
+        <w:pStyle w:val="Heading3"/>
+      </w:pPr>
+      <w:r>
+        <w:t xml:space="preserve">Review on </w:t>
+      </w:r>
+      <w:r>
+        <w:t>Investigation of Spectral Centroid Magnitude and Frequency for Speaker</w:t>
+      </w:r>
+      <w:r>
+        <w:t xml:space="preserve"> </w:t>
+      </w:r>
+      <w:r>
+        <w:t>Recognition</w:t>
+      </w:r>
+    </w:p>
+    <w:p>
+      <w:r>
+        <w:t xml:space="preserve">Mel-scale filter bank </w:t>
+      </w:r>
+      <w:proofErr w:type="spellStart"/>
+      <w:r>
+        <w:t>cepstrum</w:t>
+      </w:r>
+      <w:proofErr w:type="spellEnd"/>
+      <w:r>
+        <w:t xml:space="preserve"> coefficients (MFCC), Linear Prediction </w:t>
+      </w:r>
+      <w:proofErr w:type="spellStart"/>
+      <w:r>
+        <w:t>Cepstrum</w:t>
+      </w:r>
+      <w:proofErr w:type="spellEnd"/>
+      <w:r>
+        <w:t xml:space="preserve"> Coefficient (LPCC), and Perceptual Linear Prediction are some of the most common spectral envelope characterizations used in speaker recognition (PLP). Because of its popularity, the MFCC has become a de facto standard feature for speaker recognition. Alternative features, such as frequency modulation (FM) and </w:t>
+      </w:r>
+      <w:proofErr w:type="spellStart"/>
+      <w:r>
+        <w:t>su</w:t>
+      </w:r>
+      <w:r>
+        <w:t>b</w:t>
+      </w:r>
+      <w:r>
+        <w:t>band</w:t>
+      </w:r>
+      <w:proofErr w:type="spellEnd"/>
+      <w:r>
+        <w:t xml:space="preserve"> spectral centroid characteristics, have been proposed to transmit information other than the average </w:t>
+      </w:r>
+      <w:proofErr w:type="spellStart"/>
+      <w:r>
+        <w:t>subband</w:t>
+      </w:r>
+      <w:proofErr w:type="spellEnd"/>
+      <w:r>
+        <w:t xml:space="preserve"> energy</w:t>
+      </w:r>
+      <w:r>
+        <w:t xml:space="preserve"> </w:t>
+      </w:r>
+      <w:r>
+        <w:fldChar w:fldCharType="begin" w:fldLock="1"/>
+      </w:r>
+      <w:r>
+        <w:instrText>ADDIN CSL_CITATION {"citationItems":[{"id":"ITEM-1","itemData":{"abstract":"Most conventional features used in speaker recognition are based on spectral envelope characterizations such as Mel-scale filterbank cepstrum coefficients (MFCC), Linear Prediction Cepstrum Coefficient (LPCC) and Perceptual Linear Prediction (PLP). The MFCC's success has seen it become a de facto standard feature for speaker recognition. Alternative features, that convey information other than the average subband energy, have been proposed, such as frequency modulation (FM) and subband spectral centroid features. In this study, we investigate the characterization of subband energy as a two dimensional feature, comprising Spectral Centroid Magnitude (SCM) and Spectral Centroid Frequency (SCF). Empirical experiments carried out on the NIST 2001 and NIST 2006 databases using SCF, SCM and their fusion suggests that the combination of SCM and SCF are somewhat more accurate compared with conventional MFCC, and that both fuse effectively with MFCCs. We also show that frame-averaged FM features are essentially centroid features, and provide an SCF implementation that improves on the speaker recognition performance of both subband spectral centroid and FM features.","author":[{"dropping-particle":"","family":"Kua","given":"Jia Min Karen","non-dropping-particle":"","parse-names":false,"suffix":""},{"dropping-particle":"","family":"Thiruvaran","given":"Tharmarajah","non-dropping-particle":"","parse-names":false,"suffix":""},{"dropping-particle":"","family":"Nosratighods","given":"Mohaddeseh","non-dropping-particle":"","parse-names":false,"suffix":""},{"dropping-particle":"","family":"Ambikairajah","given":"Eliathamby","non-dropping-particle":"","parse-names":false,"suffix":""},{"dropping-particle":"","family":"Epps","given":"Julien","non-dropping-particle":"","parse-names":false,"suffix":""}],"container-title":"Odyssey 2010: Speaker and Language Recognition Workshop","id":"ITEM-1","issue":"August 2014","issued":{"date-parts":[["2010"]]},"page":"34-39","title":"Investigation of spectral centroid magnitude and frequency for speaker recognition","type":"article-journal"},"uris":["http://www.mendeley.com/documents/?uuid=9ba8a066-418d-4d86-a1c9-df26810a002e"]}],"mendeley":{"formattedCitation":"[16]","plainTextFormattedCitation":"[16]","previouslyFormattedCitation":"[16]"},"properties":{"noteIndex":0},"schema":"https://github.com/citation-style-language/schema/raw/master/csl-citation.json"}</w:instrText>
+      </w:r>
+      <w:r>
+        <w:fldChar w:fldCharType="separate"/>
+      </w:r>
+      <w:r>
+        <w:rPr>
+          <w:noProof/>
+        </w:rPr>
+        <w:t>[16]</w:t>
+      </w:r>
+      <w:r>
+        <w:fldChar w:fldCharType="end"/>
+      </w:r>
+      <w:r>
+        <w:t xml:space="preserve">. The characterization of </w:t>
+      </w:r>
+      <w:proofErr w:type="spellStart"/>
+      <w:r>
+        <w:t>subband</w:t>
+      </w:r>
+      <w:proofErr w:type="spellEnd"/>
+      <w:r>
+        <w:t xml:space="preserve"> energy as a two-dimensional feature, consisting of Spectral Centroid Magnitude (SCM) and Spectral Centroid Frequency (SCF), is investigated in this paper (SCF). Empirical investigations utilizing SCF, SCM, and their fusion on the NIST 2001 and NIST 2006 databases reveal that the combination of SCM and SCF is somewhat more accurate than traditional MFCC, </w:t>
+      </w:r>
+      <w:r>
+        <w:lastRenderedPageBreak/>
+        <w:t xml:space="preserve">and that both </w:t>
       </w:r>
       <w:proofErr w:type="gramStart"/>
       <w:r>
-        <w:t>users[</w:t>
+        <w:t>fuse</w:t>
       </w:r>
       <w:proofErr w:type="gramEnd"/>
       <w:r>
-        <w:t>3]. However, when users are linked in communities, one of the primary issues is the adaption of metrics for measuring audience interest and impact.</w:t>
+        <w:t xml:space="preserve"> efficiently with MFCCs. We also show that frame-averaged FM features are fundamentally centroid features, and we present a SCF implementation that enhances both </w:t>
+      </w:r>
+      <w:proofErr w:type="spellStart"/>
+      <w:r>
+        <w:t>subband</w:t>
+      </w:r>
+      <w:proofErr w:type="spellEnd"/>
+      <w:r>
+        <w:t xml:space="preserve"> spectral centroid and FM feature speaker recognition performance</w:t>
+      </w:r>
+      <w:r>
+        <w:t xml:space="preserve"> </w:t>
+      </w:r>
+      <w:r>
+        <w:fldChar w:fldCharType="begin" w:fldLock="1"/>
+      </w:r>
+      <w:r>
+        <w:instrText>ADDIN CSL_CITATION {"citationItems":[{"id":"ITEM-1","itemData":{"abstract":"Most conventional features used in speaker recognition are based on spectral envelope characterizations such as Mel-scale filterbank cepstrum coefficients (MFCC), Linear Prediction Cepstrum Coefficient (LPCC) and Perceptual Linear Prediction (PLP). The MFCC's success has seen it become a de facto standard feature for speaker recognition. Alternative features, that convey information other than the average subband energy, have been proposed, such as frequency modulation (FM) and subband spectral centroid features. In this study, we investigate the characterization of subband energy as a two dimensional feature, comprising Spectral Centroid Magnitude (SCM) and Spectral Centroid Frequency (SCF). Empirical experiments carried out on the NIST 2001 and NIST 2006 databases using SCF, SCM and their fusion suggests that the combination of SCM and SCF are somewhat more accurate compared with conventional MFCC, and that both fuse effectively with MFCCs. We also show that frame-averaged FM features are essentially centroid features, and provide an SCF implementation that improves on the speaker recognition performance of both subband spectral centroid and FM features.","author":[{"dropping-particle":"","family":"Kua","given":"Jia Min Karen","non-dropping-particle":"","parse-names":false,"suffix":""},{"dropping-particle":"","family":"Thiruvaran","given":"Tharmarajah","non-dropping-particle":"","parse-names":false,"suffix":""},{"dropping-particle":"","family":"Nosratighods","given":"Mohaddeseh","non-dropping-particle":"","parse-names":false,"suffix":""},{"dropping-particle":"","family":"Ambikairajah","given":"Eliathamby","non-dropping-particle":"","parse-names":false,"suffix":""},{"dropping-particle":"","family":"Epps","given":"Julien","non-dropping-particle":"","parse-names":false,"suffix":""}],"container-title":"Odyssey 2010: Speaker and Language Recognition Workshop","id":"ITEM-1","issue":"August 2014","issued":{"date-parts":[["2010"]]},"page":"34-39","title":"Investigation of spectral centroid magnitude and frequency for speaker recognition","type":"article-journal"},"uris":["http://www.mendeley.com/documents/?uuid=9ba8a066-418d-4d86-a1c9-df26810a002e"]}],"mendeley":{"formattedCitation":"[16]","plainTextFormattedCitation":"[16]","previouslyFormattedCitation":"[16]"},"properties":{"noteIndex":0},"schema":"https://github.com/citation-style-language/schema/raw/master/csl-citation.json"}</w:instrText>
+      </w:r>
+      <w:r>
+        <w:fldChar w:fldCharType="separate"/>
+      </w:r>
+      <w:r>
+        <w:rPr>
+          <w:noProof/>
+        </w:rPr>
+        <w:t>[16]</w:t>
+      </w:r>
+      <w:r>
+        <w:fldChar w:fldCharType="end"/>
+      </w:r>
+      <w:r>
+        <w:t>.</w:t>
+      </w:r>
+    </w:p>
+    <w:p>
+      <w:r>
+        <w:t>Speaker recognition relies on the separation of speaker</w:t>
+      </w:r>
+      <w:r>
+        <w:t xml:space="preserve"> </w:t>
+      </w:r>
+      <w:r>
+        <w:t xml:space="preserve">dependent properties from speech signals, and because of anatomical and behavioral differences between participants, the speaker's vocal tract configuration has been found to be very speaker-dependent </w:t>
+      </w:r>
+      <w:r>
+        <w:fldChar w:fldCharType="begin" w:fldLock="1"/>
+      </w:r>
+      <w:r>
+        <w:instrText>ADDIN CSL_CITATION {"citationItems":[{"id":"ITEM-1","itemData":{"DOI":"10.1155/2008/258184","author":[{"dropping-particle":"","family":"Hosseinzadeh","given":"Danoush","non-dropping-particle":"","parse-names":false,"suffix":""},{"dropping-particle":"","family":"Krishnan","given":"Sridhar","non-dropping-particle":"","parse-names":false,"suffix":""}],"id":"ITEM-1","issue":"December 2007","issued":{"date-parts":[["2014"]]},"title":"On the Use of Complementary Spectral Features","type":"article-journal"},"uris":["http://www.mendeley.com/documents/?uuid=5ad3bef5-0637-48a5-bc68-b167f49b02fd"]}],"mendeley":{"formattedCitation":"[17]","plainTextFormattedCitation":"[17]","previouslyFormattedCitation":"[17]"},"properties":{"noteIndex":0},"schema":"https://github.com/citation-style-language/schema/raw/master/csl-citation.json"}</w:instrText>
+      </w:r>
+      <w:r>
+        <w:fldChar w:fldCharType="separate"/>
+      </w:r>
+      <w:r>
+        <w:rPr>
+          <w:noProof/>
+        </w:rPr>
+        <w:t>[17]</w:t>
+      </w:r>
+      <w:r>
+        <w:fldChar w:fldCharType="end"/>
+      </w:r>
+      <w:r>
+        <w:t xml:space="preserve">. Mel-frequency cepstral coefficients are the most successful vocal tract-related acoustic characteristic (MFCC). However, information on the distribution of energy across the band is not efficiently captured during the MFCC extraction procedure. MFCC conveys the average energy of the </w:t>
+      </w:r>
+      <w:proofErr w:type="spellStart"/>
+      <w:r>
+        <w:t>subband</w:t>
+      </w:r>
+      <w:proofErr w:type="spellEnd"/>
+      <w:r>
+        <w:t xml:space="preserve"> as a single dimension for a </w:t>
+      </w:r>
+      <w:proofErr w:type="spellStart"/>
+      <w:r>
+        <w:t>subband</w:t>
+      </w:r>
+      <w:proofErr w:type="spellEnd"/>
+      <w:r>
+        <w:t xml:space="preserve"> speech stream (the overlapped triangular filters capture some information from </w:t>
+      </w:r>
+      <w:proofErr w:type="spellStart"/>
+      <w:r>
+        <w:t>neighbouring</w:t>
+      </w:r>
+      <w:proofErr w:type="spellEnd"/>
+      <w:r>
+        <w:t xml:space="preserve"> bands, but this can be considered an inter-band rather than an intra-band information). In this study, we look at how to turn this one-dimensional data into two-dimensional data that includes both the average energy and additional information on the energy distribution inside each </w:t>
+      </w:r>
+      <w:proofErr w:type="spellStart"/>
+      <w:r>
+        <w:t>subband</w:t>
+      </w:r>
+      <w:proofErr w:type="spellEnd"/>
+      <w:r>
+        <w:t>. Phase or frequency related properties may be complimentary to MFCCs, according to research published in</w:t>
+      </w:r>
+      <w:r>
+        <w:t xml:space="preserve"> </w:t>
+      </w:r>
+      <w:r>
+        <w:fldChar w:fldCharType="begin" w:fldLock="1"/>
+      </w:r>
+      <w:r>
+        <w:instrText>ADDIN CSL_CITATION {"citationItems":[{"id":"ITEM-1","itemData":{"abstract":"Frequency modulation has recently emerged as a promising model for characterising the phase of a speech signal. Proposed is a novel technique for extracting the frequency modulation (FM) components from the subband speech signal, using a second-order all-pole model. Evaluation of a speaker recognition system employing FM features, extracted using the proposed technique, on the NIST 2001 database reveals improvement over MFCC baseline and significant improvements over the discrete energy separation algorithm and a Hilbert transform based approach in terms of equal error rate.","author":[{"dropping-particle":"","family":"Thiruvaran","given":"T.","non-dropping-particle":"","parse-names":false,"suffix":""},{"dropping-particle":"","family":"Ambikairajah","given":"E.","non-dropping-particle":"","parse-names":false,"suffix":""},{"dropping-particle":"","family":"Epps","given":"J.","non-dropping-particle":"","parse-names":false,"suffix":""}],"id":"ITEM-1","issued":{"date-parts":[["2008"]]},"title":"Extraction of FM components from speech signals using all-pole model","type":"article-journal"},"uris":["http://www.mendeley.com/documents/?uuid=c93b6dc9-7c4c-45f3-b178-d540108f25b2"]},{"id":"ITEM-2","itemData":{"DOI":"10.1109/ICASSP.2009.4960563","ISBN":"9781424423545","ISSN":"15206149","abstract":"In this paper, the fusion of two speaker recognition subsystems, one based on Frequency Modulation (FM) and another on MFCC features, is reported. The motivation for their fusion was to improve the recognition accuracy across different types of channel variations, since the two features are believed to contain complementary information. It was found that the MFCC-based subsystem outperformed the FM-based subsystem on telephone conversations from NIST SRE-06 dataset, while the opposite was true for NIST SRE-08 telephone data. As a result, the FMbased subsystem performed as well as the MFCC-based subsystem and their fusion gave up to 23% relative improvement in terms of EER over the MFCC subsystem alone, when evaluated on the NIST 2008 core condition. ©2009 IEEE.","author":[{"dropping-particle":"","family":"Nosratighods","given":"Mohaddeseh","non-dropping-particle":"","parse-names":false,"suffix":""},{"dropping-particle":"","family":"Thiruvaran","given":"Tharmarajah","non-dropping-particle":"","parse-names":false,"suffix":""},{"dropping-particle":"","family":"Epps","given":"Julien","non-dropping-particle":"","parse-names":false,"suffix":""},{"dropping-particle":"","family":"Ambikairajah","given":"Eliathamby","non-dropping-particle":"","parse-names":false,"suffix":""},{"dropping-particle":"","family":"Ma","given":"Bin","non-dropping-particle":"","parse-names":false,"suffix":""},{"dropping-particle":"","family":"Li","given":"Haizhou","non-dropping-particle":"","parse-names":false,"suffix":""}],"container-title":"ICASSP, IEEE International Conference on Acoustics, Speech and Signal Processing - Proceedings","id":"ITEM-2","issue":"April","issued":{"date-parts":[["2009"]]},"page":"4233-4236","title":"Evaluation of a fused FM and Cepstral-based speaker recognition system on the NIST 2008 SRE","type":"article-journal"},"uris":["http://www.mendeley.com/documents/?uuid=2558d2ac-64bf-4abb-836f-ecda072d3a2c"]}],"mendeley":{"formattedCitation":"[18], [19]","plainTextFormattedCitation":"[18], [19]","previouslyFormattedCitation":"[18], [19]"},"properties":{"noteIndex":0},"schema":"https://github.com/citation-style-language/schema/raw/master/csl-citation.json"}</w:instrText>
+      </w:r>
+      <w:r>
+        <w:fldChar w:fldCharType="separate"/>
+      </w:r>
+      <w:r>
+        <w:rPr>
+          <w:noProof/>
+        </w:rPr>
+        <w:t>[18], [19]</w:t>
+      </w:r>
+      <w:r>
+        <w:fldChar w:fldCharType="end"/>
+      </w:r>
+      <w:r>
+        <w:t xml:space="preserve">. The computational cost of applying frequency modulation (FM) extraction in actual applications is one issue </w:t>
+      </w:r>
+      <w:r>
+        <w:fldChar w:fldCharType="begin" w:fldLock="1"/>
+      </w:r>
+      <w:r>
+        <w:instrText>ADDIN CSL_CITATION {"citationItems":[{"id":"ITEM-1","itemData":{"DOI":"10.1049/el.2009.0170","ISSN":"00135194","abstract":"Recently, subband frame-averaged frequency modulation (FM) as a complementary feature to amplitude-based features for several speech based classification problems including speaker recognition has shown promise. One problem with using FM extraction in practical implementations is computational complexity. Proposed is a computationally efficient method to estimate the frame-averaged FM component in a novel manner, using zero crossing counts and the zero crossing counts of the differentiated signal. FM components, extracted from subband speech signals using the proposed method, form a feature vector. Speaker recognition experiments conducted on the NIST 2008 telephone database show that the proposed method successfully augments mel frequency cepstrum coefficients (MFCCs) to improve performance, obtaining 17 relative reductions in equal error rates when compared with an MFCC-based system. © The Institution of Engineering and Technology 2009.","author":[{"dropping-particle":"","family":"Thiruvaran","given":"T.","non-dropping-particle":"","parse-names":false,"suffix":""},{"dropping-particle":"","family":"Nosratighods","given":"M.","non-dropping-particle":"","parse-names":false,"suffix":""},{"dropping-particle":"","family":"Ambikairajah","given":"E.","non-dropping-particle":"","parse-names":false,"suffix":""},{"dropping-particle":"","family":"Epps","given":"J.","non-dropping-particle":"","parse-names":false,"suffix":""}],"container-title":"Electronics Letters","id":"ITEM-1","issue":"6","issued":{"date-parts":[["2009"]]},"page":"335-337","title":"Computationally efficient frame-averaged FM feature extraction for speaker recognition","type":"article-journal","volume":"45"},"uris":["http://www.mendeley.com/documents/?uuid=3e1be010-9210-45ac-bcfa-2b98ba8f54d3"]}],"mendeley":{"formattedCitation":"[20]","plainTextFormattedCitation":"[20]","previouslyFormattedCitation":"[20]"},"properties":{"noteIndex":0},"schema":"https://github.com/citation-style-language/schema/raw/master/csl-citation.json"}</w:instrText>
+      </w:r>
+      <w:r>
+        <w:fldChar w:fldCharType="separate"/>
+      </w:r>
+      <w:r>
+        <w:rPr>
+          <w:noProof/>
+        </w:rPr>
+        <w:t>[20]</w:t>
+      </w:r>
+      <w:r>
+        <w:fldChar w:fldCharType="end"/>
+      </w:r>
+      <w:r>
+        <w:t xml:space="preserve">. The efficiency of frame-averaged FM components extracted using the second order all pole approach </w:t>
+      </w:r>
+      <w:r>
+        <w:rPr>
+          <w:noProof/>
+        </w:rPr>
+        <w:fldChar w:fldCharType="begin" w:fldLock="1"/>
+      </w:r>
+      <w:r>
+        <w:rPr>
+          <w:noProof/>
+        </w:rPr>
+        <w:instrText>ADDIN CSL_CITATION {"citationItems":[{"id":"ITEM-1","itemData":{"abstract":"Frequency modulation has recently emerged as a promising model for characterising the phase of a speech signal. Proposed is a novel technique for extracting the frequency modulation (FM) components from the subband speech signal, using a second-order all-pole model. Evaluation of a speaker recognition system employing FM features, extracted using the proposed technique, on the NIST 2001 database reveals improvement over MFCC baseline and significant improvements over the discrete energy separation algorithm and a Hilbert transform based approach in terms of equal error rate.","author":[{"dropping-particle":"","family":"Thiruvaran","given":"T.","non-dropping-particle":"","parse-names":false,"suffix":""},{"dropping-particle":"","family":"Ambikairajah","given":"E.","non-dropping-particle":"","parse-names":false,"suffix":""},{"dropping-particle":"","family":"Epps","given":"J.","non-dropping-particle":"","parse-names":false,"suffix":""}],"id":"ITEM-1","issued":{"date-parts":[["2008"]]},"title":"Extraction of FM components from speech signals using all-pole model","type":"article-journal"},"uris":["http://www.mendeley.com/documents/?uuid=c93b6dc9-7c4c-45f3-b178-d540108f25b2"]}],"mendeley":{"formattedCitation":"[18]","plainTextFormattedCitation":"[18]","previouslyFormattedCitation":"[18]"},"properties":{"noteIndex":0},"schema":"https://github.com/citation-style-language/schema/raw/master/csl-citation.json"}</w:instrText>
+      </w:r>
+      <w:r>
+        <w:rPr>
+          <w:noProof/>
+        </w:rPr>
+        <w:fldChar w:fldCharType="separate"/>
+      </w:r>
+      <w:r>
+        <w:rPr>
+          <w:noProof/>
+        </w:rPr>
+        <w:t>[18]</w:t>
+      </w:r>
+      <w:r>
+        <w:rPr>
+          <w:noProof/>
+        </w:rPr>
+        <w:fldChar w:fldCharType="end"/>
+      </w:r>
+      <w:r>
+        <w:rPr>
+          <w:noProof/>
+        </w:rPr>
+        <w:t xml:space="preserve"> </w:t>
+      </w:r>
+      <w:r>
+        <w:t xml:space="preserve">on speaker recognition, as well as their complimentary nature to magnitude-based information, has recently been established </w:t>
+      </w:r>
+      <w:r>
+        <w:fldChar w:fldCharType="begin" w:fldLock="1"/>
+      </w:r>
+      <w:r>
+        <w:instrText>ADDIN CSL_CITATION {"citationItems":[{"id":"ITEM-1","itemData":{"DOI":"10.1109/ICASSP.2009.4960563","ISBN":"9781424423545","ISSN":"15206149","abstract":"In this paper, the fusion of two speaker recognition subsystems, one based on Frequency Modulation (FM) and another on MFCC features, is reported. The motivation for their fusion was to improve the recognition accuracy across different types of channel variations, since the two features are believed to contain complementary information. It was found that the MFCC-based subsystem outperformed the FM-based subsystem on telephone conversations from NIST SRE-06 dataset, while the opposite was true for NIST SRE-08 telephone data. As a result, the FMbased subsystem performed as well as the MFCC-based subsystem and their fusion gave up to 23% relative improvement in terms of EER over the MFCC subsystem alone, when evaluated on the NIST 2008 core condition. ©2009 IEEE.","author":[{"dropping-particle":"","family":"Nosratighods","given":"Mohaddeseh","non-dropping-particle":"","parse-names":false,"suffix":""},{"dropping-particle":"","family":"Thiruvaran","given":"Tharmarajah","non-dropping-particle":"","parse-names":false,"suffix":""},{"dropping-particle":"","family":"Epps","given":"Julien","non-dropping-particle":"","parse-names":false,"suffix":""},{"dropping-particle":"","family":"Ambikairajah","given":"Eliathamby","non-dropping-particle":"","parse-names":false,"suffix":""},{"dropping-particle":"","family":"Ma","given":"Bin","non-dropping-particle":"","parse-names":false,"suffix":""},{"dropping-particle":"","family":"Li","given":"Haizhou","non-dropping-particle":"","parse-names":false,"suffix":""}],"container-title":"ICASSP, IEEE International Conference on Acoustics, Speech and Signal Processing - Proceedings","id":"ITEM-1","issue":"April","issued":{"date-parts":[["2009"]]},"page":"4233-4236","title":"Evaluation of a fused FM and Cepstral-based speaker recognition system on the NIST 2008 SRE","type":"article-journal"},"uris":["http://www.mendeley.com/documents/?uuid=2558d2ac-64bf-4abb-836f-ecda072d3a2c"]}],"mendeley":{"formattedCitation":"[19]","plainTextFormattedCitation":"[19]","previouslyFormattedCitation":"[19]"},"properties":{"noteIndex":0},"schema":"https://github.com/citation-style-language/schema/raw/master/csl-citation.json"}</w:instrText>
+      </w:r>
+      <w:r>
+        <w:fldChar w:fldCharType="separate"/>
+      </w:r>
+      <w:r>
+        <w:rPr>
+          <w:noProof/>
+        </w:rPr>
+        <w:t>[19]</w:t>
+      </w:r>
+      <w:r>
+        <w:fldChar w:fldCharType="end"/>
+      </w:r>
+      <w:r>
+        <w:t xml:space="preserve">. When these frame-averaged FM components are compared to the deviation of the </w:t>
+      </w:r>
+      <w:proofErr w:type="spellStart"/>
+      <w:r>
+        <w:t>subband</w:t>
+      </w:r>
+      <w:proofErr w:type="spellEnd"/>
+      <w:r>
+        <w:t xml:space="preserve"> spectral centroid </w:t>
+      </w:r>
+      <w:r>
+        <w:fldChar w:fldCharType="begin" w:fldLock="1"/>
+      </w:r>
+      <w:r>
+        <w:instrText>ADDIN CSL_CITATION {"citationItems":[{"id":"ITEM-1","itemData":{"DOI":"10.1109/ICASSP.1998.675340","ISBN":"0780344286","ISSN":"15206149","abstract":"Cepstral coefficients derived either through linear prediction (LP) analysis or from filter banks are perhaps the most commonly used features in currently available speech recognition systems. In this paper, we propose spectral subband centroids as new features and use them as a supplement to cepstral features for speech recognition. We show that these features have properties similar to formant frequencies and they are quite robust to noise. Recognition results are reported, justifying the usefulness of these features as supplementary features. © 1998 IEEE.","author":[{"dropping-particle":"","family":"Paliwal","given":"Kuldip K.","non-dropping-particle":"","parse-names":false,"suffix":""}],"container-title":"ICASSP, IEEE International Conference on Acoustics, Speech and Signal Processing - Proceedings","id":"ITEM-1","issued":{"date-parts":[["1998"]]},"page":"617-620","title":"Spectral subband centroid features for speech recognition","type":"article-journal","volume":"2"},"uris":["http://www.mendeley.com/documents/?uuid=62870213-30b7-4bbf-995e-7c7c2bd84ecf"]}],"mendeley":{"formattedCitation":"[21]","plainTextFormattedCitation":"[21]","previouslyFormattedCitation":"[21]"},"properties":{"noteIndex":0},"schema":"https://github.com/citation-style-language/schema/raw/master/csl-citation.json"}</w:instrText>
+      </w:r>
+      <w:r>
+        <w:fldChar w:fldCharType="separate"/>
+      </w:r>
+      <w:r>
+        <w:rPr>
+          <w:noProof/>
+        </w:rPr>
+        <w:t>[21]</w:t>
+      </w:r>
+      <w:r>
+        <w:fldChar w:fldCharType="end"/>
+      </w:r>
+      <w:r>
+        <w:t xml:space="preserve"> from the </w:t>
+      </w:r>
+      <w:proofErr w:type="spellStart"/>
+      <w:r>
+        <w:t>subband's</w:t>
+      </w:r>
+      <w:proofErr w:type="spellEnd"/>
+      <w:r>
+        <w:t xml:space="preserve"> center frequency, as illustrated in Figure 1, it is clear that both the </w:t>
+      </w:r>
+      <w:proofErr w:type="spellStart"/>
+      <w:r>
+        <w:t>subband</w:t>
+      </w:r>
+      <w:proofErr w:type="spellEnd"/>
+      <w:r>
+        <w:t xml:space="preserve"> spectral centroid and the frame-averaged FM components provide identical information. Estimating the </w:t>
+      </w:r>
+      <w:proofErr w:type="spellStart"/>
+      <w:r>
+        <w:t>subband</w:t>
+      </w:r>
+      <w:proofErr w:type="spellEnd"/>
+      <w:r>
+        <w:t xml:space="preserve"> spectral centroid, on the other hand, is more efficient than estimating </w:t>
+      </w:r>
+      <w:proofErr w:type="spellStart"/>
+      <w:r>
+        <w:t>frameaveraged</w:t>
+      </w:r>
+      <w:proofErr w:type="spellEnd"/>
+      <w:r>
+        <w:t xml:space="preserve"> FM components. </w:t>
+      </w:r>
+      <w:r>
+        <w:fldChar w:fldCharType="begin" w:fldLock="1"/>
+      </w:r>
+      <w:r>
+        <w:instrText>ADDIN CSL_CITATION {"citationItems":[{"id":"ITEM-1","itemData":{"DOI":"10.1109/ICASSP.1998.675340","ISBN":"0780344286","ISSN":"15206149","abstract":"Cepstral coefficients derived either through linear prediction (LP) analysis or from filter banks are perhaps the most commonly used features in currently available speech recognition systems. In this paper, we propose spectral subband centroids as new features and use them as a supplement to cepstral features for speech recognition. We show that these features have properties similar to formant frequencies and they are quite robust to noise. Recognition results are reported, justifying the usefulness of these features as supplementary features. © 1998 IEEE.","author":[{"dropping-particle":"","family":"Paliwal","given":"Kuldip K.","non-dropping-particle":"","parse-names":false,"suffix":""}],"container-title":"ICASSP, IEEE International Conference on Acoustics, Speech and Signal Processing - Proceedings","id":"ITEM-1","issued":{"date-parts":[["1998"]]},"page":"617-620","title":"Spectral subband centroid features for speech recognition","type":"article-journal","volume":"2"},"uris":["http://www.mendeley.com/documents/?uuid=62870213-30b7-4bbf-995e-7c7c2bd84ecf"]}],"mendeley":{"formattedCitation":"[21]","plainTextFormattedCitation":"[21]","previouslyFormattedCitation":"[21]"},"properties":{"noteIndex":0},"schema":"https://github.com/citation-style-language/schema/raw/master/csl-citation.json"}</w:instrText>
+      </w:r>
+      <w:r>
+        <w:fldChar w:fldCharType="separate"/>
+      </w:r>
+      <w:r>
+        <w:rPr>
+          <w:noProof/>
+        </w:rPr>
+        <w:t>[21]</w:t>
+      </w:r>
+      <w:r>
+        <w:fldChar w:fldCharType="end"/>
+      </w:r>
+      <w:r>
+        <w:t xml:space="preserve"> shown that the formant-related information is carried by the spectral centroid frequency. It was also suggested that, while formant locations are resistant to additive noise, formant frequencies should not be employed as features directly due to the difficulty in estimating them accurately. Other features that convey formant related information, such as spectral centroid frequency, can be used to solve this problem, as shown in </w:t>
+      </w:r>
+      <w:r>
+        <w:fldChar w:fldCharType="begin" w:fldLock="1"/>
+      </w:r>
+      <w:r>
+        <w:instrText>ADDIN CSL_CITATION {"citationItems":[{"id":"ITEM-1","itemData":{"DOI":"10.1109/ICASSP.1998.675340","ISBN":"0780344286","ISSN":"15206149","abstract":"Cepstral coefficients derived either through linear prediction (LP) analysis or from filter banks are perhaps the most commonly used features in currently available speech recognition systems. In this paper, we propose spectral subband centroids as new features and use them as a supplement to cepstral features for speech recognition. We show that these features have properties similar to formant frequencies and they are quite robust to noise. Recognition results are reported, justifying the usefulness of these features as supplementary features. © 1998 IEEE.","author":[{"dropping-particle":"","family":"Paliwal","given":"Kuldip K.","non-dropping-particle":"","parse-names":false,"suffix":""}],"container-title":"ICASSP, IEEE International Conference on Acoustics, Speech and Signal Processing - Proceedings","id":"ITEM-1","issued":{"date-parts":[["1998"]]},"page":"617-620","title":"Spectral subband centroid features for speech recognition","type":"article-journal","volume":"2"},"uris":["http://www.mendeley.com/documents/?uuid=62870213-30b7-4bbf-995e-7c7c2bd84ecf"]}],"mendeley":{"formattedCitation":"[21]","plainTextFormattedCitation":"[21]","previouslyFormattedCitation":"[21]"},"properties":{"noteIndex":0},"schema":"https://github.com/citation-style-language/schema/raw/master/csl-citation.json"}</w:instrText>
+      </w:r>
+      <w:r>
+        <w:fldChar w:fldCharType="separate"/>
+      </w:r>
+      <w:r>
+        <w:rPr>
+          <w:noProof/>
+        </w:rPr>
+        <w:t>[21]</w:t>
+      </w:r>
+      <w:r>
+        <w:fldChar w:fldCharType="end"/>
+      </w:r>
+      <w:r>
+        <w:t xml:space="preserve">. The use of </w:t>
+      </w:r>
+      <w:proofErr w:type="spellStart"/>
+      <w:r>
+        <w:t>subband</w:t>
+      </w:r>
+      <w:proofErr w:type="spellEnd"/>
+      <w:r>
+        <w:t xml:space="preserve"> spectral centroid in recent literature has demonstrated some success in noisy voice identification [. Spectral centroid frequency was previously employed in </w:t>
+      </w:r>
+      <w:r>
+        <w:fldChar w:fldCharType="begin" w:fldLock="1"/>
+      </w:r>
+      <w:r>
+        <w:instrText>ADDIN CSL_CITATION {"citationItems":[{"id":"ITEM-1","itemData":{"DOI":"10.1109/ICASSP.1998.675340","ISBN":"0780344286","ISSN":"15206149","abstract":"Cepstral coefficients derived either through linear prediction (LP) analysis or from filter banks are perhaps the most commonly used features in currently available speech recognition systems. In this paper, we propose spectral subband centroids as new features and use them as a supplement to cepstral features for speech recognition. We show that these features have properties similar to formant frequencies and they are quite robust to noise. Recognition results are reported, justifying the usefulness of these features as supplementary features. © 1998 IEEE.","author":[{"dropping-particle":"","family":"Paliwal","given":"Kuldip K.","non-dropping-particle":"","parse-names":false,"suffix":""}],"container-title":"ICASSP, IEEE International Conference on Acoustics, Speech and Signal Processing - Proceedings","id":"ITEM-1","issued":{"date-parts":[["1998"]]},"page":"617-620","title":"Spectral subband centroid features for speech recognition","type":"article-journal","volume":"2"},"uris":["http://www.mendeley.com/documents/?uuid=62870213-30b7-4bbf-995e-7c7c2bd84ecf"]}],"mendeley":{"formattedCitation":"[21]","plainTextFormattedCitation":"[21]","previouslyFormattedCitation":"[21]"},"properties":{"noteIndex":0},"schema":"https://github.com/citation-style-language/schema/raw/master/csl-citation.json"}</w:instrText>
+      </w:r>
+      <w:r>
+        <w:fldChar w:fldCharType="separate"/>
+      </w:r>
+      <w:r>
+        <w:rPr>
+          <w:noProof/>
+        </w:rPr>
+        <w:t>[21]</w:t>
+      </w:r>
+      <w:r>
+        <w:fldChar w:fldCharType="end"/>
+      </w:r>
+      <w:r>
+        <w:t xml:space="preserve"> for speech recognition. In contrast to FM features, spectral centroid frequency has recently been employed to enhance cepstral based features for speaker recognition </w:t>
+      </w:r>
+      <w:r>
+        <w:lastRenderedPageBreak/>
+        <w:fldChar w:fldCharType="begin" w:fldLock="1"/>
+      </w:r>
+      <w:r>
+        <w:instrText>ADDIN CSL_CITATION {"citationItems":[{"id":"ITEM-1","itemData":{"DOI":"10.1007/978-3-540-25948-0_86","ISBN":"3540221468","ISSN":"16113349","abstract":"Most conventional features used in speaker authentication are based on estimation of spectral envelopes in one way or another, e.g., Mel-scale Filterbank Cepstrum Coefficients (MFCCs), Linear-scale Filterbank Cepstrum Coefficients (LFCCs) and Relative Spectral Perceptual Linear Prediction (RASTA-PLP). In this study, Spectral Subband Centroids (SSCs) are examined. These features are the centroid frequency in each subband. They have properties similar to formant frequencies but are limited to a given subband. Empirical experiments carried out on the NIST2001 database using SSCs, MFCCs, LFCCs and their combinations by concatenation suggest that SSCs are somewhat more robust compared to conventional MFCC and LFCC features as well as being partially complementary. © Springer-Verlag Berlin Heidelberg 2004.","author":[{"dropping-particle":"","family":"Thian","given":"Norman Poh Hoon","non-dropping-particle":"","parse-names":false,"suffix":""},{"dropping-particle":"","family":"Sanderson","given":"Conrad","non-dropping-particle":"","parse-names":false,"suffix":""},{"dropping-particle":"","family":"Bengio","given":"Samy","non-dropping-particle":"","parse-names":false,"suffix":""}],"container-title":"Lecture Notes in Computer Science (including subseries Lecture Notes in Artificial Intelligence and Lecture Notes in Bioinformatics)","id":"ITEM-1","issued":{"date-parts":[["2004"]]},"page":"631-639","title":"Spectral subband centroids as complementary features for speaker authentication","type":"article-journal","volume":"3072"},"uris":["http://www.mendeley.com/documents/?uuid=2f0e1a84-fd45-4492-a7d4-0b7cfc2e2380"]}],"mendeley":{"formattedCitation":"[22]","plainTextFormattedCitation":"[22]","previouslyFormattedCitation":"[22]"},"properties":{"noteIndex":0},"schema":"https://github.com/citation-style-language/schema/raw/master/csl-citation.json"}</w:instrText>
+      </w:r>
+      <w:r>
+        <w:fldChar w:fldCharType="separate"/>
+      </w:r>
+      <w:r>
+        <w:rPr>
+          <w:noProof/>
+        </w:rPr>
+        <w:t>[22]</w:t>
+      </w:r>
+      <w:r>
+        <w:fldChar w:fldCharType="end"/>
+      </w:r>
+      <w:r>
+        <w:t>. The minor advantages over MFCC in speech recognition applications appear to be an oddity, given the similarity with frame-</w:t>
+      </w:r>
+      <w:proofErr w:type="spellStart"/>
+      <w:r>
+        <w:t>averged</w:t>
+      </w:r>
+      <w:proofErr w:type="spellEnd"/>
+      <w:r>
+        <w:t xml:space="preserve"> FM. We study the efficiency of combining Spectral Centroid Frequency (SCF) and Spectral Centroid Magnitude (SCM) characteristics for speaker recognition in this </w:t>
+      </w:r>
+      <w:proofErr w:type="gramStart"/>
+      <w:r>
+        <w:t>paper, and</w:t>
+      </w:r>
+      <w:proofErr w:type="gramEnd"/>
+      <w:r>
+        <w:t xml:space="preserve"> show how </w:t>
+      </w:r>
+      <w:proofErr w:type="spellStart"/>
+      <w:r>
+        <w:t>subband</w:t>
+      </w:r>
+      <w:proofErr w:type="spellEnd"/>
+      <w:r>
+        <w:t xml:space="preserve"> spectral centroid can be enhanced. SCM, like MFCC, conveys magnitude-related information, but SCF carries the SCM's frequency bias. The NIST2001 and NIST2006 speaker recognition datasets will be used to test these functionalities.</w:t>
       </w:r>
     </w:p>
     <w:p>
@@ -3344,56 +3880,235 @@
         <w:t xml:space="preserve">Review on </w:t>
       </w:r>
       <w:r>
-        <w:t>Investigation of Spectral Centroid Magnitude and Frequency for Speaker</w:t>
+        <w:t>Estimating Audiences: Sampling in Television and Radio Audience Research</w:t>
+      </w:r>
+    </w:p>
+    <w:p>
+      <w:r>
+        <w:t xml:space="preserve">Cultural consumption is problematic from a variety of angles, but certain responses from producers, regulators, and observers are contingent on quantitative and qualitative consumption measurements. The data's trustworthiness varies greatly, not least because consumption is undetectable to those who would measure it in some locations, forcing them to generate estimates based on assumptions about methodology and sample practices. Whereas at auditoriums, turnstiles can correctly measure footfall through the doors, and the sale or return of certain sorts of publications inspires high levels of confidence in circulation figures, broadcasters play to intangible audiences who cannot be measured or witnessed </w:t>
+      </w:r>
+      <w:proofErr w:type="spellStart"/>
+      <w:r>
+        <w:t>en</w:t>
+      </w:r>
+      <w:proofErr w:type="spellEnd"/>
+      <w:r>
+        <w:t xml:space="preserve"> masse</w:t>
       </w:r>
       <w:r>
         <w:t xml:space="preserve"> </w:t>
       </w:r>
       <w:r>
-        <w:t>Recognition</w:t>
-      </w:r>
-    </w:p>
-    <w:p>
-      <w:r>
-        <w:t xml:space="preserve">Mel-scale filter bank </w:t>
+        <w:fldChar w:fldCharType="begin" w:fldLock="1"/>
+      </w:r>
+      <w:r>
+        <w:instrText>ADDIN CSL_CITATION {"citationItems":[{"id":"ITEM-1","itemData":{"DOI":"10.1080/0954896042000216428","ISSN":"15497879","abstract":"Cultural consumption is problematic from a number of different perspectives, but certain responses from producers, regulators and commentators depend on the measurement of consumption according to quantitative and qualitative parameters. The reliability of the data can vary widely, not least because in certain areas consumption is invisible to those who would measure it, and so they must make estimates based on assumptions about methodology and sampling techniques. Whereas in auditoria, turnstiles may quite accurately quantify footfall through the premises, and sale or return inspires high levels of confidence in circulation figures for certain types of publication, broadcasters perform to intangible audiences who can be neither counted nor observed en masse. This article considers the appropriateness of sampling techniques used to produce audience research data for the broadcasting industries, for the programmers and advertisers who need detailed ‘knowledge’ about their audiences. It draws on the contextualization in Cultural Trends 45 (Starkey, 2003), which examined the debate around competing methodologies using either innovatory electronic devices for the measurement of consumption or more traditional human recall. The article raises important questions for those who use sampling techniques in the cultural sector and those who would interpret their data. © 2004, Copyright Taylor &amp; Francis Group, LLC.","author":[{"dropping-particle":"","family":"Starkey","given":"Guy","non-dropping-particle":"","parse-names":false,"suffix":""}],"container-title":"International Journal of Phytoremediation","id":"ITEM-1","issue":"1","issued":{"date-parts":[["2004"]]},"page":"3-25","title":"Estimating audiences: Sampling in television and radio audience research","type":"article-journal","volume":"21"},"uris":["http://www.mendeley.com/documents/?uuid=fe19754f-482a-4547-8e73-9c349c0f4b7f"]}],"mendeley":{"formattedCitation":"[23]","plainTextFormattedCitation":"[23]","previouslyFormattedCitation":"[23]"},"properties":{"noteIndex":0},"schema":"https://github.com/citation-style-language/schema/raw/master/csl-citation.json"}</w:instrText>
+      </w:r>
+      <w:r>
+        <w:fldChar w:fldCharType="separate"/>
+      </w:r>
+      <w:r>
+        <w:rPr>
+          <w:noProof/>
+        </w:rPr>
+        <w:t>[23]</w:t>
+      </w:r>
+      <w:r>
+        <w:fldChar w:fldCharType="end"/>
+      </w:r>
+      <w:r>
+        <w:t>.</w:t>
+      </w:r>
+    </w:p>
+    <w:p>
+      <w:r>
+        <w:t>The propriety of sampling methodologies used to gather audience research data for the broadcasting industry, programmers and advertisers who require precise "knowledge" about their viewers, is discussed in this article. It is based on the contextualization in Cultural Trends</w:t>
+      </w:r>
+      <w:r>
+        <w:t xml:space="preserve"> </w:t>
+      </w:r>
+      <w:r>
+        <w:t>which looked at the argument over rival approaches for measuring consumption using either innovative technology gadgets or more traditional human recall. For individuals who utilize sampling techniques in the cultural sector, as well as those who would evaluate their results, the paper presents critical considerations</w:t>
+      </w:r>
+      <w:r>
+        <w:t xml:space="preserve"> </w:t>
+      </w:r>
+      <w:r>
+        <w:fldChar w:fldCharType="begin" w:fldLock="1"/>
+      </w:r>
+      <w:r>
+        <w:instrText>ADDIN CSL_CITATION {"citationItems":[{"id":"ITEM-1","itemData":{"DOI":"10.1080/0954896042000216428","ISSN":"15497879","abstract":"Cultural consumption is problematic from a number of different perspectives, but certain responses from producers, regulators and commentators depend on the measurement of consumption according to quantitative and qualitative parameters. The reliability of the data can vary widely, not least because in certain areas consumption is invisible to those who would measure it, and so they must make estimates based on assumptions about methodology and sampling techniques. Whereas in auditoria, turnstiles may quite accurately quantify footfall through the premises, and sale or return inspires high levels of confidence in circulation figures for certain types of publication, broadcasters perform to intangible audiences who can be neither counted nor observed en masse. This article considers the appropriateness of sampling techniques used to produce audience research data for the broadcasting industries, for the programmers and advertisers who need detailed ‘knowledge’ about their audiences. It draws on the contextualization in Cultural Trends 45 (Starkey, 2003), which examined the debate around competing methodologies using either innovatory electronic devices for the measurement of consumption or more traditional human recall. The article raises important questions for those who use sampling techniques in the cultural sector and those who would interpret their data. © 2004, Copyright Taylor &amp; Francis Group, LLC.","author":[{"dropping-particle":"","family":"Starkey","given":"Guy","non-dropping-particle":"","parse-names":false,"suffix":""}],"container-title":"International Journal of Phytoremediation","id":"ITEM-1","issue":"1","issued":{"date-parts":[["2004"]]},"page":"3-25","title":"Estimating audiences: Sampling in television and radio audience research","type":"article-journal","volume":"21"},"uris":["http://www.mendeley.com/documents/?uuid=fe19754f-482a-4547-8e73-9c349c0f4b7f"]}],"mendeley":{"formattedCitation":"[23]","plainTextFormattedCitation":"[23]","previouslyFormattedCitation":"[23]"},"properties":{"noteIndex":0},"schema":"https://github.com/citation-style-language/schema/raw/master/csl-citation.json"}</w:instrText>
+      </w:r>
+      <w:r>
+        <w:fldChar w:fldCharType="separate"/>
+      </w:r>
+      <w:r>
+        <w:rPr>
+          <w:noProof/>
+        </w:rPr>
+        <w:t>[23]</w:t>
+      </w:r>
+      <w:r>
+        <w:fldChar w:fldCharType="end"/>
+      </w:r>
+      <w:r>
+        <w:t>.</w:t>
+      </w:r>
+    </w:p>
+    <w:p>
+      <w:r>
+        <w:t>The size, demography, degrees of appreciation, nature of any involvement with the presentation, and possibility of individuals among them returning for more on future occasions are all factors that affect audiences in the cultural sector. The availability of reliable qualitative and quantitative data on consumption is critical to the success of many public and private ventures, but the accuracy with which audiences can be measured varies greatly depending on the nature of the work being presented and the context in which it is consumed</w:t>
+      </w:r>
+      <w:r>
+        <w:t xml:space="preserve"> </w:t>
+      </w:r>
+      <w:r>
+        <w:fldChar w:fldCharType="begin" w:fldLock="1"/>
+      </w:r>
+      <w:r>
+        <w:instrText>ADDIN CSL_CITATION {"citationItems":[{"id":"ITEM-1","itemData":{"DOI":"10.1080/0954896042000216428","ISSN":"15497879","abstract":"Cultural consumption is problematic from a number of different perspectives, but certain responses from producers, regulators and commentators depend on the measurement of consumption according to quantitative and qualitative parameters. The reliability of the data can vary widely, not least because in certain areas consumption is invisible to those who would measure it, and so they must make estimates based on assumptions about methodology and sampling techniques. Whereas in auditoria, turnstiles may quite accurately quantify footfall through the premises, and sale or return inspires high levels of confidence in circulation figures for certain types of publication, broadcasters perform to intangible audiences who can be neither counted nor observed en masse. This article considers the appropriateness of sampling techniques used to produce audience research data for the broadcasting industries, for the programmers and advertisers who need detailed ‘knowledge’ about their audiences. It draws on the contextualization in Cultural Trends 45 (Starkey, 2003), which examined the debate around competing methodologies using either innovatory electronic devices for the measurement of consumption or more traditional human recall. The article raises important questions for those who use sampling techniques in the cultural sector and those who would interpret their data. © 2004, Copyright Taylor &amp; Francis Group, LLC.","author":[{"dropping-particle":"","family":"Starkey","given":"Guy","non-dropping-particle":"","parse-names":false,"suffix":""}],"container-title":"International Journal of Phytoremediation","id":"ITEM-1","issue":"1","issued":{"date-parts":[["2004"]]},"page":"3-25","title":"Estimating audiences: Sampling in television and radio audience research","type":"article-journal","volume":"21"},"uris":["http://www.mendeley.com/documents/?uuid=fe19754f-482a-4547-8e73-9c349c0f4b7f"]}],"mendeley":{"formattedCitation":"[23]","plainTextFormattedCitation":"[23]","previouslyFormattedCitation":"[23]"},"properties":{"noteIndex":0},"schema":"https://github.com/citation-style-language/schema/raw/master/csl-citation.json"}</w:instrText>
+      </w:r>
+      <w:r>
+        <w:fldChar w:fldCharType="separate"/>
+      </w:r>
+      <w:r>
+        <w:rPr>
+          <w:noProof/>
+        </w:rPr>
+        <w:t>[23]</w:t>
+      </w:r>
+      <w:r>
+        <w:fldChar w:fldCharType="end"/>
+      </w:r>
+      <w:r>
+        <w:t xml:space="preserve">. When audience size has </w:t>
+      </w:r>
+      <w:r>
+        <w:lastRenderedPageBreak/>
+        <w:t>monetary implications, measurement accuracy is critical for a variety of stakeholders, including investors, producers, performers, exhibitors, and marketers. Individuals can be physically counted with relatively high levels of accuracy where consumption necessitates footfall, that is, audiences entering and exiting premises, even if the personnel or technology required to do so on an automated basis may be too expensive for some organizations to fund from their budgets. The amount a feature film grosses at the box office provides data for comparative league tables, the contents of which can make or break the reputations of actors and directors. Cinemas make returns to distributors based on ticket sales, and the amount a feature film grosses at the box office provides data for comparative league tables, the contents of which can make or break the reputations of actors and directors</w:t>
+      </w:r>
+      <w:r>
+        <w:t xml:space="preserve"> </w:t>
+      </w:r>
+      <w:r>
+        <w:fldChar w:fldCharType="begin" w:fldLock="1"/>
+      </w:r>
+      <w:r>
+        <w:instrText>ADDIN CSL_CITATION {"citationItems":[{"id":"ITEM-1","itemData":{"DOI":"10.1080/0954896042000216428","ISSN":"15497879","abstract":"Cultural consumption is problematic from a number of different perspectives, but certain responses from producers, regulators and commentators depend on the measurement of consumption according to quantitative and qualitative parameters. The reliability of the data can vary widely, not least because in certain areas consumption is invisible to those who would measure it, and so they must make estimates based on assumptions about methodology and sampling techniques. Whereas in auditoria, turnstiles may quite accurately quantify footfall through the premises, and sale or return inspires high levels of confidence in circulation figures for certain types of publication, broadcasters perform to intangible audiences who can be neither counted nor observed en masse. This article considers the appropriateness of sampling techniques used to produce audience research data for the broadcasting industries, for the programmers and advertisers who need detailed ‘knowledge’ about their audiences. It draws on the contextualization in Cultural Trends 45 (Starkey, 2003), which examined the debate around competing methodologies using either innovatory electronic devices for the measurement of consumption or more traditional human recall. The article raises important questions for those who use sampling techniques in the cultural sector and those who would interpret their data. © 2004, Copyright Taylor &amp; Francis Group, LLC.","author":[{"dropping-particle":"","family":"Starkey","given":"Guy","non-dropping-particle":"","parse-names":false,"suffix":""}],"container-title":"International Journal of Phytoremediation","id":"ITEM-1","issue":"1","issued":{"date-parts":[["2004"]]},"page":"3-25","title":"Estimating audiences: Sampling in television and radio audience research","type":"article-journal","volume":"21"},"uris":["http://www.mendeley.com/documents/?uuid=fe19754f-482a-4547-8e73-9c349c0f4b7f"]}],"mendeley":{"formattedCitation":"[23]","plainTextFormattedCitation":"[23]","previouslyFormattedCitation":"[23]"},"properties":{"noteIndex":0},"schema":"https://github.com/citation-style-language/schema/raw/master/csl-citation.json"}</w:instrText>
+      </w:r>
+      <w:r>
+        <w:fldChar w:fldCharType="separate"/>
+      </w:r>
+      <w:r>
+        <w:rPr>
+          <w:noProof/>
+        </w:rPr>
+        <w:t>[23]</w:t>
+      </w:r>
+      <w:r>
+        <w:fldChar w:fldCharType="end"/>
+      </w:r>
+      <w:r>
+        <w:t xml:space="preserve">. Similarly, sales of newspapers and magazines can be audited to a great degree of accuracy, with returns removed from gross sales statistics and genuine sales differentiated from promotional copies distributed to hotels and airlines. Even hits on a website can be physically counted, and data about the nature of these 'visitors' may be processed and distributed fast. One </w:t>
+      </w:r>
+      <w:r>
+        <w:t>drawback</w:t>
+      </w:r>
+      <w:r>
+        <w:t xml:space="preserve">: hit and footfall counts </w:t>
       </w:r>
       <w:proofErr w:type="spellStart"/>
       <w:r>
-        <w:t>cepstrum</w:t>
+        <w:t>can</w:t>
+      </w:r>
+      <w:r>
+        <w:t xml:space="preserve"> </w:t>
+      </w:r>
+      <w:r>
+        <w:t>not</w:t>
       </w:r>
       <w:proofErr w:type="spellEnd"/>
       <w:r>
-        <w:t xml:space="preserve"> coefficients (MFCC), Linear Prediction </w:t>
-      </w:r>
-      <w:proofErr w:type="spellStart"/>
-      <w:r>
-        <w:t>Cepstrum</w:t>
-      </w:r>
-      <w:proofErr w:type="spellEnd"/>
-      <w:r>
-        <w:t xml:space="preserve"> Coefficient (LPCC), and Perceptual Linear Prediction are some of the most common spectral envelope characterizations used in speaker recognition (PLP). Because of its popularity, the MFCC has become a de facto standard feature for speaker recognition. Alternative features, such as frequency modulation (FM) and </w:t>
-      </w:r>
-      <w:proofErr w:type="spellStart"/>
-      <w:r>
-        <w:t>su</w:t>
-      </w:r>
-      <w:r>
-        <w:t>b</w:t>
-      </w:r>
-      <w:r>
-        <w:t>band</w:t>
-      </w:r>
-      <w:proofErr w:type="spellEnd"/>
-      <w:r>
-        <w:t xml:space="preserve"> spectral centroid characteristics, have been proposed to transmit information other than the average </w:t>
-      </w:r>
-      <w:proofErr w:type="spellStart"/>
-      <w:r>
-        <w:t>subband</w:t>
-      </w:r>
-      <w:proofErr w:type="spellEnd"/>
-      <w:r>
-        <w:t xml:space="preserve"> energy</w:t>
+        <w:t xml:space="preserve"> always distinguish between repeat visitors and first-time visitors, so frequent visitors may skew the results because their characteristics outnumber those of the others.</w:t>
+      </w:r>
+    </w:p>
+    <w:p>
+      <w:r>
+        <w:t>This paper is divided into the following parts, with each part addressing some form of sampling:</w:t>
+      </w:r>
+    </w:p>
+    <w:p>
+      <w:pPr>
+        <w:pStyle w:val="ListParagraph"/>
+        <w:numPr>
+          <w:ilvl w:val="0"/>
+          <w:numId w:val="8"/>
+        </w:numPr>
+      </w:pPr>
+      <w:r>
+        <w:t>Principles of sampling.</w:t>
+      </w:r>
+    </w:p>
+    <w:p>
+      <w:pPr>
+        <w:pStyle w:val="ListParagraph"/>
+        <w:numPr>
+          <w:ilvl w:val="0"/>
+          <w:numId w:val="8"/>
+        </w:numPr>
+      </w:pPr>
+      <w:r>
+        <w:t>Sampling in practice.</w:t>
+      </w:r>
+    </w:p>
+    <w:p>
+      <w:pPr>
+        <w:pStyle w:val="ListParagraph"/>
+        <w:numPr>
+          <w:ilvl w:val="0"/>
+          <w:numId w:val="8"/>
+        </w:numPr>
+      </w:pPr>
+      <w:r>
+        <w:t>Using and Misusing Estimates from Sample Data</w:t>
+      </w:r>
+      <w:r>
+        <w:t>.</w:t>
+      </w:r>
+    </w:p>
+    <w:p>
+      <w:pPr>
+        <w:pStyle w:val="ListParagraph"/>
+        <w:numPr>
+          <w:ilvl w:val="0"/>
+          <w:numId w:val="8"/>
+        </w:numPr>
+      </w:pPr>
+      <w:r>
+        <w:t>Sampling in Crisis</w:t>
+      </w:r>
+      <w:r>
+        <w:t>.</w:t>
+      </w:r>
+    </w:p>
+    <w:p>
+      <w:pPr>
+        <w:pStyle w:val="ListParagraph"/>
+        <w:numPr>
+          <w:ilvl w:val="0"/>
+          <w:numId w:val="8"/>
+        </w:numPr>
+      </w:pPr>
+      <w:r>
+        <w:t>Selecting Samples</w:t>
+      </w:r>
+      <w:r>
+        <w:t>.</w:t>
+      </w:r>
+    </w:p>
+    <w:p>
+      <w:r>
+        <w:t>The nature of sampling as a method of estimating audiences' invisible consumption is that it is an inexact science. The theory and mathematics of sample orthodoxy may be valid, yet audience survey sampling appears to yield glaring contradictions that manifestly deny certain audience research the credibility to which it aspires. It's impossible to say whether such concerns are generalizable, but given the difficulty of constructing representative samples that report accurately, the chances of most audience research producing accurate estimates of viewing and listening by the populations they're supposed to represent are slim</w:t>
       </w:r>
       <w:r>
         <w:t xml:space="preserve"> </w:t>
@@ -3402,7 +4117,7 @@
         <w:fldChar w:fldCharType="begin" w:fldLock="1"/>
       </w:r>
       <w:r>
-        <w:instrText>ADDIN CSL_CITATION {"citationItems":[{"id":"ITEM-1","itemData":{"abstract":"Most conventional features used in speaker recognition are based on spectral envelope characterizations such as Mel-scale filterbank cepstrum coefficients (MFCC), Linear Prediction Cepstrum Coefficient (LPCC) and Perceptual Linear Prediction (PLP). The MFCC's success has seen it become a de facto standard feature for speaker recognition. Alternative features, that convey information other than the average subband energy, have been proposed, such as frequency modulation (FM) and subband spectral centroid features. In this study, we investigate the characterization of subband energy as a two dimensional feature, comprising Spectral Centroid Magnitude (SCM) and Spectral Centroid Frequency (SCF). Empirical experiments carried out on the NIST 2001 and NIST 2006 databases using SCF, SCM and their fusion suggests that the combination of SCM and SCF are somewhat more accurate compared with conventional MFCC, and that both fuse effectively with MFCCs. We also show that frame-averaged FM features are essentially centroid features, and provide an SCF implementation that improves on the speaker recognition performance of both subband spectral centroid and FM features.","author":[{"dropping-particle":"","family":"Kua","given":"Jia Min Karen","non-dropping-particle":"","parse-names":false,"suffix":""},{"dropping-particle":"","family":"Thiruvaran","given":"Tharmarajah","non-dropping-particle":"","parse-names":false,"suffix":""},{"dropping-particle":"","family":"Nosratighods","given":"Mohaddeseh","non-dropping-particle":"","parse-names":false,"suffix":""},{"dropping-particle":"","family":"Ambikairajah","given":"Eliathamby","non-dropping-particle":"","parse-names":false,"suffix":""},{"dropping-particle":"","family":"Epps","given":"Julien","non-dropping-particle":"","parse-names":false,"suffix":""}],"container-title":"Odyssey 2010: Speaker and Language Recognition Workshop","id":"ITEM-1","issue":"August 2014","issued":{"date-parts":[["2010"]]},"page":"34-39","title":"Investigation of spectral centroid magnitude and frequency for speaker recognition","type":"article-journal"},"uris":["http://www.mendeley.com/documents/?uuid=9ba8a066-418d-4d86-a1c9-df26810a002e"]}],"mendeley":{"formattedCitation":"[15]","plainTextFormattedCitation":"[15]","previouslyFormattedCitation":"[15]"},"properties":{"noteIndex":0},"schema":"https://github.com/citation-style-language/schema/raw/master/csl-citation.json"}</w:instrText>
+        <w:instrText>ADDIN CSL_CITATION {"citationItems":[{"id":"ITEM-1","itemData":{"DOI":"10.1080/0954896042000216428","ISSN":"15497879","abstract":"Cultural consumption is problematic from a number of different perspectives, but certain responses from producers, regulators and commentators depend on the measurement of consumption according to quantitative and qualitative parameters. The reliability of the data can vary widely, not least because in certain areas consumption is invisible to those who would measure it, and so they must make estimates based on assumptions about methodology and sampling techniques. Whereas in auditoria, turnstiles may quite accurately quantify footfall through the premises, and sale or return inspires high levels of confidence in circulation figures for certain types of publication, broadcasters perform to intangible audiences who can be neither counted nor observed en masse. This article considers the appropriateness of sampling techniques used to produce audience research data for the broadcasting industries, for the programmers and advertisers who need detailed ‘knowledge’ about their audiences. It draws on the contextualization in Cultural Trends 45 (Starkey, 2003), which examined the debate around competing methodologies using either innovatory electronic devices for the measurement of consumption or more traditional human recall. The article raises important questions for those who use sampling techniques in the cultural sector and those who would interpret their data. © 2004, Copyright Taylor &amp; Francis Group, LLC.","author":[{"dropping-particle":"","family":"Starkey","given":"Guy","non-dropping-particle":"","parse-names":false,"suffix":""}],"container-title":"International Journal of Phytoremediation","id":"ITEM-1","issue":"1","issued":{"date-parts":[["2004"]]},"page":"3-25","title":"Estimating audiences: Sampling in television and radio audience research","type":"article-journal","volume":"21"},"uris":["http://www.mendeley.com/documents/?uuid=fe19754f-482a-4547-8e73-9c349c0f4b7f"]}],"mendeley":{"formattedCitation":"[23]","plainTextFormattedCitation":"[23]"},"properties":{"noteIndex":0},"schema":"https://github.com/citation-style-language/schema/raw/master/csl-citation.json"}</w:instrText>
       </w:r>
       <w:r>
         <w:fldChar w:fldCharType="separate"/>
@@ -3411,191 +4126,75 @@
         <w:rPr>
           <w:noProof/>
         </w:rPr>
-        <w:t>[15]</w:t>
+        <w:t>[23]</w:t>
       </w:r>
       <w:r>
         <w:fldChar w:fldCharType="end"/>
       </w:r>
       <w:r>
-        <w:t xml:space="preserve">. The characterization of </w:t>
-      </w:r>
-      <w:proofErr w:type="spellStart"/>
-      <w:r>
-        <w:t>subband</w:t>
-      </w:r>
-      <w:proofErr w:type="spellEnd"/>
-      <w:r>
-        <w:t xml:space="preserve"> energy as a two-dimensional feature, consisting of Spectral Centroid Magnitude (SCM) and Spectral Centroid Frequency (SCF), is investigated in this paper (SCF). Empirical investigations utilizing SCF, SCM, and their fusion on the NIST 2001 and NIST 2006 databases reveal that the combination of SCM and SCF is somewhat more accurate than traditional MFCC, and that both </w:t>
+        <w:t>.</w:t>
+      </w:r>
+    </w:p>
+    <w:p/>
+    <w:p/>
+    <w:p>
+      <w:pPr>
+        <w:pStyle w:val="Heading2"/>
+      </w:pPr>
+      <w:r>
+        <w:lastRenderedPageBreak/>
+        <w:t>SUMMARY</w:t>
+      </w:r>
+    </w:p>
+    <w:p>
+      <w:pPr>
+        <w:jc w:val="both"/>
+      </w:pPr>
+      <w:r>
+        <w:t>In this chapter, a brief overview of</w:t>
+      </w:r>
+      <w:r>
+        <w:t xml:space="preserve"> audience research</w:t>
+      </w:r>
+      <w:r>
+        <w:t xml:space="preserve">, </w:t>
+      </w:r>
+      <w:r>
+        <w:t>audience measurement</w:t>
+      </w:r>
+      <w:r>
+        <w:t xml:space="preserve"> and </w:t>
+      </w:r>
+      <w:r>
+        <w:t>audience related subjects</w:t>
+      </w:r>
+      <w:r>
+        <w:t xml:space="preserve"> have been discussed to provide a more rounded understanding of the processes involved </w:t>
+      </w:r>
+      <w:r>
+        <w:t>in carrying out an audience measurement process</w:t>
+      </w:r>
+      <w:r>
+        <w:t xml:space="preserve">. Furthermore, previous studies in this regard as related to </w:t>
+      </w:r>
+      <w:r>
+        <w:t xml:space="preserve">different audience monitoring technologies </w:t>
+      </w:r>
+      <w:r>
+        <w:t xml:space="preserve">have been reviewed.  From the studies reviewed above, proper control of soil conditions is of great concern in the industry. Also, productivity and efficiency in farming are greatly dependent on soil conditions and irrigation. The general opinion is that the best solutions for soil condition improvement lie in smart systems. Hence, human error and limitations can be overcome. Several soil properties and environmental conditions </w:t>
       </w:r>
       <w:proofErr w:type="gramStart"/>
       <w:r>
-        <w:t>fuse</w:t>
+        <w:t>have to</w:t>
       </w:r>
       <w:proofErr w:type="gramEnd"/>
       <w:r>
-        <w:t xml:space="preserve"> efficiently with MFCCs. We also show that frame-averaged FM features are fundamentally centroid features, and we present a SCF implementation that enhances both </w:t>
-      </w:r>
-      <w:proofErr w:type="spellStart"/>
-      <w:r>
-        <w:t>subband</w:t>
-      </w:r>
-      <w:proofErr w:type="spellEnd"/>
-      <w:r>
-        <w:t xml:space="preserve"> spectral centroid and FM feature speaker recognition performance</w:t>
-      </w:r>
-      <w:r>
-        <w:t xml:space="preserve"> </w:t>
-      </w:r>
-      <w:r>
-        <w:fldChar w:fldCharType="begin" w:fldLock="1"/>
-      </w:r>
-      <w:r>
-        <w:instrText>ADDIN CSL_CITATION {"citationItems":[{"id":"ITEM-1","itemData":{"abstract":"Most conventional features used in speaker recognition are based on spectral envelope characterizations such as Mel-scale filterbank cepstrum coefficients (MFCC), Linear Prediction Cepstrum Coefficient (LPCC) and Perceptual Linear Prediction (PLP). The MFCC's success has seen it become a de facto standard feature for speaker recognition. Alternative features, that convey information other than the average subband energy, have been proposed, such as frequency modulation (FM) and subband spectral centroid features. In this study, we investigate the characterization of subband energy as a two dimensional feature, comprising Spectral Centroid Magnitude (SCM) and Spectral Centroid Frequency (SCF). Empirical experiments carried out on the NIST 2001 and NIST 2006 databases using SCF, SCM and their fusion suggests that the combination of SCM and SCF are somewhat more accurate compared with conventional MFCC, and that both fuse effectively with MFCCs. We also show that frame-averaged FM features are essentially centroid features, and provide an SCF implementation that improves on the speaker recognition performance of both subband spectral centroid and FM features.","author":[{"dropping-particle":"","family":"Kua","given":"Jia Min Karen","non-dropping-particle":"","parse-names":false,"suffix":""},{"dropping-particle":"","family":"Thiruvaran","given":"Tharmarajah","non-dropping-particle":"","parse-names":false,"suffix":""},{"dropping-particle":"","family":"Nosratighods","given":"Mohaddeseh","non-dropping-particle":"","parse-names":false,"suffix":""},{"dropping-particle":"","family":"Ambikairajah","given":"Eliathamby","non-dropping-particle":"","parse-names":false,"suffix":""},{"dropping-particle":"","family":"Epps","given":"Julien","non-dropping-particle":"","parse-names":false,"suffix":""}],"container-title":"Odyssey 2010: Speaker and Language Recognition Workshop","id":"ITEM-1","issue":"August 2014","issued":{"date-parts":[["2010"]]},"page":"34-39","title":"Investigation of spectral centroid magnitude and frequency for speaker recognition","type":"article-journal"},"uris":["http://www.mendeley.com/documents/?uuid=9ba8a066-418d-4d86-a1c9-df26810a002e"]}],"mendeley":{"formattedCitation":"[15]","plainTextFormattedCitation":"[15]"},"properties":{"noteIndex":0},"schema":"https://github.com/citation-style-language/schema/raw/master/csl-citation.json"}</w:instrText>
-      </w:r>
-      <w:r>
-        <w:fldChar w:fldCharType="separate"/>
-      </w:r>
-      <w:r>
-        <w:rPr>
-          <w:noProof/>
-        </w:rPr>
-        <w:t>[15]</w:t>
-      </w:r>
-      <w:r>
-        <w:fldChar w:fldCharType="end"/>
-      </w:r>
-      <w:r>
-        <w:t>.</w:t>
-      </w:r>
-    </w:p>
-    <w:p>
-      <w:r>
-        <w:lastRenderedPageBreak/>
-        <w:t>Speaker recognition relies on the separation of speaker</w:t>
-      </w:r>
-      <w:r>
-        <w:t xml:space="preserve"> </w:t>
-      </w:r>
-      <w:r>
-        <w:t xml:space="preserve">dependent properties from speech signals, and because of anatomical and behavioral differences between participants, the speaker's vocal tract configuration has been found to be very speaker-dependent [1]. Mel-frequency cepstral coefficients are the most successful vocal tract-related acoustic characteristic (MFCC). However, information on the distribution of energy across the band is not efficiently captured during the MFCC extraction procedure. MFCC conveys the average energy of the </w:t>
-      </w:r>
-      <w:proofErr w:type="spellStart"/>
-      <w:r>
-        <w:t>subband</w:t>
-      </w:r>
-      <w:proofErr w:type="spellEnd"/>
-      <w:r>
-        <w:t xml:space="preserve"> as a single dimension for a </w:t>
-      </w:r>
-      <w:proofErr w:type="spellStart"/>
-      <w:r>
-        <w:t>subband</w:t>
-      </w:r>
-      <w:proofErr w:type="spellEnd"/>
-      <w:r>
-        <w:t xml:space="preserve"> speech stream (the overlapped triangular filters capture some information from </w:t>
-      </w:r>
-      <w:proofErr w:type="spellStart"/>
-      <w:r>
-        <w:t>neighbouring</w:t>
-      </w:r>
-      <w:proofErr w:type="spellEnd"/>
-      <w:r>
-        <w:t xml:space="preserve"> bands, but this can be considered an inter-band rather than an intra-band information). In this study, we look at how to turn this one-dimensional data into two-dimensional data that includes both the average energy and additional information on the energy distribution inside each </w:t>
-      </w:r>
-      <w:proofErr w:type="spellStart"/>
-      <w:r>
-        <w:t>subband</w:t>
-      </w:r>
-      <w:proofErr w:type="spellEnd"/>
-      <w:r>
-        <w:t xml:space="preserve">. Phase or frequency related properties may be complimentary to MFCCs, according to research published in [2, 3, 4, 5]. The computational cost of applying frequency modulation (FM) extraction in actual applications is one issue [6]. The efficiency of frame-averaged FM components extracted using the second order all pole approach [2] on speaker recognition, as well as their complimentary nature to magnitude-based information, has recently been established [3]. When these frame-averaged FM components are compared to the deviation of the </w:t>
-      </w:r>
-      <w:proofErr w:type="spellStart"/>
-      <w:r>
-        <w:t>subband</w:t>
-      </w:r>
-      <w:proofErr w:type="spellEnd"/>
-      <w:r>
-        <w:t xml:space="preserve"> spectral centroid [7] from the </w:t>
-      </w:r>
-      <w:proofErr w:type="spellStart"/>
-      <w:r>
-        <w:t>subband's</w:t>
-      </w:r>
-      <w:proofErr w:type="spellEnd"/>
-      <w:r>
-        <w:t xml:space="preserve"> center frequency, as illustrated in Figure 1, </w:t>
-      </w:r>
-      <w:proofErr w:type="gramStart"/>
-      <w:r>
-        <w:t>it is clear that both</w:t>
-      </w:r>
-      <w:proofErr w:type="gramEnd"/>
-      <w:r>
-        <w:t xml:space="preserve"> the </w:t>
-      </w:r>
-      <w:proofErr w:type="spellStart"/>
-      <w:r>
-        <w:t>subband</w:t>
-      </w:r>
-      <w:proofErr w:type="spellEnd"/>
-      <w:r>
-        <w:t xml:space="preserve"> spectral centroid and the frame-averaged FM components provide identical information. Estimating the </w:t>
-      </w:r>
-      <w:proofErr w:type="spellStart"/>
-      <w:r>
-        <w:t>subband</w:t>
-      </w:r>
-      <w:proofErr w:type="spellEnd"/>
-      <w:r>
-        <w:t xml:space="preserve"> spectral centroid, on the other hand, is more efficient than estimating </w:t>
-      </w:r>
-      <w:proofErr w:type="spellStart"/>
-      <w:r>
-        <w:t>frameaveraged</w:t>
-      </w:r>
-      <w:proofErr w:type="spellEnd"/>
-      <w:r>
-        <w:t xml:space="preserve"> FM components. [7] shown that the formant-related information is carried by the spectral centroid frequency. It was also suggested that, while formant locations are resistant to additive noise, formant frequencies should not be employed as features directly due to the difficulty in estimating them accurately. Other features that convey formant related information, such as spectral centroid frequency, can be used to solve this problem, as shown in [7]. The use of </w:t>
-      </w:r>
-      <w:proofErr w:type="spellStart"/>
-      <w:r>
-        <w:t>subband</w:t>
-      </w:r>
-      <w:proofErr w:type="spellEnd"/>
-      <w:r>
-        <w:t xml:space="preserve"> spectral centroid in recent literature has demonstrated some success in noisy voice identification [8, 9]. Spectral centroid frequency was previously employed in [7] for speech recognition. In contrast to FM features, spectral centroid frequency has recently been employed to enhance cepstral based features for speaker recognition [10, 11]. The minor advantages over MFCC in speech recognition applications appear to be an oddity, given the similarity with frame-</w:t>
-      </w:r>
-      <w:proofErr w:type="spellStart"/>
-      <w:r>
-        <w:t>averged</w:t>
-      </w:r>
-      <w:proofErr w:type="spellEnd"/>
-      <w:r>
-        <w:t xml:space="preserve"> FM shown in Figure 1. We study the efficiency of combining Spectral Centroid Frequency (SCF) and Spectral Centroid Magnitude (SCM) </w:t>
-      </w:r>
-      <w:r>
-        <w:lastRenderedPageBreak/>
-        <w:t xml:space="preserve">characteristics for speaker recognition in this </w:t>
-      </w:r>
-      <w:proofErr w:type="gramStart"/>
-      <w:r>
-        <w:t>paper, and</w:t>
-      </w:r>
-      <w:proofErr w:type="gramEnd"/>
-      <w:r>
-        <w:t xml:space="preserve"> show how </w:t>
-      </w:r>
-      <w:proofErr w:type="spellStart"/>
-      <w:r>
-        <w:t>subband</w:t>
-      </w:r>
-      <w:proofErr w:type="spellEnd"/>
-      <w:r>
-        <w:t xml:space="preserve"> spectral centroid can be enhanced. SCM, like MFCC, conveys magnitude-related information, but SCF carries the SCM's frequency bias, as illustrated in Figure 2. The NIST2001 and NIST2006 speaker recognition datasets will be used to test these functionalities.</w:t>
-      </w:r>
-    </w:p>
+        <w:t xml:space="preserve"> be monitored, and data stored. To improve the conditions of the soil, the present study will focus on improving the solution to soil condition monitoring and automated irrigation. </w:t>
+      </w:r>
+    </w:p>
+    <w:p/>
+    <w:p/>
+    <w:p/>
     <w:p/>
     <w:p/>
     <w:p>
@@ -4304,6 +4903,92 @@
     <w:nsid w:val="22E97D30"/>
     <w:multiLevelType w:val="hybridMultilevel"/>
     <w:tmpl w:val="D0D03930"/>
+    <w:lvl w:ilvl="0" w:tplc="0409000F">
+      <w:start w:val="1"/>
+      <w:numFmt w:val="decimal"/>
+      <w:lvlText w:val="%1."/>
+      <w:lvlJc w:val="left"/>
+      <w:pPr>
+        <w:ind w:left="720" w:hanging="360"/>
+      </w:pPr>
+    </w:lvl>
+    <w:lvl w:ilvl="1" w:tplc="04090019" w:tentative="1">
+      <w:start w:val="1"/>
+      <w:numFmt w:val="lowerLetter"/>
+      <w:lvlText w:val="%2."/>
+      <w:lvlJc w:val="left"/>
+      <w:pPr>
+        <w:ind w:left="1440" w:hanging="360"/>
+      </w:pPr>
+    </w:lvl>
+    <w:lvl w:ilvl="2" w:tplc="0409001B" w:tentative="1">
+      <w:start w:val="1"/>
+      <w:numFmt w:val="lowerRoman"/>
+      <w:lvlText w:val="%3."/>
+      <w:lvlJc w:val="right"/>
+      <w:pPr>
+        <w:ind w:left="2160" w:hanging="180"/>
+      </w:pPr>
+    </w:lvl>
+    <w:lvl w:ilvl="3" w:tplc="0409000F" w:tentative="1">
+      <w:start w:val="1"/>
+      <w:numFmt w:val="decimal"/>
+      <w:lvlText w:val="%4."/>
+      <w:lvlJc w:val="left"/>
+      <w:pPr>
+        <w:ind w:left="2880" w:hanging="360"/>
+      </w:pPr>
+    </w:lvl>
+    <w:lvl w:ilvl="4" w:tplc="04090019" w:tentative="1">
+      <w:start w:val="1"/>
+      <w:numFmt w:val="lowerLetter"/>
+      <w:lvlText w:val="%5."/>
+      <w:lvlJc w:val="left"/>
+      <w:pPr>
+        <w:ind w:left="3600" w:hanging="360"/>
+      </w:pPr>
+    </w:lvl>
+    <w:lvl w:ilvl="5" w:tplc="0409001B" w:tentative="1">
+      <w:start w:val="1"/>
+      <w:numFmt w:val="lowerRoman"/>
+      <w:lvlText w:val="%6."/>
+      <w:lvlJc w:val="right"/>
+      <w:pPr>
+        <w:ind w:left="4320" w:hanging="180"/>
+      </w:pPr>
+    </w:lvl>
+    <w:lvl w:ilvl="6" w:tplc="0409000F" w:tentative="1">
+      <w:start w:val="1"/>
+      <w:numFmt w:val="decimal"/>
+      <w:lvlText w:val="%7."/>
+      <w:lvlJc w:val="left"/>
+      <w:pPr>
+        <w:ind w:left="5040" w:hanging="360"/>
+      </w:pPr>
+    </w:lvl>
+    <w:lvl w:ilvl="7" w:tplc="04090019" w:tentative="1">
+      <w:start w:val="1"/>
+      <w:numFmt w:val="lowerLetter"/>
+      <w:lvlText w:val="%8."/>
+      <w:lvlJc w:val="left"/>
+      <w:pPr>
+        <w:ind w:left="5760" w:hanging="360"/>
+      </w:pPr>
+    </w:lvl>
+    <w:lvl w:ilvl="8" w:tplc="0409001B" w:tentative="1">
+      <w:start w:val="1"/>
+      <w:numFmt w:val="lowerRoman"/>
+      <w:lvlText w:val="%9."/>
+      <w:lvlJc w:val="right"/>
+      <w:pPr>
+        <w:ind w:left="6480" w:hanging="180"/>
+      </w:pPr>
+    </w:lvl>
+  </w:abstractNum>
+  <w:abstractNum w:abstractNumId="7" w15:restartNumberingAfterBreak="0">
+    <w:nsid w:val="779447C8"/>
+    <w:multiLevelType w:val="hybridMultilevel"/>
+    <w:tmpl w:val="26A03062"/>
     <w:lvl w:ilvl="0" w:tplc="0409000F">
       <w:start w:val="1"/>
       <w:numFmt w:val="decimal"/>
@@ -4433,6 +5118,9 @@
   </w:num>
   <w:num w:numId="7">
     <w:abstractNumId w:val="1"/>
+  </w:num>
+  <w:num w:numId="8">
+    <w:abstractNumId w:val="7"/>
   </w:num>
 </w:numbering>
 </file>

</xml_diff>

<commit_message>
first phase of project completion
</commit_message>
<xml_diff>
--- a/MainProject.docx
+++ b/MainProject.docx
@@ -303,15 +303,7 @@
         <w:jc w:val="both"/>
       </w:pPr>
       <w:r>
-        <w:t xml:space="preserve">I hereby declare that the work detailed in this report was completed by me under the supervision of Engr. Omoruyi </w:t>
-      </w:r>
-      <w:proofErr w:type="spellStart"/>
-      <w:r>
-        <w:t>Osemwegie</w:t>
-      </w:r>
-      <w:proofErr w:type="spellEnd"/>
-      <w:r>
-        <w:t xml:space="preserve"> in the Department of Electrical and Information Engineering, Covenant University. Also, I affirm that as far as I could possibly know, no piece of the report has been submitted here or somewhere else in an earlier application for the honor of a degree. All sources of information utilized thus have been properly recognized. </w:t>
+        <w:t xml:space="preserve">I hereby declare that the work detailed in this report was completed by me under the supervision of Engr. Omoruyi Osemwegie in the Department of Electrical and Information Engineering, Covenant University. Also, I affirm that as far as I could possibly know, no piece of the report has been submitted here or somewhere else in an earlier application for the honor of a degree. All sources of information utilized thus have been properly recognized. </w:t>
       </w:r>
     </w:p>
     <w:p>
@@ -502,15 +494,7 @@
               <w:jc w:val="both"/>
             </w:pPr>
             <w:r>
-              <w:t xml:space="preserve">Name: Engr. Omoruyi </w:t>
-            </w:r>
-            <w:proofErr w:type="spellStart"/>
-            <w:r>
-              <w:t>Osemwegie</w:t>
-            </w:r>
-            <w:proofErr w:type="spellEnd"/>
-            <w:r>
-              <w:t xml:space="preserve"> </w:t>
+              <w:t xml:space="preserve">Name: Engr. Omoruyi Osemwegie </w:t>
             </w:r>
           </w:p>
           <w:p>
@@ -577,13 +561,8 @@
               <w:jc w:val="both"/>
             </w:pPr>
             <w:r>
-              <w:t xml:space="preserve">Name: Prof. Emmanuel </w:t>
+              <w:t>Name: Prof. Emmanuel Adetiba</w:t>
             </w:r>
-            <w:proofErr w:type="spellStart"/>
-            <w:r>
-              <w:t>Adetiba</w:t>
-            </w:r>
-            <w:proofErr w:type="spellEnd"/>
           </w:p>
           <w:p>
             <w:pPr>
@@ -785,15 +764,7 @@
         <w:jc w:val="both"/>
       </w:pPr>
       <w:r>
-        <w:t xml:space="preserve">This project report is dedicated to God Almighty my Creator, who has been my rock, guide, source of inspiration, wisdom, knowledge and understanding. He has been my strength and in his </w:t>
-      </w:r>
-      <w:proofErr w:type="gramStart"/>
-      <w:r>
-        <w:t>arms</w:t>
-      </w:r>
-      <w:proofErr w:type="gramEnd"/>
-      <w:r>
-        <w:t xml:space="preserve"> I have been sheltered. I also dedicate this work to my lovely siblings who have encouraged me every step of the way and whose encouragement has made sure that I give it all it takes to complete that which I have started. To my parents Mr. and Mrs. Ayegba who have been affected every step of the way by this quest, the words that will express how much appreciation I have for you have not been invented yet. So, in all sincerity I say thank you and God bless you. </w:t>
+        <w:t xml:space="preserve">This project report is dedicated to God Almighty my Creator, who has been my rock, guide, source of inspiration, wisdom, knowledge and understanding. He has been my strength and in his arms I have been sheltered. I also dedicate this work to my lovely siblings who have encouraged me every step of the way and whose encouragement has made sure that I give it all it takes to complete that which I have started. To my parents Mr. and Mrs. Ayegba who have been affected every step of the way by this quest, the words that will express how much appreciation I have for you have not been invented yet. So, in all sincerity I say thank you and God bless you. </w:t>
       </w:r>
     </w:p>
     <w:p>
@@ -859,15 +830,7 @@
         <w:jc w:val="both"/>
       </w:pPr>
       <w:r>
-        <w:t xml:space="preserve">I would like to express my appreciation to my project supervisor, Engr. Omoruyi </w:t>
-      </w:r>
-      <w:proofErr w:type="spellStart"/>
-      <w:r>
-        <w:t>Osemwegie</w:t>
-      </w:r>
-      <w:proofErr w:type="spellEnd"/>
-      <w:r>
-        <w:t xml:space="preserve">, for providing me with the necessary guidance needed to complete this project. </w:t>
+        <w:t xml:space="preserve">I would like to express my appreciation to my project supervisor, Engr. Omoruyi Osemwegie, for providing me with the necessary guidance needed to complete this project. </w:t>
       </w:r>
     </w:p>
     <w:p>
@@ -1161,15 +1124,7 @@
         <w:t>The traditional definition of audience measurement is the estimation of the number of people watching a certain TV show or channel</w:t>
       </w:r>
       <w:r>
-        <w:t xml:space="preserve">, or the number of listeners who are tuned to a particular radio program or channel. Audience measurement takes into account, the </w:t>
-      </w:r>
-      <w:proofErr w:type="spellStart"/>
-      <w:r>
-        <w:t>behaviour</w:t>
-      </w:r>
-      <w:proofErr w:type="spellEnd"/>
-      <w:r>
-        <w:t xml:space="preserve"> of  the audience as well as its demographics </w:t>
+        <w:t xml:space="preserve">, or the number of listeners who are tuned to a particular radio program or channel. Audience measurement takes into account, the behaviour of  the audience as well as its demographics </w:t>
       </w:r>
       <w:r>
         <w:fldChar w:fldCharType="begin" w:fldLock="1"/>
@@ -1469,15 +1424,7 @@
         <w:jc w:val="both"/>
       </w:pPr>
       <w:r>
-        <w:t xml:space="preserve">To design a mobile and web application using </w:t>
-      </w:r>
-      <w:proofErr w:type="spellStart"/>
-      <w:r>
-        <w:t>figma</w:t>
-      </w:r>
-      <w:proofErr w:type="spellEnd"/>
-      <w:r>
-        <w:t>.</w:t>
+        <w:t>To design a mobile and web application using figma.</w:t>
       </w:r>
     </w:p>
     <w:p>
@@ -1517,15 +1464,7 @@
         <w:jc w:val="both"/>
       </w:pPr>
       <w:r>
-        <w:t xml:space="preserve">To build out the web application </w:t>
-      </w:r>
-      <w:proofErr w:type="spellStart"/>
-      <w:r>
-        <w:t>application</w:t>
-      </w:r>
-      <w:proofErr w:type="spellEnd"/>
-      <w:r>
-        <w:t xml:space="preserve"> using </w:t>
+        <w:t xml:space="preserve">To build out the web application application using </w:t>
       </w:r>
       <w:r>
         <w:t>CSS</w:t>
@@ -1711,23 +1650,7 @@
         <w:jc w:val="both"/>
       </w:pPr>
       <w:r>
-        <w:t xml:space="preserve">The implementation of this project will also be </w:t>
-      </w:r>
-      <w:proofErr w:type="spellStart"/>
-      <w:r>
-        <w:t>inline</w:t>
-      </w:r>
-      <w:proofErr w:type="spellEnd"/>
-      <w:r>
-        <w:t xml:space="preserve"> with the sustainable development </w:t>
-      </w:r>
-      <w:proofErr w:type="gramStart"/>
-      <w:r>
-        <w:t>goal(</w:t>
-      </w:r>
-      <w:proofErr w:type="gramEnd"/>
-      <w:r>
-        <w:t>SDG)  9. Which is to “build resilient infrastructure, promote inclusive and sustainable industrialization and foster innovation”.</w:t>
+        <w:t>The implementation of this project will also be inline with the sustainable development goal(SDG)  9. Which is to “build resilient infrastructure, promote inclusive and sustainable industrialization and foster innovation”.</w:t>
       </w:r>
     </w:p>
     <w:p>
@@ -1788,11 +1711,9 @@
       <w:r>
         <w:t xml:space="preserve"> with frameworks like React native and </w:t>
       </w:r>
-      <w:proofErr w:type="gramStart"/>
       <w:r>
         <w:t>ReactJS</w:t>
       </w:r>
-      <w:proofErr w:type="gramEnd"/>
       <w:r>
         <w:t xml:space="preserve"> respectively. A </w:t>
       </w:r>
@@ -1800,15 +1721,7 @@
         <w:t>JavaScript</w:t>
       </w:r>
       <w:r>
-        <w:t xml:space="preserve"> library called ml5 </w:t>
-      </w:r>
-      <w:proofErr w:type="spellStart"/>
-      <w:r>
-        <w:t>js</w:t>
-      </w:r>
-      <w:proofErr w:type="spellEnd"/>
-      <w:r>
-        <w:t xml:space="preserve"> handles machine learning on the administrators’ dashboard, to predict the kinds of recordings that participants have sent to the server. These results are then analyzed and used to estimate the listening audience.</w:t>
+        <w:t xml:space="preserve"> library called ml5 js handles machine learning on the administrators’ dashboard, to predict the kinds of recordings that participants have sent to the server. These results are then analyzed and used to estimate the listening audience.</w:t>
       </w:r>
     </w:p>
     <w:p>
@@ -2379,15 +2292,7 @@
         <w:t>Clark Hooper's method eliminated the prejudice and issues associated with previous random survey methods that required respondents to recall what they had heard</w:t>
       </w:r>
       <w:r>
-        <w:t xml:space="preserve">. Many of the standard statistics used by television ratings businesses, like as audience shares, were created as a result of these calls, which are known as telephone </w:t>
-      </w:r>
-      <w:proofErr w:type="spellStart"/>
-      <w:r>
-        <w:t>coincidentals</w:t>
-      </w:r>
-      <w:proofErr w:type="spellEnd"/>
-      <w:r>
-        <w:t>. By 1950, when Nielsen bought Hooper's company and launched the Nielsen Radio Index to track national radio audiences</w:t>
+        <w:t>. Many of the standard statistics used by television ratings businesses, like as audience shares, were created as a result of these calls, which are known as telephone coincidentals. By 1950, when Nielsen bought Hooper's company and launched the Nielsen Radio Index to track national radio audiences</w:t>
       </w:r>
       <w:r>
         <w:t xml:space="preserve"> </w:t>
@@ -2430,15 +2335,7 @@
         <w:jc w:val="both"/>
       </w:pPr>
       <w:r>
-        <w:t xml:space="preserve">Nielsen largely used metering devices to monitor audiences, which is a technique for tracking radio listeners that was created by Nielsen. These </w:t>
-      </w:r>
-      <w:proofErr w:type="spellStart"/>
-      <w:r>
-        <w:t>audimeters</w:t>
-      </w:r>
-      <w:proofErr w:type="spellEnd"/>
-      <w:r>
-        <w:t xml:space="preserve"> were used to measure what was being listened to on radio. This system reduced reliance on frequently faulty and untrustworthy sources of information. expensive phone surveys</w:t>
+        <w:t>Nielsen largely used metering devices to monitor audiences, which is a technique for tracking radio listeners that was created by Nielsen. These audimeters were used to measure what was being listened to on radio. This system reduced reliance on frequently faulty and untrustworthy sources of information. expensive phone surveys</w:t>
       </w:r>
       <w:r>
         <w:t xml:space="preserve"> </w:t>
@@ -2462,30 +2359,14 @@
         <w:fldChar w:fldCharType="end"/>
       </w:r>
       <w:r>
-        <w:t xml:space="preserve">, but the system merely gathered data about what was on the radio, not who was listening. To close this gap, Nielsen began collecting more precise data. thanks to a subgroup of the individuals in the sample who Nielsen Diaries maintained track on listening patterns. The data is demographic. As a result, the data collected by the </w:t>
-      </w:r>
-      <w:proofErr w:type="spellStart"/>
-      <w:r>
-        <w:t>audimeter</w:t>
-      </w:r>
-      <w:proofErr w:type="spellEnd"/>
-      <w:r>
-        <w:t xml:space="preserve"> was </w:t>
+        <w:t xml:space="preserve">, but the system merely gathered data about what was on the radio, not who was listening. To close this gap, Nielsen began collecting more precise data. thanks to a subgroup of the individuals in the sample who Nielsen Diaries maintained track on listening patterns. The data is demographic. As a result, the data collected by the audimeter was </w:t>
       </w:r>
       <w:r>
         <w:lastRenderedPageBreak/>
         <w:t xml:space="preserve">supplemented. Nielsen released their rendition of an American in 1971. Data from a Research Bureau meter could be obtained via phone lines, reducing the time it took to prepare data for the market. </w:t>
       </w:r>
       <w:r>
-        <w:t xml:space="preserve">During the day, this instantaneous </w:t>
-      </w:r>
-      <w:proofErr w:type="spellStart"/>
-      <w:r>
-        <w:t>audimeter</w:t>
-      </w:r>
-      <w:proofErr w:type="spellEnd"/>
-      <w:r>
-        <w:t xml:space="preserve"> saved data and guaranteed that it was delivered overnight </w:t>
+        <w:t xml:space="preserve">During the day, this instantaneous audimeter saved data and guaranteed that it was delivered overnight </w:t>
       </w:r>
       <w:r>
         <w:fldChar w:fldCharType="begin" w:fldLock="1"/>
@@ -2530,23 +2411,7 @@
         <w:fldChar w:fldCharType="end"/>
       </w:r>
       <w:r>
-        <w:t xml:space="preserve">. This system has mostly stayed untouched until 1986, when the </w:t>
-      </w:r>
-      <w:proofErr w:type="spellStart"/>
-      <w:r>
-        <w:t>peoplemeter</w:t>
-      </w:r>
-      <w:proofErr w:type="spellEnd"/>
-      <w:r>
-        <w:t xml:space="preserve"> was brought into action and first introduced. Individual data gathering from several members of a household was possible with this unique listenership measurement technology; individual users logged their listening patterns as well as demographic information on this device. This significant shift in data collection resulted in a massive, easily accessible database with far more specific information about who was watching what, </w:t>
-      </w:r>
-      <w:proofErr w:type="spellStart"/>
-      <w:r>
-        <w:t>than</w:t>
-      </w:r>
-      <w:proofErr w:type="spellEnd"/>
-      <w:r>
-        <w:t xml:space="preserve"> had previously been available. Companies could now target their advertising messages more precisely.</w:t>
+        <w:t>. This system has mostly stayed untouched until 1986, when the peoplemeter was brought into action and first introduced. Individual data gathering from several members of a household was possible with this unique listenership measurement technology; individual users logged their listening patterns as well as demographic information on this device. This significant shift in data collection resulted in a massive, easily accessible database with far more specific information about who was watching what, than had previously been available. Companies could now target their advertising messages more precisely.</w:t>
       </w:r>
     </w:p>
     <w:p>
@@ -2597,15 +2462,7 @@
         <w:fldChar w:fldCharType="end"/>
       </w:r>
       <w:r>
-        <w:t xml:space="preserve">. In 2011, there were around 5300 systems in operation in the United States, with around 60 million members. The ability of the </w:t>
-      </w:r>
-      <w:proofErr w:type="spellStart"/>
-      <w:r>
-        <w:t>peoplemeter</w:t>
-      </w:r>
-      <w:proofErr w:type="spellEnd"/>
-      <w:r>
-        <w:t xml:space="preserve"> technology to assess tiny, demographically targeted audiences allowed programming content and show development to be tailored to specific populations. At the same time, cable's ad-supported networks could gather the granular information needed to entice niche product advertisers to put advertising specifically targeted at specific demographic groupings. The development of cable networks increased the importance of TV ratings and increased the value of user data for advertisers. They could now</w:t>
+        <w:t>. In 2011, there were around 5300 systems in operation in the United States, with around 60 million members. The ability of the peoplemeter technology to assess tiny, demographically targeted audiences allowed programming content and show development to be tailored to specific populations. At the same time, cable's ad-supported networks could gather the granular information needed to entice niche product advertisers to put advertising specifically targeted at specific demographic groupings. The development of cable networks increased the importance of TV ratings and increased the value of user data for advertisers. They could now</w:t>
       </w:r>
     </w:p>
     <w:p>
@@ -2698,13 +2555,8 @@
         <w:fldChar w:fldCharType="end"/>
       </w:r>
       <w:r>
-        <w:t xml:space="preserve">. This is no longer the case. Since the establishment of a chat site for discussing the show The Prisoner in 199512, a slew of social radio platforms </w:t>
-      </w:r>
-      <w:proofErr w:type="gramStart"/>
-      <w:r>
-        <w:t>have</w:t>
-      </w:r>
-      <w:proofErr w:type="gramEnd"/>
+        <w:t>. This is no longer the case. Since the establishment of a chat site for discussing the show The Prisoner in 199512, a slew of social radio platforms have</w:t>
+      </w:r>
       <w:r>
         <w:t xml:space="preserve"> </w:t>
       </w:r>
@@ -2910,7 +2762,6 @@
       <w:r>
         <w:t xml:space="preserve">Television broadcasters, media companies, advertising agencies, and advertisers all value TRP ratings. It has a significant impact on ad spending and television show scheduling. Each year, media firms and organizations buy and sell </w:t>
       </w:r>
-      <w:proofErr w:type="gramStart"/>
       <w:r>
         <w:t>air</w:t>
       </w:r>
@@ -2918,11 +2769,7 @@
         <w:t xml:space="preserve"> </w:t>
       </w:r>
       <w:r>
-        <w:t>time</w:t>
-      </w:r>
-      <w:proofErr w:type="gramEnd"/>
-      <w:r>
-        <w:t xml:space="preserve"> that is worth billions of dollars</w:t>
+        <w:t>time that is worth billions of dollars</w:t>
       </w:r>
       <w:r>
         <w:t>.</w:t>
@@ -3113,21 +2960,164 @@
         <w:t>Software like</w:t>
       </w:r>
       <w:r>
+        <w:t xml:space="preserve"> Trumedia</w:t>
+      </w:r>
+      <w:r>
         <w:t xml:space="preserve"> </w:t>
       </w:r>
-      <w:proofErr w:type="spellStart"/>
-      <w:r>
-        <w:t>Trumedia</w:t>
-      </w:r>
-      <w:proofErr w:type="spellEnd"/>
+      <w:r>
+        <w:fldChar w:fldCharType="begin" w:fldLock="1"/>
+      </w:r>
+      <w:r>
+        <w:instrText>ADDIN CSL_CITATION {"citationItems":[{"id":"ITEM-1","itemData":{"URL":"http://http//trumedia.co.il/","author":[{"dropping-particle":"","family":"Trumedia","given":"","non-dropping-particle":"","parse-names":false,"suffix":""}],"id":"ITEM-1","issued":{"date-parts":[["0"]]},"title":"Trumedia","type":"webpage"},"uris":["http://www.mendeley.com/documents/?uuid=d6665a4f-8e99-4b4c-9370-06f1fb1d3aa6"]}],"mendeley":{"formattedCitation":"[14]","plainTextFormattedCitation":"[14]","previouslyFormattedCitation":"[14]"},"properties":{"noteIndex":0},"schema":"https://github.com/citation-style-language/schema/raw/master/csl-citation.json"}</w:instrText>
+      </w:r>
+      <w:r>
+        <w:fldChar w:fldCharType="separate"/>
+      </w:r>
+      <w:r>
+        <w:rPr>
+          <w:noProof/>
+        </w:rPr>
+        <w:t>[14]</w:t>
+      </w:r>
+      <w:r>
+        <w:fldChar w:fldCharType="end"/>
+      </w:r>
+      <w:r>
+        <w:t xml:space="preserve">, assists </w:t>
+      </w:r>
+      <w:r>
+        <w:t>creators of advertisements</w:t>
+      </w:r>
+      <w:r>
+        <w:t xml:space="preserve"> in providing tailored adverts by assessing the present audience using </w:t>
+      </w:r>
+      <w:r>
+        <w:t xml:space="preserve"> technologies like </w:t>
+      </w:r>
+      <w:r>
+        <w:t xml:space="preserve">video analytics on the faces of the audience taken by a camera, for example. The audience data is delivered </w:t>
+      </w:r>
+      <w:r>
+        <w:t>to a dedicated server</w:t>
+      </w:r>
+      <w:r>
+        <w:t xml:space="preserve">, which aids in the display of current audience reports. The real-time information about the audience can be utilized to pick the next message to play via TruMedia's interface with Cisco Digital Media Player, providing tailored advertising. Other participants in this industry include Quividi </w:t>
+      </w:r>
+      <w:r>
+        <w:fldChar w:fldCharType="begin" w:fldLock="1"/>
+      </w:r>
+      <w:r>
+        <w:instrText>ADDIN CSL_CITATION {"citationItems":[{"id":"ITEM-1","itemData":{"URL":"https://quividi.com/","author":[{"dropping-particle":"","family":"Quividi","given":"","non-dropping-particle":"","parse-names":false,"suffix":""}],"id":"ITEM-1","issued":{"date-parts":[["0"]]},"title":"Quividi","type":"webpage"},"uris":["http://www.mendeley.com/documents/?uuid=43d35c0f-3a82-48ee-90fc-e2e178d91d7b"]}],"mendeley":{"formattedCitation":"[15]","plainTextFormattedCitation":"[15]","previouslyFormattedCitation":"[15]"},"properties":{"noteIndex":0},"schema":"https://github.com/citation-style-language/schema/raw/master/csl-citation.json"}</w:instrText>
+      </w:r>
+      <w:r>
+        <w:fldChar w:fldCharType="separate"/>
+      </w:r>
+      <w:r>
+        <w:rPr>
+          <w:noProof/>
+        </w:rPr>
+        <w:t>[15]</w:t>
+      </w:r>
+      <w:r>
+        <w:fldChar w:fldCharType="end"/>
+      </w:r>
+      <w:r>
+        <w:t xml:space="preserve"> and CognoVision </w:t>
+      </w:r>
+      <w:r>
+        <w:fldChar w:fldCharType="begin" w:fldLock="1"/>
+      </w:r>
+      <w:r>
+        <w:instrText>ADDIN CSL_CITATION {"citationItems":[{"id":"ITEM-1","itemData":{"URL":"http://www.cognovision.com/","author":[{"dropping-particle":"","family":"Cognovision","given":"","non-dropping-particle":"","parse-names":false,"suffix":""}],"id":"ITEM-1","issued":{"date-parts":[["0"]]},"title":"Cognovision","type":"webpage"},"uris":["http://www.mendeley.com/documents/?uuid=534ff01a-a9ea-4032-b6bf-096c03fe2938"]}],"mendeley":{"formattedCitation":"[16]","plainTextFormattedCitation":"[16]","previouslyFormattedCitation":"[16]"},"properties":{"noteIndex":0},"schema":"https://github.com/citation-style-language/schema/raw/master/csl-citation.json"}</w:instrText>
+      </w:r>
+      <w:r>
+        <w:fldChar w:fldCharType="separate"/>
+      </w:r>
+      <w:r>
+        <w:rPr>
+          <w:noProof/>
+        </w:rPr>
+        <w:t>[16]</w:t>
+      </w:r>
+      <w:r>
+        <w:fldChar w:fldCharType="end"/>
+      </w:r>
+      <w:r>
+        <w:t>.</w:t>
+      </w:r>
+    </w:p>
+    <w:p>
+      <w:pPr>
+        <w:pStyle w:val="Heading3"/>
+        <w:jc w:val="both"/>
+      </w:pPr>
+      <w:bookmarkStart w:id="18" w:name="_Toc77382017"/>
+      <w:r>
+        <w:t>REVIEW ON AUDIENCE MEASUREMENT TECHNOLOGIES FOR USER CENTRIC MEDIA</w:t>
+      </w:r>
+      <w:bookmarkEnd w:id="18"/>
+    </w:p>
+    <w:p>
+      <w:pPr>
+        <w:jc w:val="both"/>
+      </w:pPr>
+      <w:r>
+        <w:t>When compared to traditional media, how can you tell</w:t>
+      </w:r>
+      <w:r>
+        <w:t xml:space="preserve"> the difference between </w:t>
+      </w:r>
+      <w:r>
+        <w:t>what</w:t>
+      </w:r>
+      <w:r>
+        <w:t xml:space="preserve"> the consumption is, and what the generation of content is</w:t>
+      </w:r>
+      <w:r>
+        <w:t>?</w:t>
+      </w:r>
       <w:r>
         <w:t xml:space="preserve"> </w:t>
       </w:r>
       <w:r>
+        <w:t>I</w:t>
+      </w:r>
+      <w:r>
+        <w:t>n a</w:t>
+      </w:r>
+      <w:r>
+        <w:t xml:space="preserve"> world that is full of new media.</w:t>
+      </w:r>
+      <w:r>
+        <w:t xml:space="preserve"> </w:t>
+      </w:r>
+      <w:r>
+        <w:t xml:space="preserve">In a world </w:t>
+      </w:r>
+      <w:r>
+        <w:t>where the user</w:t>
+      </w:r>
+      <w:r>
+        <w:t xml:space="preserve"> of a content could also be a creator/distributor.</w:t>
+      </w:r>
+      <w:r>
+        <w:t xml:space="preserve"> How appealing is it to the end users? </w:t>
+      </w:r>
+      <w:r>
+        <w:t>Which business models that are both new and viable may be found in this context</w:t>
+      </w:r>
+      <w:r>
+        <w:t xml:space="preserve">, and what is the market and technology's potential evolution? Perhaps it will never be possible to adequately answer these questions, </w:t>
+      </w:r>
+      <w:r>
+        <w:t xml:space="preserve">but coming up with new, efficient and robust reference models for audience measurement in a new media world </w:t>
+      </w:r>
+      <w:r>
         <w:fldChar w:fldCharType="begin" w:fldLock="1"/>
       </w:r>
       <w:r>
-        <w:instrText>ADDIN CSL_CITATION {"citationItems":[{"id":"ITEM-1","itemData":{"URL":"http://http//trumedia.co.il/","author":[{"dropping-particle":"","family":"Trumedia","given":"","non-dropping-particle":"","parse-names":false,"suffix":""}],"id":"ITEM-1","issued":{"date-parts":[["0"]]},"title":"Trumedia","type":"webpage"},"uris":["http://www.mendeley.com/documents/?uuid=d6665a4f-8e99-4b4c-9370-06f1fb1d3aa6"]}],"mendeley":{"formattedCitation":"[14]","plainTextFormattedCitation":"[14]","previouslyFormattedCitation":"[14]"},"properties":{"noteIndex":0},"schema":"https://github.com/citation-style-language/schema/raw/master/csl-citation.json"}</w:instrText>
+        <w:instrText>ADDIN CSL_CITATION {"citationItems":[{"id":"ITEM-1","itemData":{"DOI":"10.1109/ISCE.2008.4559460","ISBN":"9781424424221","abstract":"How to know which is the consumption and generation of content in a new media world where the user can be a consumer or a creator/distributor, compared to the traditional media? How interesting is it for the final users? Which new viable business models can be found in this world or which is the possible evolution of the market and the technology? Possibly, it is rather impossible to answer these questions and possibly never will be answered properly but the development of new audience measurement reference models for the new media world and its adaptation to the user centric media using combined metrics, are the most promising ways of achieving these goals. This paper describes an end-to-end system proposal based on the said reference model for the new media world applied to user centric media to provide an answer to some of the above questions and to obtain the necessary resulting figures.","author":[{"dropping-particle":"","family":"Álvarez","given":"Federico","non-dropping-particle":"","parse-names":false,"suffix":""},{"dropping-particle":"","family":"Alliez","given":"Damien","non-dropping-particle":"","parse-names":false,"suffix":""},{"dropping-particle":"","family":"Martín","given":"Carlos Alberto","non-dropping-particle":"","parse-names":false,"suffix":""},{"dropping-particle":"","family":"Menéndez","given":"José Manuel","non-dropping-particle":"","parse-names":false,"suffix":""},{"dropping-particle":"","family":"Cisneros","given":"Guillermo","non-dropping-particle":"","parse-names":false,"suffix":""}],"container-title":"Proceedings of the International Symposium on Consumer Electronics, ISCE","id":"ITEM-1","issue":"1","issued":{"date-parts":[["2008"]]},"page":"1-4","title":"Audience measurement technologies for user centric media","type":"article-journal"},"uris":["http://www.mendeley.com/documents/?uuid=48f00edf-6dc6-46a1-b69b-16d7037dbd35"]}],"mendeley":{"formattedCitation":"[17]","plainTextFormattedCitation":"[17]","previouslyFormattedCitation":"[17]"},"properties":{"noteIndex":0},"schema":"https://github.com/citation-style-language/schema/raw/master/csl-citation.json"}</w:instrText>
       </w:r>
       <w:r>
         <w:fldChar w:fldCharType="separate"/>
@@ -3136,45 +3126,53 @@
         <w:rPr>
           <w:noProof/>
         </w:rPr>
-        <w:t>[14]</w:t>
+        <w:t>[17]</w:t>
       </w:r>
       <w:r>
         <w:fldChar w:fldCharType="end"/>
       </w:r>
       <w:r>
-        <w:t xml:space="preserve">, assists </w:t>
-      </w:r>
-      <w:r>
-        <w:t>creators of advertisements</w:t>
-      </w:r>
-      <w:r>
-        <w:t xml:space="preserve"> in providing tailored adverts by assessing the present audience using </w:t>
-      </w:r>
-      <w:r>
-        <w:t xml:space="preserve"> technologies like </w:t>
-      </w:r>
-      <w:r>
-        <w:t xml:space="preserve">video analytics on the faces of the audience taken by a camera, for example. The audience data is delivered </w:t>
-      </w:r>
-      <w:r>
-        <w:t>to a dedicated server</w:t>
-      </w:r>
-      <w:r>
-        <w:t xml:space="preserve">, which aids in the display of current audience reports. The real-time information about the audience can be utilized to pick the next message to play via </w:t>
-      </w:r>
-      <w:proofErr w:type="spellStart"/>
-      <w:r>
-        <w:t>TruMedia's</w:t>
-      </w:r>
-      <w:proofErr w:type="spellEnd"/>
-      <w:r>
-        <w:t xml:space="preserve"> interface with Cisco Digital Media Player, providing tailored advertising. Other participants in this industry include </w:t>
-      </w:r>
-      <w:proofErr w:type="spellStart"/>
-      <w:r>
-        <w:t>Quividi</w:t>
-      </w:r>
-      <w:proofErr w:type="spellEnd"/>
+        <w:t xml:space="preserve">, and </w:t>
+      </w:r>
+      <w:r>
+        <w:t>how they adapt</w:t>
+      </w:r>
+      <w:r>
+        <w:t xml:space="preserve"> to user-centric media</w:t>
+      </w:r>
+      <w:r>
+        <w:t xml:space="preserve"> through the use of</w:t>
+      </w:r>
+      <w:r>
+        <w:t xml:space="preserve"> combined metrics, are </w:t>
+      </w:r>
+      <w:r>
+        <w:t>some of the most reassuring ways of achieving these goals</w:t>
+      </w:r>
+      <w:r>
+        <w:t xml:space="preserve">. This paper outlines </w:t>
+      </w:r>
+      <w:r>
+        <w:t>a possible</w:t>
+      </w:r>
+      <w:r>
+        <w:t xml:space="preserve"> system proposal </w:t>
+      </w:r>
+      <w:r>
+        <w:t>that is based off of the</w:t>
+      </w:r>
+      <w:r>
+        <w:t xml:space="preserve"> afore mentioned reference model </w:t>
+      </w:r>
+      <w:r>
+        <w:t>that can be applied in</w:t>
+      </w:r>
+      <w:r>
+        <w:t xml:space="preserve"> the new media world, which is then applied to user-centric media to</w:t>
+      </w:r>
+      <w:r>
+        <w:t xml:space="preserve"> provide answers to some of the questions stated above</w:t>
+      </w:r>
       <w:r>
         <w:t xml:space="preserve"> </w:t>
       </w:r>
@@ -3182,7 +3180,7 @@
         <w:fldChar w:fldCharType="begin" w:fldLock="1"/>
       </w:r>
       <w:r>
-        <w:instrText>ADDIN CSL_CITATION {"citationItems":[{"id":"ITEM-1","itemData":{"URL":"https://quividi.com/","author":[{"dropping-particle":"","family":"Quividi","given":"","non-dropping-particle":"","parse-names":false,"suffix":""}],"id":"ITEM-1","issued":{"date-parts":[["0"]]},"title":"Quividi","type":"webpage"},"uris":["http://www.mendeley.com/documents/?uuid=43d35c0f-3a82-48ee-90fc-e2e178d91d7b"]}],"mendeley":{"formattedCitation":"[15]","plainTextFormattedCitation":"[15]","previouslyFormattedCitation":"[15]"},"properties":{"noteIndex":0},"schema":"https://github.com/citation-style-language/schema/raw/master/csl-citation.json"}</w:instrText>
+        <w:instrText>ADDIN CSL_CITATION {"citationItems":[{"id":"ITEM-1","itemData":{"DOI":"10.1109/ISCE.2008.4559460","ISBN":"9781424424221","abstract":"How to know which is the consumption and generation of content in a new media world where the user can be a consumer or a creator/distributor, compared to the traditional media? How interesting is it for the final users? Which new viable business models can be found in this world or which is the possible evolution of the market and the technology? Possibly, it is rather impossible to answer these questions and possibly never will be answered properly but the development of new audience measurement reference models for the new media world and its adaptation to the user centric media using combined metrics, are the most promising ways of achieving these goals. This paper describes an end-to-end system proposal based on the said reference model for the new media world applied to user centric media to provide an answer to some of the above questions and to obtain the necessary resulting figures.","author":[{"dropping-particle":"","family":"Álvarez","given":"Federico","non-dropping-particle":"","parse-names":false,"suffix":""},{"dropping-particle":"","family":"Alliez","given":"Damien","non-dropping-particle":"","parse-names":false,"suffix":""},{"dropping-particle":"","family":"Martín","given":"Carlos Alberto","non-dropping-particle":"","parse-names":false,"suffix":""},{"dropping-particle":"","family":"Menéndez","given":"José Manuel","non-dropping-particle":"","parse-names":false,"suffix":""},{"dropping-particle":"","family":"Cisneros","given":"Guillermo","non-dropping-particle":"","parse-names":false,"suffix":""}],"container-title":"Proceedings of the International Symposium on Consumer Electronics, ISCE","id":"ITEM-1","issue":"1","issued":{"date-parts":[["2008"]]},"page":"1-4","title":"Audience measurement technologies for user centric media","type":"article-journal"},"uris":["http://www.mendeley.com/documents/?uuid=48f00edf-6dc6-46a1-b69b-16d7037dbd35"]}],"mendeley":{"formattedCitation":"[17]","plainTextFormattedCitation":"[17]","previouslyFormattedCitation":"[17]"},"properties":{"noteIndex":0},"schema":"https://github.com/citation-style-language/schema/raw/master/csl-citation.json"}</w:instrText>
       </w:r>
       <w:r>
         <w:fldChar w:fldCharType="separate"/>
@@ -3191,27 +3189,135 @@
         <w:rPr>
           <w:noProof/>
         </w:rPr>
-        <w:t>[15]</w:t>
+        <w:t>[17]</w:t>
       </w:r>
       <w:r>
         <w:fldChar w:fldCharType="end"/>
       </w:r>
       <w:r>
-        <w:t xml:space="preserve"> and </w:t>
-      </w:r>
-      <w:proofErr w:type="spellStart"/>
-      <w:r>
-        <w:t>CognoVision</w:t>
-      </w:r>
-      <w:proofErr w:type="spellEnd"/>
+        <w:t>.</w:t>
+      </w:r>
+    </w:p>
+    <w:p>
+      <w:pPr>
+        <w:jc w:val="both"/>
+      </w:pPr>
+      <w:r>
+        <w:fldChar w:fldCharType="begin" w:fldLock="1"/>
+      </w:r>
+      <w:r>
+        <w:instrText>ADDIN CSL_CITATION {"citationItems":[{"id":"ITEM-1","itemData":{"DOI":"10.1109/TBC.2008.2012040","ISSN":"15579611","abstract":"Audience research is a vital part of TV and radio broadcasting, as well as of the more recent forms of media content delivery, such as the Internet, IPTV, mobile phones, Personal Video Recorders (PVRs) and portable media viewers. The uses of audience research range from self-promotion to refining service offerings and setting advertising rates. Without reliable audience data, many businesses will be reluctant to participate in the new platforms. This paper describes an end-to-end system for convergent audience measurement focused on IPTV but covering also terrestrial, cable, satellite and mobile broadcasting. We created the audience measurement system from the elaboration of a logical architectural model and a common data model which can be applied to any media scenario. We implemented this logical and data model in stationary and mobile media receivers (in the paper the particular case of IPTV is extensively explained). In addition user consumption is modeled and metrics are provided for user media consumption profiling and impact quantification in IPTV environments. © 2009, The Institute of Electrical and Electronics Engineers, Inc.","author":[{"dropping-particle":"","family":"Álvarez","given":"Federico","non-dropping-particle":"","parse-names":false,"suffix":""},{"dropping-particle":"","family":"Martín","given":"Carlos Alberto","non-dropping-particle":"","parse-names":false,"suffix":""},{"dropping-particle":"","family":"Menéndez","given":"José Manuel","non-dropping-particle":"","parse-names":false,"suffix":""},{"dropping-particle":"","family":"Cisneros","given":"Guillermo","non-dropping-particle":"","parse-names":false,"suffix":""},{"dropping-particle":"","family":"Alliez","given":"Damien","non-dropping-particle":"","parse-names":false,"suffix":""},{"dropping-particle":"","family":"Roc","given":"Paola Tonda","non-dropping-particle":"","parse-names":false,"suffix":""},{"dropping-particle":"","family":"Steckel","given":"Philipp","non-dropping-particle":"","parse-names":false,"suffix":""},{"dropping-particle":"","family":"Jones","given":"Simon T.","non-dropping-particle":"","parse-names":false,"suffix":""}],"container-title":"IEEE Transactions on Broadcasting","id":"ITEM-1","issue":"2","issued":{"date-parts":[["2009"]]},"page":"502-515","title":"Audience Measurement Modeling for Convergent Broadcasting and IPTV Networks","type":"article-journal","volume":"55"},"uris":["http://www.mendeley.com/documents/?uuid=e1c74476-ff2f-4806-a43b-cc3408c50bd7"]}],"mendeley":{"formattedCitation":"[2]","plainTextFormattedCitation":"[2]","previouslyFormattedCitation":"[2]"},"properties":{"noteIndex":0},"schema":"https://github.com/citation-style-language/schema/raw/master/csl-citation.json"}</w:instrText>
+      </w:r>
+      <w:r>
+        <w:fldChar w:fldCharType="separate"/>
+      </w:r>
+      <w:r>
+        <w:rPr>
+          <w:noProof/>
+        </w:rPr>
+        <w:t>[2]</w:t>
+      </w:r>
+      <w:r>
+        <w:fldChar w:fldCharType="end"/>
+      </w:r>
+      <w:r>
+        <w:t xml:space="preserve"> Suggested that c</w:t>
+      </w:r>
+      <w:r>
+        <w:t>ollecting</w:t>
+      </w:r>
       <w:r>
         <w:t xml:space="preserve"> </w:t>
       </w:r>
       <w:r>
+        <w:t>important</w:t>
+      </w:r>
+      <w:r>
+        <w:t xml:space="preserve"> figures</w:t>
+      </w:r>
+      <w:r>
+        <w:t xml:space="preserve"> </w:t>
+      </w:r>
+      <w:r>
+        <w:t>with</w:t>
+      </w:r>
+      <w:r>
+        <w:t xml:space="preserve"> the use of</w:t>
+      </w:r>
+      <w:r>
+        <w:t xml:space="preserve"> testbeds or panels of households</w:t>
+      </w:r>
+      <w:r>
+        <w:t xml:space="preserve"> or </w:t>
+      </w:r>
+      <w:r>
+        <w:t xml:space="preserve">individuals to </w:t>
+      </w:r>
+      <w:r>
+        <w:t>obtain trustworthy figures</w:t>
+      </w:r>
+      <w:r>
+        <w:t xml:space="preserve"> of media consumption is a</w:t>
+      </w:r>
+      <w:r>
+        <w:t xml:space="preserve">n important </w:t>
+      </w:r>
+      <w:r>
+        <w:t>process</w:t>
+      </w:r>
+      <w:r>
+        <w:t xml:space="preserve"> in the media industry, particularly in the user-centric media</w:t>
+      </w:r>
+      <w:r>
+        <w:t>.</w:t>
+      </w:r>
+      <w:r>
+        <w:t xml:space="preserve"> </w:t>
+      </w:r>
+      <w:r>
+        <w:t xml:space="preserve">This is used </w:t>
+      </w:r>
+      <w:r>
+        <w:t>to verify the various impacts and interests of service offerings</w:t>
+      </w:r>
+      <w:r>
+        <w:t xml:space="preserve">, </w:t>
+      </w:r>
+      <w:r>
+        <w:t>modern</w:t>
+      </w:r>
+      <w:r>
+        <w:t xml:space="preserve"> technolog</w:t>
+      </w:r>
+      <w:r>
+        <w:t>ical advancements</w:t>
+      </w:r>
+      <w:r>
+        <w:t xml:space="preserve">, or even to predict </w:t>
+      </w:r>
+      <w:r>
+        <w:t>business models that are both new and viable</w:t>
+      </w:r>
+      <w:r>
+        <w:t xml:space="preserve">. Many firms may be hesitant to engage in new platforms without trustworthy consumption data, </w:t>
+      </w:r>
+      <w:r>
+        <w:t>mitigating</w:t>
+      </w:r>
+      <w:r>
+        <w:t xml:space="preserve"> the development </w:t>
+      </w:r>
+      <w:r>
+        <w:t>technologies for new media and services</w:t>
+      </w:r>
+      <w:r>
+        <w:t xml:space="preserve"> </w:t>
+      </w:r>
+      <w:r>
         <w:fldChar w:fldCharType="begin" w:fldLock="1"/>
       </w:r>
       <w:r>
-        <w:instrText>ADDIN CSL_CITATION {"citationItems":[{"id":"ITEM-1","itemData":{"URL":"http://www.cognovision.com/","author":[{"dropping-particle":"","family":"Cognovision","given":"","non-dropping-particle":"","parse-names":false,"suffix":""}],"id":"ITEM-1","issued":{"date-parts":[["0"]]},"title":"Cognovision","type":"webpage"},"uris":["http://www.mendeley.com/documents/?uuid=534ff01a-a9ea-4032-b6bf-096c03fe2938"]}],"mendeley":{"formattedCitation":"[16]","plainTextFormattedCitation":"[16]","previouslyFormattedCitation":"[16]"},"properties":{"noteIndex":0},"schema":"https://github.com/citation-style-language/schema/raw/master/csl-citation.json"}</w:instrText>
+        <w:instrText>ADDIN CSL_CITATION {"citationItems":[{"id":"ITEM-1","itemData":{"DOI":"10.1109/ISCE.2008.4559460","ISBN":"9781424424221","abstract":"How to know which is the consumption and generation of content in a new media world where the user can be a consumer or a creator/distributor, compared to the traditional media? How interesting is it for the final users? Which new viable business models can be found in this world or which is the possible evolution of the market and the technology? Possibly, it is rather impossible to answer these questions and possibly never will be answered properly but the development of new audience measurement reference models for the new media world and its adaptation to the user centric media using combined metrics, are the most promising ways of achieving these goals. This paper describes an end-to-end system proposal based on the said reference model for the new media world applied to user centric media to provide an answer to some of the above questions and to obtain the necessary resulting figures.","author":[{"dropping-particle":"","family":"Álvarez","given":"Federico","non-dropping-particle":"","parse-names":false,"suffix":""},{"dropping-particle":"","family":"Alliez","given":"Damien","non-dropping-particle":"","parse-names":false,"suffix":""},{"dropping-particle":"","family":"Martín","given":"Carlos Alberto","non-dropping-particle":"","parse-names":false,"suffix":""},{"dropping-particle":"","family":"Menéndez","given":"José Manuel","non-dropping-particle":"","parse-names":false,"suffix":""},{"dropping-particle":"","family":"Cisneros","given":"Guillermo","non-dropping-particle":"","parse-names":false,"suffix":""}],"container-title":"Proceedings of the International Symposium on Consumer Electronics, ISCE","id":"ITEM-1","issue":"1","issued":{"date-parts":[["2008"]]},"page":"1-4","title":"Audience measurement technologies for user centric media","type":"article-journal"},"uris":["http://www.mendeley.com/documents/?uuid=48f00edf-6dc6-46a1-b69b-16d7037dbd35"]}],"mendeley":{"formattedCitation":"[17]","plainTextFormattedCitation":"[17]","previouslyFormattedCitation":"[17]"},"properties":{"noteIndex":0},"schema":"https://github.com/citation-style-language/schema/raw/master/csl-citation.json"}</w:instrText>
       </w:r>
       <w:r>
         <w:fldChar w:fldCharType="separate"/>
@@ -3220,315 +3326,22 @@
         <w:rPr>
           <w:noProof/>
         </w:rPr>
-        <w:t>[16]</w:t>
+        <w:t>[17]</w:t>
       </w:r>
       <w:r>
         <w:fldChar w:fldCharType="end"/>
       </w:r>
       <w:r>
-        <w:t>.</w:t>
-      </w:r>
-    </w:p>
-    <w:p>
-      <w:pPr>
-        <w:pStyle w:val="Heading3"/>
-        <w:jc w:val="both"/>
-      </w:pPr>
-      <w:bookmarkStart w:id="18" w:name="_Toc77382017"/>
-      <w:r>
-        <w:t>REVIEW ON AUDIENCE MEASUREMENT TECHNOLOGIES FOR USER CENTRIC MEDIA</w:t>
-      </w:r>
-      <w:bookmarkEnd w:id="18"/>
-    </w:p>
-    <w:p>
-      <w:pPr>
-        <w:jc w:val="both"/>
-      </w:pPr>
-      <w:r>
-        <w:t>When compared to traditional media, how can you tell</w:t>
-      </w:r>
-      <w:r>
-        <w:t xml:space="preserve"> the difference between </w:t>
-      </w:r>
-      <w:r>
-        <w:t>what</w:t>
-      </w:r>
-      <w:r>
-        <w:t xml:space="preserve"> the consumption is, and what the generation of content is</w:t>
-      </w:r>
-      <w:r>
-        <w:t>?</w:t>
+        <w:t xml:space="preserve">. </w:t>
+      </w:r>
+      <w:r>
+        <w:t>To a great extent</w:t>
       </w:r>
       <w:r>
         <w:t xml:space="preserve"> </w:t>
       </w:r>
       <w:r>
-        <w:t>I</w:t>
-      </w:r>
-      <w:r>
-        <w:t>n a</w:t>
-      </w:r>
-      <w:r>
-        <w:t xml:space="preserve"> world that is full of new media.</w:t>
-      </w:r>
-      <w:r>
-        <w:t xml:space="preserve"> </w:t>
-      </w:r>
-      <w:r>
-        <w:t xml:space="preserve">In a world </w:t>
-      </w:r>
-      <w:r>
-        <w:t>where the user</w:t>
-      </w:r>
-      <w:r>
-        <w:t xml:space="preserve"> of a content could also be a creator/distributor.</w:t>
-      </w:r>
-      <w:r>
-        <w:t xml:space="preserve"> How appealing is it to the end users? </w:t>
-      </w:r>
-      <w:r>
-        <w:t>Which business models that are both new and viable may be found in this context</w:t>
-      </w:r>
-      <w:r>
-        <w:t xml:space="preserve">, and what is the market and technology's potential evolution? Perhaps it will never be possible to adequately answer these questions, </w:t>
-      </w:r>
-      <w:r>
-        <w:t xml:space="preserve">but coming up with new, efficient and robust reference models for audience measurement in a new media world </w:t>
-      </w:r>
-      <w:r>
-        <w:fldChar w:fldCharType="begin" w:fldLock="1"/>
-      </w:r>
-      <w:r>
-        <w:instrText>ADDIN CSL_CITATION {"citationItems":[{"id":"ITEM-1","itemData":{"DOI":"10.1109/ISCE.2008.4559460","ISBN":"9781424424221","abstract":"How to know which is the consumption and generation of content in a new media world where the user can be a consumer or a creator/distributor, compared to the traditional media? How interesting is it for the final users? Which new viable business models can be found in this world or which is the possible evolution of the market and the technology? Possibly, it is rather impossible to answer these questions and possibly never will be answered properly but the development of new audience measurement reference models for the new media world and its adaptation to the user centric media using combined metrics, are the most promising ways of achieving these goals. This paper describes an end-to-end system proposal based on the said reference model for the new media world applied to user centric media to provide an answer to some of the above questions and to obtain the necessary resulting figures.","author":[{"dropping-particle":"","family":"Álvarez","given":"Federico","non-dropping-particle":"","parse-names":false,"suffix":""},{"dropping-particle":"","family":"Alliez","given":"Damien","non-dropping-particle":"","parse-names":false,"suffix":""},{"dropping-particle":"","family":"Martín","given":"Carlos Alberto","non-dropping-particle":"","parse-names":false,"suffix":""},{"dropping-particle":"","family":"Menéndez","given":"José Manuel","non-dropping-particle":"","parse-names":false,"suffix":""},{"dropping-particle":"","family":"Cisneros","given":"Guillermo","non-dropping-particle":"","parse-names":false,"suffix":""}],"container-title":"Proceedings of the International Symposium on Consumer Electronics, ISCE","id":"ITEM-1","issue":"1","issued":{"date-parts":[["2008"]]},"page":"1-4","title":"Audience measurement technologies for user centric media","type":"article-journal"},"uris":["http://www.mendeley.com/documents/?uuid=48f00edf-6dc6-46a1-b69b-16d7037dbd35"]}],"mendeley":{"formattedCitation":"[17]","plainTextFormattedCitation":"[17]","previouslyFormattedCitation":"[17]"},"properties":{"noteIndex":0},"schema":"https://github.com/citation-style-language/schema/raw/master/csl-citation.json"}</w:instrText>
-      </w:r>
-      <w:r>
-        <w:fldChar w:fldCharType="separate"/>
-      </w:r>
-      <w:r>
-        <w:rPr>
-          <w:noProof/>
-        </w:rPr>
-        <w:t>[17]</w:t>
-      </w:r>
-      <w:r>
-        <w:fldChar w:fldCharType="end"/>
-      </w:r>
-      <w:r>
-        <w:t xml:space="preserve">, and </w:t>
-      </w:r>
-      <w:r>
-        <w:t>how they adapt</w:t>
-      </w:r>
-      <w:r>
-        <w:t xml:space="preserve"> to user-centric media</w:t>
-      </w:r>
-      <w:r>
-        <w:t xml:space="preserve"> through the use of</w:t>
-      </w:r>
-      <w:r>
-        <w:t xml:space="preserve"> combined metrics, are </w:t>
-      </w:r>
-      <w:r>
-        <w:t>some of the most reassuring ways of achieving these goals</w:t>
-      </w:r>
-      <w:r>
-        <w:t xml:space="preserve">. This paper outlines </w:t>
-      </w:r>
-      <w:r>
-        <w:t>a possible</w:t>
-      </w:r>
-      <w:r>
-        <w:t xml:space="preserve"> system proposal </w:t>
-      </w:r>
-      <w:r>
-        <w:t>that is based off of the</w:t>
-      </w:r>
-      <w:r>
-        <w:t xml:space="preserve"> afore mentioned reference model </w:t>
-      </w:r>
-      <w:r>
-        <w:t>that can be applied in</w:t>
-      </w:r>
-      <w:r>
-        <w:t xml:space="preserve"> the new media world, which is then applied to user-centric media to</w:t>
-      </w:r>
-      <w:r>
-        <w:t xml:space="preserve"> provide answers to some of the questions stated above</w:t>
-      </w:r>
-      <w:r>
-        <w:t xml:space="preserve"> </w:t>
-      </w:r>
-      <w:r>
-        <w:fldChar w:fldCharType="begin" w:fldLock="1"/>
-      </w:r>
-      <w:r>
-        <w:instrText>ADDIN CSL_CITATION {"citationItems":[{"id":"ITEM-1","itemData":{"DOI":"10.1109/ISCE.2008.4559460","ISBN":"9781424424221","abstract":"How to know which is the consumption and generation of content in a new media world where the user can be a consumer or a creator/distributor, compared to the traditional media? How interesting is it for the final users? Which new viable business models can be found in this world or which is the possible evolution of the market and the technology? Possibly, it is rather impossible to answer these questions and possibly never will be answered properly but the development of new audience measurement reference models for the new media world and its adaptation to the user centric media using combined metrics, are the most promising ways of achieving these goals. This paper describes an end-to-end system proposal based on the said reference model for the new media world applied to user centric media to provide an answer to some of the above questions and to obtain the necessary resulting figures.","author":[{"dropping-particle":"","family":"Álvarez","given":"Federico","non-dropping-particle":"","parse-names":false,"suffix":""},{"dropping-particle":"","family":"Alliez","given":"Damien","non-dropping-particle":"","parse-names":false,"suffix":""},{"dropping-particle":"","family":"Martín","given":"Carlos Alberto","non-dropping-particle":"","parse-names":false,"suffix":""},{"dropping-particle":"","family":"Menéndez","given":"José Manuel","non-dropping-particle":"","parse-names":false,"suffix":""},{"dropping-particle":"","family":"Cisneros","given":"Guillermo","non-dropping-particle":"","parse-names":false,"suffix":""}],"container-title":"Proceedings of the International Symposium on Consumer Electronics, ISCE","id":"ITEM-1","issue":"1","issued":{"date-parts":[["2008"]]},"page":"1-4","title":"Audience measurement technologies for user centric media","type":"article-journal"},"uris":["http://www.mendeley.com/documents/?uuid=48f00edf-6dc6-46a1-b69b-16d7037dbd35"]}],"mendeley":{"formattedCitation":"[17]","plainTextFormattedCitation":"[17]","previouslyFormattedCitation":"[17]"},"properties":{"noteIndex":0},"schema":"https://github.com/citation-style-language/schema/raw/master/csl-citation.json"}</w:instrText>
-      </w:r>
-      <w:r>
-        <w:fldChar w:fldCharType="separate"/>
-      </w:r>
-      <w:r>
-        <w:rPr>
-          <w:noProof/>
-        </w:rPr>
-        <w:t>[17]</w:t>
-      </w:r>
-      <w:r>
-        <w:fldChar w:fldCharType="end"/>
-      </w:r>
-      <w:r>
-        <w:t>.</w:t>
-      </w:r>
-    </w:p>
-    <w:p>
-      <w:pPr>
-        <w:jc w:val="both"/>
-      </w:pPr>
-      <w:r>
-        <w:fldChar w:fldCharType="begin" w:fldLock="1"/>
-      </w:r>
-      <w:r>
-        <w:instrText>ADDIN CSL_CITATION {"citationItems":[{"id":"ITEM-1","itemData":{"DOI":"10.1109/TBC.2008.2012040","ISSN":"15579611","abstract":"Audience research is a vital part of TV and radio broadcasting, as well as of the more recent forms of media content delivery, such as the Internet, IPTV, mobile phones, Personal Video Recorders (PVRs) and portable media viewers. The uses of audience research range from self-promotion to refining service offerings and setting advertising rates. Without reliable audience data, many businesses will be reluctant to participate in the new platforms. This paper describes an end-to-end system for convergent audience measurement focused on IPTV but covering also terrestrial, cable, satellite and mobile broadcasting. We created the audience measurement system from the elaboration of a logical architectural model and a common data model which can be applied to any media scenario. We implemented this logical and data model in stationary and mobile media receivers (in the paper the particular case of IPTV is extensively explained). In addition user consumption is modeled and metrics are provided for user media consumption profiling and impact quantification in IPTV environments. © 2009, The Institute of Electrical and Electronics Engineers, Inc.","author":[{"dropping-particle":"","family":"Álvarez","given":"Federico","non-dropping-particle":"","parse-names":false,"suffix":""},{"dropping-particle":"","family":"Martín","given":"Carlos Alberto","non-dropping-particle":"","parse-names":false,"suffix":""},{"dropping-particle":"","family":"Menéndez","given":"José Manuel","non-dropping-particle":"","parse-names":false,"suffix":""},{"dropping-particle":"","family":"Cisneros","given":"Guillermo","non-dropping-particle":"","parse-names":false,"suffix":""},{"dropping-particle":"","family":"Alliez","given":"Damien","non-dropping-particle":"","parse-names":false,"suffix":""},{"dropping-particle":"","family":"Roc","given":"Paola Tonda","non-dropping-particle":"","parse-names":false,"suffix":""},{"dropping-particle":"","family":"Steckel","given":"Philipp","non-dropping-particle":"","parse-names":false,"suffix":""},{"dropping-particle":"","family":"Jones","given":"Simon T.","non-dropping-particle":"","parse-names":false,"suffix":""}],"container-title":"IEEE Transactions on Broadcasting","id":"ITEM-1","issue":"2","issued":{"date-parts":[["2009"]]},"page":"502-515","title":"Audience Measurement Modeling for Convergent Broadcasting and IPTV Networks","type":"article-journal","volume":"55"},"uris":["http://www.mendeley.com/documents/?uuid=e1c74476-ff2f-4806-a43b-cc3408c50bd7"]}],"mendeley":{"formattedCitation":"[2]","plainTextFormattedCitation":"[2]","previouslyFormattedCitation":"[2]"},"properties":{"noteIndex":0},"schema":"https://github.com/citation-style-language/schema/raw/master/csl-citation.json"}</w:instrText>
-      </w:r>
-      <w:r>
-        <w:fldChar w:fldCharType="separate"/>
-      </w:r>
-      <w:r>
-        <w:rPr>
-          <w:noProof/>
-        </w:rPr>
-        <w:t>[2]</w:t>
-      </w:r>
-      <w:r>
-        <w:fldChar w:fldCharType="end"/>
-      </w:r>
-      <w:r>
-        <w:t xml:space="preserve"> Suggested that c</w:t>
-      </w:r>
-      <w:r>
-        <w:t>ollecting</w:t>
-      </w:r>
-      <w:r>
-        <w:t xml:space="preserve"> </w:t>
-      </w:r>
-      <w:r>
-        <w:t>important</w:t>
-      </w:r>
-      <w:r>
-        <w:t xml:space="preserve"> figures</w:t>
-      </w:r>
-      <w:r>
-        <w:t xml:space="preserve"> </w:t>
-      </w:r>
-      <w:r>
-        <w:t>with</w:t>
-      </w:r>
-      <w:r>
-        <w:t xml:space="preserve"> the use of</w:t>
-      </w:r>
-      <w:r>
-        <w:t xml:space="preserve"> testbeds or panels of households</w:t>
-      </w:r>
-      <w:r>
-        <w:t xml:space="preserve"> or </w:t>
-      </w:r>
-      <w:r>
-        <w:t xml:space="preserve">individuals to </w:t>
-      </w:r>
-      <w:r>
-        <w:t>obtain trustworthy figures</w:t>
-      </w:r>
-      <w:r>
-        <w:t xml:space="preserve"> of media consumption is a</w:t>
-      </w:r>
-      <w:r>
-        <w:t xml:space="preserve">n important </w:t>
-      </w:r>
-      <w:r>
-        <w:t>process</w:t>
-      </w:r>
-      <w:r>
-        <w:t xml:space="preserve"> in the media industry, particularly in the user-centric media</w:t>
-      </w:r>
-      <w:r>
-        <w:t>.</w:t>
-      </w:r>
-      <w:r>
-        <w:t xml:space="preserve"> </w:t>
-      </w:r>
-      <w:r>
-        <w:t xml:space="preserve">This is used </w:t>
-      </w:r>
-      <w:r>
-        <w:t>to verify the various impacts and interests of service offerings</w:t>
-      </w:r>
-      <w:r>
-        <w:t xml:space="preserve">, </w:t>
-      </w:r>
-      <w:r>
-        <w:t>modern</w:t>
-      </w:r>
-      <w:r>
-        <w:t xml:space="preserve"> technolog</w:t>
-      </w:r>
-      <w:r>
-        <w:t>ical advancements</w:t>
-      </w:r>
-      <w:r>
-        <w:t xml:space="preserve">, or even to predict </w:t>
-      </w:r>
-      <w:r>
-        <w:t>business models that are both new and viable</w:t>
-      </w:r>
-      <w:r>
-        <w:t xml:space="preserve">. Many firms may be hesitant to engage in new platforms without trustworthy consumption data, </w:t>
-      </w:r>
-      <w:r>
-        <w:t>mitigating</w:t>
-      </w:r>
-      <w:r>
-        <w:t xml:space="preserve"> the development </w:t>
-      </w:r>
-      <w:r>
-        <w:t>technologies for new media and services</w:t>
-      </w:r>
-      <w:r>
-        <w:t xml:space="preserve"> </w:t>
-      </w:r>
-      <w:r>
-        <w:fldChar w:fldCharType="begin" w:fldLock="1"/>
-      </w:r>
-      <w:r>
-        <w:instrText>ADDIN CSL_CITATION {"citationItems":[{"id":"ITEM-1","itemData":{"DOI":"10.1109/ISCE.2008.4559460","ISBN":"9781424424221","abstract":"How to know which is the consumption and generation of content in a new media world where the user can be a consumer or a creator/distributor, compared to the traditional media? How interesting is it for the final users? Which new viable business models can be found in this world or which is the possible evolution of the market and the technology? Possibly, it is rather impossible to answer these questions and possibly never will be answered properly but the development of new audience measurement reference models for the new media world and its adaptation to the user centric media using combined metrics, are the most promising ways of achieving these goals. This paper describes an end-to-end system proposal based on the said reference model for the new media world applied to user centric media to provide an answer to some of the above questions and to obtain the necessary resulting figures.","author":[{"dropping-particle":"","family":"Álvarez","given":"Federico","non-dropping-particle":"","parse-names":false,"suffix":""},{"dropping-particle":"","family":"Alliez","given":"Damien","non-dropping-particle":"","parse-names":false,"suffix":""},{"dropping-particle":"","family":"Martín","given":"Carlos Alberto","non-dropping-particle":"","parse-names":false,"suffix":""},{"dropping-particle":"","family":"Menéndez","given":"José Manuel","non-dropping-particle":"","parse-names":false,"suffix":""},{"dropping-particle":"","family":"Cisneros","given":"Guillermo","non-dropping-particle":"","parse-names":false,"suffix":""}],"container-title":"Proceedings of the International Symposium on Consumer Electronics, ISCE","id":"ITEM-1","issue":"1","issued":{"date-parts":[["2008"]]},"page":"1-4","title":"Audience measurement technologies for user centric media","type":"article-journal"},"uris":["http://www.mendeley.com/documents/?uuid=48f00edf-6dc6-46a1-b69b-16d7037dbd35"]}],"mendeley":{"formattedCitation":"[17]","plainTextFormattedCitation":"[17]","previouslyFormattedCitation":"[17]"},"properties":{"noteIndex":0},"schema":"https://github.com/citation-style-language/schema/raw/master/csl-citation.json"}</w:instrText>
-      </w:r>
-      <w:r>
-        <w:fldChar w:fldCharType="separate"/>
-      </w:r>
-      <w:r>
-        <w:rPr>
-          <w:noProof/>
-        </w:rPr>
-        <w:t>[17]</w:t>
-      </w:r>
-      <w:r>
-        <w:fldChar w:fldCharType="end"/>
-      </w:r>
-      <w:r>
-        <w:t xml:space="preserve">. </w:t>
-      </w:r>
-      <w:proofErr w:type="gramStart"/>
-      <w:r>
-        <w:t>To a great extent</w:t>
-      </w:r>
-      <w:r>
-        <w:t xml:space="preserve"> </w:t>
-      </w:r>
-      <w:r>
-        <w:t>not</w:t>
-      </w:r>
-      <w:proofErr w:type="gramEnd"/>
-      <w:r>
-        <w:t xml:space="preserve"> all of the features of audience measurement for traditional </w:t>
+        <w:t xml:space="preserve">not all of the features of audience measurement for traditional </w:t>
       </w:r>
       <w:r>
         <w:lastRenderedPageBreak/>
@@ -3736,51 +3549,19 @@
         <w:jc w:val="both"/>
       </w:pPr>
       <w:r>
-        <w:t xml:space="preserve">Mel-scale filter bank </w:t>
-      </w:r>
-      <w:proofErr w:type="spellStart"/>
-      <w:r>
-        <w:t>cepstrum</w:t>
-      </w:r>
-      <w:proofErr w:type="spellEnd"/>
-      <w:r>
-        <w:t xml:space="preserve"> coefficients (MFCC), Linear Prediction </w:t>
-      </w:r>
-      <w:proofErr w:type="spellStart"/>
-      <w:r>
-        <w:t>Cepstrum</w:t>
-      </w:r>
-      <w:proofErr w:type="spellEnd"/>
-      <w:r>
-        <w:t xml:space="preserve"> Coefficient (LPCC), and Perceptual Linear Prediction are some of the most common spectral envelope characterizations used in speaker recognition (PLP). Because of its popularity, the MFCC has become a de facto standard feature </w:t>
+        <w:t xml:space="preserve">Mel-scale filter bank cepstrum coefficients (MFCC), Linear Prediction Cepstrum Coefficient (LPCC), and Perceptual Linear Prediction are some of the most common spectral envelope characterizations used in speaker recognition (PLP). Because of its popularity, the MFCC has become a de facto standard feature </w:t>
       </w:r>
       <w:r>
         <w:t>that is used for</w:t>
       </w:r>
       <w:r>
-        <w:t xml:space="preserve"> speaker recognition. Alternative features, such as frequency modulation (FM) and </w:t>
-      </w:r>
-      <w:proofErr w:type="spellStart"/>
-      <w:r>
-        <w:t>su</w:t>
+        <w:t xml:space="preserve"> speaker recognition. Alternative features, such as frequency modulation (FM) and su</w:t>
       </w:r>
       <w:r>
         <w:t>b</w:t>
       </w:r>
       <w:r>
-        <w:t>band</w:t>
-      </w:r>
-      <w:proofErr w:type="spellEnd"/>
-      <w:r>
-        <w:t xml:space="preserve"> spectral centroid characteristics, have been proposed to transmit information other than the average </w:t>
-      </w:r>
-      <w:proofErr w:type="spellStart"/>
-      <w:r>
-        <w:t>subband</w:t>
-      </w:r>
-      <w:proofErr w:type="spellEnd"/>
-      <w:r>
-        <w:t xml:space="preserve"> energy</w:t>
+        <w:t>band spectral centroid characteristics, have been proposed to transmit information other than the average subband energy</w:t>
       </w:r>
       <w:r>
         <w:t xml:space="preserve"> </w:t>
@@ -3816,37 +3597,13 @@
         <w:t>ing</w:t>
       </w:r>
       <w:r>
-        <w:t xml:space="preserve"> </w:t>
-      </w:r>
-      <w:proofErr w:type="spellStart"/>
-      <w:r>
-        <w:t>subband</w:t>
-      </w:r>
-      <w:proofErr w:type="spellEnd"/>
-      <w:r>
-        <w:t xml:space="preserve"> energy as a two-dimensional feature, consisting of Spectral Centroid Magnitude (SCM) and Spectral Centroid Frequency (SCF), </w:t>
+        <w:t xml:space="preserve"> subband energy as a two-dimensional feature, consisting of Spectral Centroid Magnitude (SCM) and Spectral Centroid Frequency (SCF), </w:t>
       </w:r>
       <w:r>
         <w:t>was</w:t>
       </w:r>
       <w:r>
-        <w:t xml:space="preserve"> investigated in this paper. Empirical investigations utilizing SCF, SCM, and their fusion on the NIST 2001 and NIST 2006 databases reveal that the combination of SCM and SCF is somewhat more accurate than traditional MFCC, and that both </w:t>
-      </w:r>
-      <w:proofErr w:type="gramStart"/>
-      <w:r>
-        <w:t>fuse</w:t>
-      </w:r>
-      <w:proofErr w:type="gramEnd"/>
-      <w:r>
-        <w:t xml:space="preserve"> efficiently with MFCCs. We also show that frame-averaged FM features are fundamentally centroid features, and we present a SCF implementation that enhances both </w:t>
-      </w:r>
-      <w:proofErr w:type="spellStart"/>
-      <w:r>
-        <w:t>subband</w:t>
-      </w:r>
-      <w:proofErr w:type="spellEnd"/>
-      <w:r>
-        <w:t xml:space="preserve"> spectral centroid and FM feature speaker recognition performance</w:t>
+        <w:t xml:space="preserve"> investigated in this paper. Empirical investigations utilizing SCF, SCM, and their fusion on the NIST 2001 and NIST 2006 databases reveal that the combination of SCM and SCF is somewhat more accurate than traditional MFCC, and that both fuse efficiently with MFCCs. We also show that frame-averaged FM features are fundamentally centroid features, and we present a SCF implementation that enhances both subband spectral centroid and FM feature speaker recognition performance</w:t>
       </w:r>
       <w:r>
         <w:t xml:space="preserve"> </w:t>
@@ -3927,39 +3684,7 @@
         <w:fldChar w:fldCharType="end"/>
       </w:r>
       <w:r>
-        <w:t xml:space="preserve">. Mel-frequency cepstral coefficients are the most successful vocal tract-related acoustic characteristic (MFCC). However, information on the distribution of energy across the band is not efficiently captured during the MFCC extraction procedure. MFCC conveys the average energy of the </w:t>
-      </w:r>
-      <w:proofErr w:type="spellStart"/>
-      <w:r>
-        <w:t>subband</w:t>
-      </w:r>
-      <w:proofErr w:type="spellEnd"/>
-      <w:r>
-        <w:t xml:space="preserve"> as a single dimension for a </w:t>
-      </w:r>
-      <w:proofErr w:type="spellStart"/>
-      <w:r>
-        <w:t>subband</w:t>
-      </w:r>
-      <w:proofErr w:type="spellEnd"/>
-      <w:r>
-        <w:t xml:space="preserve"> speech stream (the overlapped triangular filters capture some information from </w:t>
-      </w:r>
-      <w:proofErr w:type="spellStart"/>
-      <w:r>
-        <w:t>neighbouring</w:t>
-      </w:r>
-      <w:proofErr w:type="spellEnd"/>
-      <w:r>
-        <w:t xml:space="preserve"> bands, but this can be considered an inter-band rather than an intra-band information). In this study, we look at how to turn this one-dimensional data into two-dimensional data that includes both the average energy and additional information on the energy distribution inside each </w:t>
-      </w:r>
-      <w:proofErr w:type="spellStart"/>
-      <w:r>
-        <w:t>subband</w:t>
-      </w:r>
-      <w:proofErr w:type="spellEnd"/>
-      <w:r>
-        <w:t>. Phase or frequency related properties may be complimentary to MFCCs, according to research published in</w:t>
+        <w:t>. Mel-frequency cepstral coefficients are the most successful vocal tract-related acoustic characteristic (MFCC). However, information on the distribution of energy across the band is not efficiently captured during the MFCC extraction procedure. MFCC conveys the average energy of the subband as a single dimension for a subband speech stream (the overlapped triangular filters capture some information from neighbouring bands, but this can be considered an inter-band rather than an intra-band information). In this study, we look at how to turn this one-dimensional data into two-dimensional data that includes both the average energy and additional information on the energy distribution inside each subband. Phase or frequency related properties may be complimentary to MFCCs, according to research published in</w:t>
       </w:r>
       <w:r>
         <w:t xml:space="preserve"> </w:t>
@@ -4064,15 +3789,7 @@
         <w:fldChar w:fldCharType="end"/>
       </w:r>
       <w:r>
-        <w:t xml:space="preserve">. When these frame-averaged FM components are compared to the deviation of the </w:t>
-      </w:r>
-      <w:proofErr w:type="spellStart"/>
-      <w:r>
-        <w:t>subband</w:t>
-      </w:r>
-      <w:proofErr w:type="spellEnd"/>
-      <w:r>
-        <w:t xml:space="preserve"> spectral centroid </w:t>
+        <w:t xml:space="preserve">. When these frame-averaged FM components are compared to the deviation of the subband spectral centroid </w:t>
       </w:r>
       <w:r>
         <w:fldChar w:fldCharType="begin" w:fldLock="1"/>
@@ -4093,39 +3810,7 @@
         <w:fldChar w:fldCharType="end"/>
       </w:r>
       <w:r>
-        <w:t xml:space="preserve"> from the </w:t>
-      </w:r>
-      <w:proofErr w:type="spellStart"/>
-      <w:r>
-        <w:t>subband's</w:t>
-      </w:r>
-      <w:proofErr w:type="spellEnd"/>
-      <w:r>
-        <w:t xml:space="preserve"> center frequency, as illustrated in Figure 1, it is clear that both the </w:t>
-      </w:r>
-      <w:proofErr w:type="spellStart"/>
-      <w:r>
-        <w:t>subband</w:t>
-      </w:r>
-      <w:proofErr w:type="spellEnd"/>
-      <w:r>
-        <w:t xml:space="preserve"> spectral centroid and the frame-averaged FM components provide identical information. Estimating the </w:t>
-      </w:r>
-      <w:proofErr w:type="spellStart"/>
-      <w:r>
-        <w:t>subband</w:t>
-      </w:r>
-      <w:proofErr w:type="spellEnd"/>
-      <w:r>
-        <w:t xml:space="preserve"> spectral centroid, on the other hand, is more efficient than estimating </w:t>
-      </w:r>
-      <w:proofErr w:type="spellStart"/>
-      <w:r>
-        <w:t>frameaveraged</w:t>
-      </w:r>
-      <w:proofErr w:type="spellEnd"/>
-      <w:r>
-        <w:t xml:space="preserve"> FM components. </w:t>
+        <w:t xml:space="preserve"> from the subband's center frequency, as illustrated in Figure 1, it is clear that both the subband spectral centroid and the frame-averaged FM components provide identical information. Estimating the subband spectral centroid, on the other hand, is more efficient than estimating frameaveraged FM components. </w:t>
       </w:r>
       <w:r>
         <w:fldChar w:fldCharType="begin" w:fldLock="1"/>
@@ -4167,15 +3852,7 @@
         <w:fldChar w:fldCharType="end"/>
       </w:r>
       <w:r>
-        <w:t xml:space="preserve">. The use of </w:t>
-      </w:r>
-      <w:proofErr w:type="spellStart"/>
-      <w:r>
-        <w:t>subband</w:t>
-      </w:r>
-      <w:proofErr w:type="spellEnd"/>
-      <w:r>
-        <w:t xml:space="preserve"> spectral centroid in recent literature has demonstrated some success in noisy voice identification [. Spectral centroid frequency was previously employed in </w:t>
+        <w:t xml:space="preserve">. The use of subband spectral centroid in recent literature has demonstrated some success in noisy voice identification [. Spectral centroid frequency was previously employed in </w:t>
       </w:r>
       <w:r>
         <w:fldChar w:fldCharType="begin" w:fldLock="1"/>
@@ -4217,28 +3894,10 @@
         <w:fldChar w:fldCharType="end"/>
       </w:r>
       <w:r>
-        <w:t>. The minor advantages over MFCC in speech recognition applications appear to be an oddity, given the similarity with frame-</w:t>
-      </w:r>
-      <w:proofErr w:type="spellStart"/>
-      <w:r>
-        <w:t>averged</w:t>
-      </w:r>
-      <w:proofErr w:type="spellEnd"/>
-      <w:r>
-        <w:t xml:space="preserve"> </w:t>
-      </w:r>
-      <w:proofErr w:type="spellStart"/>
-      <w:proofErr w:type="gramStart"/>
-      <w:r>
-        <w:t>FM.</w:t>
-      </w:r>
-      <w:r>
-        <w:t>This</w:t>
-      </w:r>
-      <w:proofErr w:type="spellEnd"/>
-      <w:proofErr w:type="gramEnd"/>
-      <w:r>
-        <w:t xml:space="preserve"> paper</w:t>
+        <w:t>. The minor advantages over MFCC in speech recognition applications appear to be an oddity, given the similarity with frame-averged FM.</w:t>
+      </w:r>
+      <w:r>
+        <w:t>This paper</w:t>
       </w:r>
       <w:r>
         <w:t xml:space="preserve"> </w:t>
@@ -4257,15 +3916,7 @@
         <w:t>ed</w:t>
       </w:r>
       <w:r>
-        <w:t xml:space="preserve"> how </w:t>
-      </w:r>
-      <w:proofErr w:type="spellStart"/>
-      <w:r>
-        <w:t>subband</w:t>
-      </w:r>
-      <w:proofErr w:type="spellEnd"/>
-      <w:r>
-        <w:t xml:space="preserve"> spectral centroid can be enhanced. SCM, like MFCC, conveys magnitude-related information, but SCF carries the SCM's frequency bias. The NIST2001 and NIST2006 speaker recognition datasets will be used to test these functionalities.</w:t>
+        <w:t xml:space="preserve"> how subband spectral centroid can be enhanced. SCM, like MFCC, conveys magnitude-related information, but SCF carries the SCM's frequency bias. The NIST2001 and NIST2006 speaker recognition datasets will be used to test these functionalities.</w:t>
       </w:r>
     </w:p>
     <w:p>
@@ -4332,15 +3983,7 @@
         <w:t>greater confidence levels</w:t>
       </w:r>
       <w:r>
-        <w:t xml:space="preserve"> in circulation figures, broadcasters play to intangible audiences who cannot be measured or witnessed </w:t>
-      </w:r>
-      <w:proofErr w:type="spellStart"/>
-      <w:r>
-        <w:t>en</w:t>
-      </w:r>
-      <w:proofErr w:type="spellEnd"/>
-      <w:r>
-        <w:t xml:space="preserve"> masse </w:t>
+        <w:t xml:space="preserve"> in circulation figures, broadcasters play to intangible audiences who cannot be measured or witnessed en masse </w:t>
       </w:r>
       <w:r>
         <w:fldChar w:fldCharType="begin" w:fldLock="1"/>
@@ -4988,15 +4631,7 @@
         <w:t>taking</w:t>
       </w:r>
       <w:r>
-        <w:t xml:space="preserve"> this project from an idea stage into a pictorial form was done using </w:t>
-      </w:r>
-      <w:proofErr w:type="spellStart"/>
-      <w:r>
-        <w:t>figma</w:t>
-      </w:r>
-      <w:proofErr w:type="spellEnd"/>
-      <w:r>
-        <w:t xml:space="preserve">. </w:t>
+        <w:t xml:space="preserve"> this project from an idea stage into a pictorial form was done using figma. </w:t>
       </w:r>
     </w:p>
     <w:p>
@@ -5533,15 +5168,7 @@
         <w:t>JavaScript</w:t>
       </w:r>
       <w:r>
-        <w:t xml:space="preserve"> is a framework-rich language with </w:t>
-      </w:r>
-      <w:proofErr w:type="gramStart"/>
-      <w:r>
-        <w:t>a large number of</w:t>
-      </w:r>
-      <w:proofErr w:type="gramEnd"/>
-      <w:r>
-        <w:t xml:space="preserve"> pre-developed frameworks and libraries that may be utilized directly in software development to significantly decrease development time.</w:t>
+        <w:t xml:space="preserve"> is a framework-rich language with a large number of pre-developed frameworks and libraries that may be utilized directly in software development to significantly decrease development time.</w:t>
       </w:r>
     </w:p>
     <w:p>
@@ -5717,15 +5344,7 @@
         <w:jc w:val="both"/>
       </w:pPr>
       <w:r>
-        <w:t xml:space="preserve">The grammar of </w:t>
-      </w:r>
-      <w:proofErr w:type="gramStart"/>
-      <w:r>
-        <w:t>the majority of</w:t>
-      </w:r>
-      <w:proofErr w:type="gramEnd"/>
-      <w:r>
-        <w:t xml:space="preserve"> </w:t>
+        <w:t xml:space="preserve">The grammar of the majority of </w:t>
       </w:r>
       <w:r>
         <w:t>JavaScript</w:t>
@@ -5819,15 +5438,7 @@
       </w:r>
       <w:r>
         <w:lastRenderedPageBreak/>
-        <w:t>result. It can either be put directly into a HTML document or through another file with a .</w:t>
-      </w:r>
-      <w:proofErr w:type="spellStart"/>
-      <w:r>
-        <w:t>css</w:t>
-      </w:r>
-      <w:proofErr w:type="spellEnd"/>
-      <w:r>
-        <w:t xml:space="preserve"> extension.</w:t>
+        <w:t>result. It can either be put directly into a HTML document or through another file with a .css extension.</w:t>
       </w:r>
     </w:p>
     <w:p>
@@ -5900,15 +5511,7 @@
         <w:t>ReactJS</w:t>
       </w:r>
       <w:r>
-        <w:t xml:space="preserve">. </w:t>
-      </w:r>
-      <w:proofErr w:type="spellStart"/>
-      <w:r>
-        <w:t>React's</w:t>
-      </w:r>
-      <w:proofErr w:type="spellEnd"/>
-      <w:r>
-        <w:t xml:space="preserve"> memory reconciliation technique allows the virtual memory-based replication of a web page. A virtual DOM is therefore the representation of an original DOM. The virtual DOM re-renders the complete user interface with each change to the web application. Only the components that have changed are updated in a virtual DOM representation, not the whole set of components. As a result, </w:t>
+        <w:t xml:space="preserve">. React's memory reconciliation technique allows the virtual memory-based replication of a web page. A virtual DOM is therefore the representation of an original DOM. The virtual DOM re-renders the complete user interface with each change to the web application. Only the components that have changed are updated in a virtual DOM representation, not the whole set of components. As a result, </w:t>
       </w:r>
       <w:r>
         <w:t>ReactJS</w:t>
@@ -5935,15 +5538,7 @@
         <w:t>JSX:</w:t>
       </w:r>
       <w:r>
-        <w:t xml:space="preserve"> JavaScript XML is referred to as JSX. It is a markup language somewhat </w:t>
-      </w:r>
-      <w:proofErr w:type="gramStart"/>
-      <w:r>
-        <w:t>similar to</w:t>
-      </w:r>
-      <w:proofErr w:type="gramEnd"/>
-      <w:r>
-        <w:t xml:space="preserve"> HTML that is used to define the look of an application's graphical user interface (GUI). JSX is one of </w:t>
+        <w:t xml:space="preserve"> JavaScript XML is referred to as JSX. It is a markup language somewhat similar to HTML that is used to define the look of an application's graphical user interface (GUI). JSX is one of </w:t>
       </w:r>
       <w:r>
         <w:t>ReactJS</w:t>
@@ -6556,44 +6151,16 @@
         <w:rPr>
           <w:color w:val="000000"/>
         </w:rPr>
-        <w:t xml:space="preserve">firebase is not interfacing through normal HTTP, but instead, it is interfacing through a WebSocket. </w:t>
-      </w:r>
-      <w:proofErr w:type="spellStart"/>
+        <w:t>firebase is not interfacing through normal HTTP, but instead, it is interfacing through a WebSocket. WebSockets offer a persistent connection between a client and server that the two players can use to exchange data whenever in real-time. The client sets up a</w:t>
+      </w:r>
+      <w:r>
+        <w:t xml:space="preserve"> </w:t>
+      </w:r>
       <w:r>
         <w:rPr>
           <w:color w:val="000000"/>
         </w:rPr>
-        <w:t>WebSockets</w:t>
-      </w:r>
-      <w:proofErr w:type="spellEnd"/>
-      <w:r>
-        <w:rPr>
-          <w:color w:val="000000"/>
-        </w:rPr>
-        <w:t xml:space="preserve"> offer a persistent connection between a client and server that the two players can use to exchange data whenever in real-time. The client sets up a</w:t>
-      </w:r>
-      <w:r>
-        <w:t xml:space="preserve"> </w:t>
-      </w:r>
-      <w:r>
-        <w:rPr>
-          <w:color w:val="000000"/>
-        </w:rPr>
-        <w:t xml:space="preserve">WebSocket connection through a procedure known as the WebSocket handshake. WebSocket API presents an advanced technology that makes it feasible for a two-way interaction between the client's program and a server. With this API, the app can converse with a server and get event-driven responses without surveying the server for an answer. </w:t>
-      </w:r>
-      <w:proofErr w:type="spellStart"/>
-      <w:r>
-        <w:rPr>
-          <w:color w:val="000000"/>
-        </w:rPr>
-        <w:t>WebSockets</w:t>
-      </w:r>
-      <w:proofErr w:type="spellEnd"/>
-      <w:r>
-        <w:rPr>
-          <w:color w:val="000000"/>
-        </w:rPr>
-        <w:t xml:space="preserve"> is faster than HTTP. The apps do not need to make individual WebSocket calls since one attachment connection is the length. The entirety of the data syncs automatically through that single WebSocket relying upon the quality of the network available. </w:t>
+        <w:t xml:space="preserve">WebSocket connection through a procedure known as the WebSocket handshake. WebSocket API presents an advanced technology that makes it feasible for a two-way interaction between the client's program and a server. With this API, the app can converse with a server and get event-driven responses without surveying the server for an answer. WebSockets is faster than HTTP. The apps do not need to make individual WebSocket calls since one attachment connection is the length. The entirety of the data syncs automatically through that single WebSocket relying upon the quality of the network available. </w:t>
       </w:r>
     </w:p>
     <w:p>
@@ -6782,15 +6349,7 @@
         <w:t xml:space="preserve"> </w:t>
       </w:r>
       <w:r>
-        <w:t xml:space="preserve">With the use of firebase’s cloud fire store service, changes within the database of the system can be rendered on the frontend in real-time. Cloud </w:t>
-      </w:r>
-      <w:proofErr w:type="spellStart"/>
-      <w:r>
-        <w:t>firestore</w:t>
-      </w:r>
-      <w:proofErr w:type="spellEnd"/>
-      <w:r>
-        <w:t xml:space="preserve"> is a </w:t>
+        <w:t xml:space="preserve">With the use of firebase’s cloud fire store service, changes within the database of the system can be rendered on the frontend in real-time. Cloud firestore is a </w:t>
       </w:r>
       <w:r>
         <w:t xml:space="preserve">NoSQL database. </w:t>
@@ -6876,20 +6435,8 @@
       </w:pPr>
       <w:r>
         <w:tab/>
-      </w:r>
-      <w:proofErr w:type="spellStart"/>
-      <w:r>
-        <w:t>FlowChart</w:t>
-      </w:r>
-      <w:proofErr w:type="spellEnd"/>
-      <w:r>
-        <w:t xml:space="preserve"> for cloud </w:t>
-      </w:r>
-      <w:proofErr w:type="spellStart"/>
-      <w:r>
-        <w:t>Firestore</w:t>
-      </w:r>
-      <w:proofErr w:type="spellEnd"/>
+        <w:t>FlowChart for cloud Firestore</w:t>
+      </w:r>
     </w:p>
     <w:p>
       <w:pPr>
@@ -7513,7 +7060,6 @@
           <w:bCs/>
         </w:rPr>
       </w:pPr>
-      <w:proofErr w:type="spellStart"/>
       <w:r>
         <w:rPr>
           <w:b/>
@@ -7521,7 +7067,6 @@
         </w:rPr>
         <w:t>WazobiaFM</w:t>
       </w:r>
-      <w:proofErr w:type="spellEnd"/>
     </w:p>
     <w:p>
       <w:pPr>
@@ -7537,7 +7082,6 @@
           <w:bCs/>
         </w:rPr>
       </w:pPr>
-      <w:proofErr w:type="spellStart"/>
       <w:r>
         <w:rPr>
           <w:b/>
@@ -7545,7 +7089,6 @@
         </w:rPr>
         <w:t>CityFM</w:t>
       </w:r>
-      <w:proofErr w:type="spellEnd"/>
     </w:p>
     <w:p>
       <w:pPr>
@@ -7561,21 +7104,12 @@
           <w:bCs/>
         </w:rPr>
       </w:pPr>
-      <w:proofErr w:type="spellStart"/>
-      <w:r>
-        <w:rPr>
-          <w:b/>
-          <w:bCs/>
-        </w:rPr>
-        <w:t>HebronFM</w:t>
-      </w:r>
-      <w:proofErr w:type="spellEnd"/>
-      <w:r>
-        <w:rPr>
-          <w:b/>
-          <w:bCs/>
-        </w:rPr>
-        <w:t xml:space="preserve"> </w:t>
+      <w:r>
+        <w:rPr>
+          <w:b/>
+          <w:bCs/>
+        </w:rPr>
+        <w:t xml:space="preserve">HebronFM </w:t>
       </w:r>
     </w:p>
     <w:p>
@@ -7736,15 +7270,7 @@
         <w:t xml:space="preserve"> data </w:t>
       </w:r>
       <w:r>
-        <w:t xml:space="preserve">about the user that would be needed in assigning a permission to the user. The data is stored in cloud </w:t>
-      </w:r>
-      <w:proofErr w:type="spellStart"/>
-      <w:r>
-        <w:t>firestore</w:t>
-      </w:r>
-      <w:proofErr w:type="spellEnd"/>
-      <w:r>
-        <w:t xml:space="preserve"> database with the help of firebase auth as shown in the figure below.</w:t>
+        <w:t>about the user that would be needed in assigning a permission to the user. The data is stored in cloud firestore database with the help of firebase auth as shown in the figure below.</w:t>
       </w:r>
       <w:r>
         <w:t xml:space="preserve"> </w:t>
@@ -7851,15 +7377,7 @@
         <w:t>This is the first page presented to administrators that have successfully logged in. It contains visual ana</w:t>
       </w:r>
       <w:r>
-        <w:t xml:space="preserve">lytics like graphs and charts that give </w:t>
-      </w:r>
-      <w:proofErr w:type="spellStart"/>
-      <w:r>
-        <w:t>a</w:t>
-      </w:r>
-      <w:proofErr w:type="spellEnd"/>
-      <w:r>
-        <w:t xml:space="preserve"> real time overview of what is happening in the system.</w:t>
+        <w:t>lytics like graphs and charts that give a real time overview of what is happening in the system.</w:t>
       </w:r>
     </w:p>
     <w:p>
@@ -7884,15 +7402,7 @@
         <w:t xml:space="preserve">The users page for admins: </w:t>
       </w:r>
       <w:r>
-        <w:t xml:space="preserve">This page displays allow the users that have signed up </w:t>
-      </w:r>
-      <w:proofErr w:type="spellStart"/>
-      <w:r>
-        <w:t>ato</w:t>
-      </w:r>
-      <w:proofErr w:type="spellEnd"/>
-      <w:r>
-        <w:t xml:space="preserve"> the platform.</w:t>
+        <w:t>This page displays allow the users that have signed up ato the platform.</w:t>
       </w:r>
     </w:p>
     <w:p>
@@ -8182,23 +7692,7 @@
         <w:jc w:val="both"/>
       </w:pPr>
       <w:r>
-        <w:t xml:space="preserve">A class diagram is a static diagram because it describes the static perspective on an application. A class diagram is used for building blocks of executable codes for the application </w:t>
-      </w:r>
-      <w:proofErr w:type="gramStart"/>
-      <w:r>
-        <w:t>and also</w:t>
-      </w:r>
-      <w:proofErr w:type="gramEnd"/>
-      <w:r>
-        <w:t xml:space="preserve"> describing and documenting different aspects of the system. The class diagrams show the attributes and methods in a class </w:t>
-      </w:r>
-      <w:proofErr w:type="gramStart"/>
-      <w:r>
-        <w:t>and also</w:t>
-      </w:r>
-      <w:proofErr w:type="gramEnd"/>
-      <w:r>
-        <w:t xml:space="preserve"> the relationship between classes in a project.</w:t>
+        <w:t>A class diagram is a static diagram because it describes the static perspective on an application. A class diagram is used for building blocks of executable codes for the application and also describing and documenting different aspects of the system. The class diagrams show the attributes and methods in a class and also the relationship between classes in a project.</w:t>
       </w:r>
     </w:p>
     <w:p>
@@ -8325,6 +7819,9 @@
       </w:r>
     </w:p>
     <w:p>
+      <w:pPr>
+        <w:jc w:val="both"/>
+      </w:pPr>
       <w:r>
         <w:t>At</w:t>
       </w:r>
@@ -8338,23 +7835,21 @@
         <w:t>is “Metered”</w:t>
       </w:r>
       <w:r>
-        <w:t xml:space="preserve"> for the sake of reference. Metered would provide a way to measure a radio audience by leveraging a mobile and web application. The mobile application is expected to be used by radio listeners while the web application is expected to be used by administrators. All system information is maintained in a NoSQL database called cloud </w:t>
-      </w:r>
-      <w:proofErr w:type="spellStart"/>
-      <w:r>
-        <w:t>firestore</w:t>
-      </w:r>
-      <w:proofErr w:type="spellEnd"/>
-      <w:r>
-        <w:t>.</w:t>
-      </w:r>
-    </w:p>
-    <w:p>
+        <w:t xml:space="preserve"> for the sake of reference. Metered would provide a way to measure a radio audience by leveraging a mobile and web application. The mobile application is expected to be used by radio listeners while the web application is expected to be used by administrators. All system information is maintained in a NoSQL database called cloud firestore.</w:t>
+      </w:r>
+    </w:p>
+    <w:p>
+      <w:pPr>
+        <w:jc w:val="both"/>
+      </w:pPr>
       <w:r>
         <w:t>On opening the mobile application for the first time, a user is expected to sign up by providing some of his data.</w:t>
       </w:r>
     </w:p>
     <w:p>
+      <w:pPr>
+        <w:jc w:val="both"/>
+      </w:pPr>
       <w:r>
         <w:t>The mobile application has some of the following functionality:</w:t>
       </w:r>
@@ -8367,6 +7862,7 @@
           <w:numId w:val="34"/>
         </w:numPr>
         <w:spacing w:line="360" w:lineRule="auto"/>
+        <w:jc w:val="both"/>
       </w:pPr>
       <w:r>
         <w:t>Obtaining permission from users to access their microphones.</w:t>
@@ -8380,6 +7876,7 @@
           <w:numId w:val="34"/>
         </w:numPr>
         <w:spacing w:line="360" w:lineRule="auto"/>
+        <w:jc w:val="both"/>
       </w:pPr>
       <w:r>
         <w:t>Recording radio listenership.</w:t>
@@ -8393,12 +7890,16 @@
           <w:numId w:val="34"/>
         </w:numPr>
         <w:spacing w:line="360" w:lineRule="auto"/>
+        <w:jc w:val="both"/>
       </w:pPr>
       <w:r>
         <w:t>Making post requests to the database.</w:t>
       </w:r>
     </w:p>
     <w:p>
+      <w:pPr>
+        <w:jc w:val="both"/>
+      </w:pPr>
       <w:r>
         <w:t>While the web application has some of the following functionality:</w:t>
       </w:r>
@@ -8411,6 +7912,7 @@
           <w:numId w:val="35"/>
         </w:numPr>
         <w:spacing w:line="360" w:lineRule="auto"/>
+        <w:jc w:val="both"/>
       </w:pPr>
       <w:r>
         <w:t>Real-time audio upload tracking.</w:t>
@@ -8424,6 +7926,7 @@
           <w:numId w:val="35"/>
         </w:numPr>
         <w:spacing w:line="360" w:lineRule="auto"/>
+        <w:jc w:val="both"/>
       </w:pPr>
       <w:r>
         <w:t>Audio file analysis with machine learning.</w:t>
@@ -8437,6 +7940,7 @@
           <w:numId w:val="35"/>
         </w:numPr>
         <w:spacing w:line="360" w:lineRule="auto"/>
+        <w:jc w:val="both"/>
       </w:pPr>
       <w:r>
         <w:t>Visualizing radio listenership with charts and graphs.</w:t>
@@ -8603,28 +8107,17 @@
     </w:tbl>
     <w:p/>
     <w:p/>
-    <w:p/>
-    <w:p>
-      <w:r>
-        <w:t xml:space="preserve">Figure ***** is the register screen, it contains a form that a new user is required to fill. </w:t>
-      </w:r>
-      <w:proofErr w:type="spellStart"/>
-      <w:r>
-        <w:t>Afer</w:t>
-      </w:r>
-      <w:proofErr w:type="spellEnd"/>
-      <w:r>
-        <w:t xml:space="preserve"> the completion of this form, his details are stored in cloud </w:t>
-      </w:r>
-      <w:proofErr w:type="spellStart"/>
-      <w:proofErr w:type="gramStart"/>
-      <w:r>
-        <w:t>firestore</w:t>
-      </w:r>
-      <w:proofErr w:type="spellEnd"/>
-      <w:proofErr w:type="gramEnd"/>
-      <w:r>
-        <w:t xml:space="preserve"> and he is redirected to the record screen</w:t>
+    <w:p>
+      <w:pPr>
+        <w:jc w:val="both"/>
+      </w:pPr>
+    </w:p>
+    <w:p>
+      <w:pPr>
+        <w:jc w:val="both"/>
+      </w:pPr>
+      <w:r>
+        <w:t>Figure ***** is the register screen, it contains a form that a new user is required to fill. Afer the completion of this form, his details are stored in cloud firestore and he is redirected to the record screen</w:t>
       </w:r>
       <w:r>
         <w:t xml:space="preserve"> where he recording his listening pattern</w:t>
@@ -8638,6 +8131,9 @@
     <w:p/>
     <w:p/>
     <w:p>
+      <w:pPr>
+        <w:jc w:val="both"/>
+      </w:pPr>
       <w:r>
         <w:lastRenderedPageBreak/>
         <w:t>On the other hand, a</w:t>
@@ -8646,15 +8142,7 @@
         <w:t xml:space="preserve"> previously </w:t>
       </w:r>
       <w:r>
-        <w:t xml:space="preserve">existing user will be taken to the login screen where </w:t>
-      </w:r>
-      <w:proofErr w:type="gramStart"/>
-      <w:r>
-        <w:t>he’ll</w:t>
-      </w:r>
-      <w:proofErr w:type="gramEnd"/>
-      <w:r>
-        <w:t xml:space="preserve"> be required to sign in.</w:t>
+        <w:t>existing user will be taken to the login screen where he’ll be required to sign in.</w:t>
       </w:r>
       <w:r>
         <w:t xml:space="preserve"> The figure **** below shows the sign in process.</w:t>
@@ -8795,16 +8283,11 @@
     </w:tbl>
     <w:p/>
     <w:p>
-      <w:r>
-        <w:t xml:space="preserve">After an existing user has successfully signed in, </w:t>
-      </w:r>
-      <w:proofErr w:type="gramStart"/>
-      <w:r>
-        <w:t>he’ll</w:t>
-      </w:r>
-      <w:proofErr w:type="gramEnd"/>
-      <w:r>
-        <w:t xml:space="preserve"> be taken to the record screen where he</w:t>
+      <w:pPr>
+        <w:jc w:val="both"/>
+      </w:pPr>
+      <w:r>
+        <w:t>After an existing user has successfully signed in, he’ll be taken to the record screen where he</w:t>
       </w:r>
       <w:r>
         <w:t xml:space="preserve"> is </w:t>
@@ -9190,39 +8673,18 @@
       </w:pPr>
     </w:p>
     <w:p>
-      <w:r>
-        <w:t xml:space="preserve">Figure ***** above shows the login page for administrators. When an admin successfully logs </w:t>
-      </w:r>
-      <w:proofErr w:type="gramStart"/>
-      <w:r>
-        <w:t>in</w:t>
-      </w:r>
-      <w:proofErr w:type="gramEnd"/>
-      <w:r>
-        <w:t xml:space="preserve"> he is redirected to the admin dashboard where he can monitor what is going on in the system in real-time.</w:t>
-      </w:r>
-      <w:r>
-        <w:t xml:space="preserve"> An administrator could navigate to the </w:t>
-      </w:r>
-      <w:proofErr w:type="gramStart"/>
-      <w:r>
-        <w:t>users</w:t>
-      </w:r>
-      <w:proofErr w:type="gramEnd"/>
-      <w:r>
-        <w:t xml:space="preserve"> page where he can see all the people that </w:t>
+      <w:pPr>
+        <w:jc w:val="both"/>
+      </w:pPr>
+      <w:r>
+        <w:t>Figure ***** above shows the login page for administrators. When an admin successfully logs in he is redirected to the admin dashboard where he can monitor what is going on in the system in real-time.</w:t>
+      </w:r>
+      <w:r>
+        <w:t xml:space="preserve"> An administrator could navigate to the users page where he can see all the people that </w:t>
       </w:r>
       <w:r>
         <w:lastRenderedPageBreak/>
-        <w:t xml:space="preserve">have signed-up using the mobile application. Here, </w:t>
-      </w:r>
-      <w:proofErr w:type="gramStart"/>
-      <w:r>
-        <w:t>he’ll</w:t>
-      </w:r>
-      <w:proofErr w:type="gramEnd"/>
-      <w:r>
-        <w:t xml:space="preserve"> have the ability to see</w:t>
+        <w:t>have signed-up using the mobile application. Here, he’ll have the ability to see</w:t>
       </w:r>
       <w:r>
         <w:t xml:space="preserve"> every user’s profile to analyze the uploads that they have made. The figures below show the users’ page and the profile page of a specific user.</w:t>
@@ -9367,12 +8829,83 @@
         <w:jc w:val="both"/>
       </w:pPr>
     </w:p>
-    <w:p/>
-    <w:p/>
-    <w:p/>
-    <w:p/>
-    <w:p/>
-    <w:p/>
+    <w:p>
+      <w:pPr>
+        <w:jc w:val="both"/>
+      </w:pPr>
+      <w:r>
+        <w:t xml:space="preserve">When a user’s profile is accessed by an administrator, he sees all of the recordings a user has sent. To analyze these recordings, an administrator clicks on the analyze button which brings an analysis modal into display. In this modal, an administrator has the ability to analyze a recording multiple times to get more accurate results. When an analysis is completed, the system predicts the channel that a user has sent using machine learning. Then the administrator saves the result to the database. </w:t>
+      </w:r>
+      <w:r>
+        <w:lastRenderedPageBreak/>
+        <w:t>As seen in figure *****above, all analyzed recordings have a green tick beside them, while all recordings that are yet to be analyzed have a yellow pending icon beside them.</w:t>
+      </w:r>
+      <w:r>
+        <w:t xml:space="preserve"> When a recording is successfully analyzed and saved to the database, the charts on the dashboard are updated in real-time on all client applications. So, any other administrator that is using the system simultaneously, will get the update.</w:t>
+      </w:r>
+      <w:r>
+        <w:t xml:space="preserve"> </w:t>
+      </w:r>
+      <w:r>
+        <w:t>The figure below shows the analysis modal.</w:t>
+      </w:r>
+    </w:p>
+    <w:p>
+      <w:pPr>
+        <w:jc w:val="both"/>
+      </w:pPr>
+      <w:r>
+        <w:rPr>
+          <w:noProof/>
+        </w:rPr>
+        <w:drawing>
+          <wp:inline distT="0" distB="0" distL="0" distR="0" wp14:anchorId="5757574F" wp14:editId="27ACBD01">
+            <wp:extent cx="5943600" cy="2713990"/>
+            <wp:effectExtent l="0" t="0" r="0" b="0"/>
+            <wp:docPr id="35" name="Picture 35"/>
+            <wp:cNvGraphicFramePr>
+              <a:graphicFrameLocks xmlns:a="http://schemas.openxmlformats.org/drawingml/2006/main" noChangeAspect="1"/>
+            </wp:cNvGraphicFramePr>
+            <a:graphic xmlns:a="http://schemas.openxmlformats.org/drawingml/2006/main">
+              <a:graphicData uri="http://schemas.openxmlformats.org/drawingml/2006/picture">
+                <pic:pic xmlns:pic="http://schemas.openxmlformats.org/drawingml/2006/picture">
+                  <pic:nvPicPr>
+                    <pic:cNvPr id="35" name="Picture 35"/>
+                    <pic:cNvPicPr/>
+                  </pic:nvPicPr>
+                  <pic:blipFill>
+                    <a:blip r:embed="rId30">
+                      <a:extLst>
+                        <a:ext uri="{28A0092B-C50C-407E-A947-70E740481C1C}">
+                          <a14:useLocalDpi xmlns:a14="http://schemas.microsoft.com/office/drawing/2010/main" val="0"/>
+                        </a:ext>
+                      </a:extLst>
+                    </a:blip>
+                    <a:stretch>
+                      <a:fillRect/>
+                    </a:stretch>
+                  </pic:blipFill>
+                  <pic:spPr>
+                    <a:xfrm>
+                      <a:off x="0" y="0"/>
+                      <a:ext cx="5943600" cy="2713990"/>
+                    </a:xfrm>
+                    <a:prstGeom prst="rect">
+                      <a:avLst/>
+                    </a:prstGeom>
+                  </pic:spPr>
+                </pic:pic>
+              </a:graphicData>
+            </a:graphic>
+          </wp:inline>
+        </w:drawing>
+      </w:r>
+    </w:p>
+    <w:p>
+      <w:pPr>
+        <w:jc w:val="both"/>
+      </w:pPr>
+    </w:p>
     <w:p>
       <w:pPr>
         <w:pStyle w:val="Heading3"/>
@@ -9428,7 +8961,25 @@
         <w:rPr>
           <w:rFonts w:eastAsia="Arial"/>
         </w:rPr>
-        <w:t>is user friendly and easy to use. The response was collected using Google forms. The results of this testing showed the users view about their interaction with the web portal</w:t>
+        <w:t xml:space="preserve">is user friendly and easy to use. The response was collected </w:t>
+      </w:r>
+      <w:r>
+        <w:rPr>
+          <w:rFonts w:eastAsia="Arial"/>
+        </w:rPr>
+        <w:t>asking people to check out the link and send feedbacks on what they think about the platform</w:t>
+      </w:r>
+      <w:r>
+        <w:rPr>
+          <w:rFonts w:eastAsia="Arial"/>
+        </w:rPr>
+        <w:t xml:space="preserve">. The results of this testing showed the users view about their interaction with the web </w:t>
+      </w:r>
+      <w:r>
+        <w:rPr>
+          <w:rFonts w:eastAsia="Arial"/>
+        </w:rPr>
+        <w:t>application.</w:t>
       </w:r>
       <w:r>
         <w:tab/>
@@ -9441,6 +8992,7 @@
       </w:pPr>
       <w:bookmarkStart w:id="28" w:name="_Toc46833292"/>
       <w:r>
+        <w:lastRenderedPageBreak/>
         <w:t>4.4.4</w:t>
       </w:r>
       <w:r>
@@ -9465,21 +9017,56 @@
         <w:rPr>
           <w:rFonts w:eastAsia="Arial"/>
         </w:rPr>
-        <w:t xml:space="preserve">The user interface of any system is one of the most important parts of the system, as it is the part of the system that the user directly interacts with, thus user feedback should be an essential part of user interface testing. For the user interface test, 15 respondents were asked to partake in the survey to test the web portal’s user interface and give suggestions on what could be improved upon in future works. A Google form was created for this purpose in the form of a mixed questionnaire that contained open-ended and closed-ended questions. The questionnaire is discussed in </w:t>
-      </w:r>
-      <w:proofErr w:type="gramStart"/>
+        <w:t xml:space="preserve">The user interface of any system is one of the most important parts of the system, as it is the part of the system that the user directly interacts with, thus user feedback should be an essential part of user interface testing. For the user interface test, 15 respondents were asked to partake in the survey to test the web </w:t>
+      </w:r>
       <w:r>
         <w:rPr>
           <w:rFonts w:eastAsia="Arial"/>
         </w:rPr>
-        <w:t>details</w:t>
-      </w:r>
-      <w:proofErr w:type="gramEnd"/>
+        <w:t>application’s</w:t>
+      </w:r>
       <w:r>
         <w:rPr>
           <w:rFonts w:eastAsia="Arial"/>
         </w:rPr>
-        <w:t xml:space="preserve"> in the next section.</w:t>
+        <w:t xml:space="preserve"> user interface and give suggestions on what could be improved upon in future works</w:t>
+      </w:r>
+      <w:r>
+        <w:rPr>
+          <w:rFonts w:eastAsia="Arial"/>
+        </w:rPr>
+        <w:t>.</w:t>
+      </w:r>
+    </w:p>
+    <w:p>
+      <w:pPr>
+        <w:pStyle w:val="Heading2"/>
+        <w:rPr>
+          <w:rFonts w:eastAsia="Arial"/>
+        </w:rPr>
+      </w:pPr>
+      <w:r>
+        <w:rPr>
+          <w:rFonts w:eastAsia="Arial"/>
+        </w:rPr>
+        <w:t>CONCLUSION</w:t>
+      </w:r>
+    </w:p>
+    <w:p>
+      <w:pPr>
+        <w:jc w:val="both"/>
+        <w:rPr>
+          <w:rFonts w:eastAsia="Arial"/>
+        </w:rPr>
+      </w:pPr>
+      <w:r>
+        <w:t>The purpose of the chapter was to present the software implementation process of a Free and Open Source</w:t>
+      </w:r>
+      <w:r>
+        <w:t xml:space="preserve"> audience measurement system.</w:t>
+      </w:r>
+      <w:r>
+        <w:t xml:space="preserve"> The chapter also discusses the different stacks of the screen and their level of accessibility.</w:t>
       </w:r>
     </w:p>
     <w:p>
@@ -9512,7 +9099,6 @@
         <w:pStyle w:val="Heading1"/>
       </w:pPr>
       <w:r>
-        <w:lastRenderedPageBreak/>
         <w:t>CONCLUSION AND RECOMMENDATIONS</w:t>
       </w:r>
     </w:p>
@@ -9632,6 +9218,7 @@
         <w:jc w:val="both"/>
       </w:pPr>
       <w:r>
+        <w:lastRenderedPageBreak/>
         <w:t>Getting the web application to make real-time updates on the client.</w:t>
       </w:r>
     </w:p>
@@ -9813,7 +9400,6 @@
         <w:jc w:val="both"/>
       </w:pPr>
       <w:r>
-        <w:lastRenderedPageBreak/>
         <w:t>RECOMMENDATIONS</w:t>
       </w:r>
     </w:p>
@@ -9830,15 +9416,7 @@
         <w:jc w:val="both"/>
       </w:pPr>
       <w:r>
-        <w:t xml:space="preserve">In every system there is always room for improvement. To improve this system, </w:t>
-      </w:r>
-      <w:proofErr w:type="gramStart"/>
-      <w:r>
-        <w:t>I’ll</w:t>
-      </w:r>
-      <w:proofErr w:type="gramEnd"/>
-      <w:r>
-        <w:t xml:space="preserve"> like to make the following recommendations:</w:t>
+        <w:t>In every system there is always room for improvement. To improve this system, I’ll like to make the following recommendations:</w:t>
       </w:r>
     </w:p>
     <w:p>
@@ -9855,15 +9433,7 @@
         <w:t xml:space="preserve">Since the main function of this systems lies in its ability to make accurate audio predictions, I’ll suggest that </w:t>
       </w:r>
       <w:r>
-        <w:t xml:space="preserve">radio data be made readily available and </w:t>
-      </w:r>
-      <w:proofErr w:type="gramStart"/>
-      <w:r>
-        <w:t>open-source</w:t>
-      </w:r>
-      <w:proofErr w:type="gramEnd"/>
-      <w:r>
-        <w:t xml:space="preserve"> to ease the creation of machine learning models.</w:t>
+        <w:t>radio data be made readily available and open-source to ease the creation of machine learning models.</w:t>
       </w:r>
     </w:p>
     <w:p>
@@ -9968,7 +9538,6 @@
           <w:b/>
           <w:bCs/>
         </w:rPr>
-        <w:lastRenderedPageBreak/>
         <w:t>APPENDIX</w:t>
       </w:r>
     </w:p>
@@ -10015,7 +9584,7 @@
         </w:rPr>
         <w:t xml:space="preserve">: </w:t>
       </w:r>
-      <w:hyperlink r:id="rId30" w:history="1">
+      <w:hyperlink r:id="rId31" w:history="1">
         <w:r>
           <w:rPr>
             <w:rStyle w:val="Hyperlink"/>
@@ -10069,7 +9638,7 @@
         </w:rPr>
         <w:t xml:space="preserve">: </w:t>
       </w:r>
-      <w:hyperlink r:id="rId31" w:history="1">
+      <w:hyperlink r:id="rId32" w:history="1">
         <w:r>
           <w:rPr>
             <w:rStyle w:val="Hyperlink"/>
@@ -10105,7 +9674,7 @@
       <w:r>
         <w:t xml:space="preserve"> </w:t>
       </w:r>
-      <w:hyperlink r:id="rId32" w:history="1">
+      <w:hyperlink r:id="rId33" w:history="1">
         <w:r>
           <w:rPr>
             <w:rStyle w:val="Hyperlink"/>
@@ -10300,7 +9869,6 @@
           <w:b/>
           <w:bCs/>
         </w:rPr>
-        <w:lastRenderedPageBreak/>
         <w:t>REFERENCES</w:t>
       </w:r>
     </w:p>
@@ -10489,6 +10057,7 @@
         <w:rPr>
           <w:noProof/>
         </w:rPr>
+        <w:lastRenderedPageBreak/>
         <w:t>[5]</w:t>
       </w:r>
       <w:r>
@@ -10781,7 +10350,6 @@
         <w:rPr>
           <w:noProof/>
         </w:rPr>
-        <w:lastRenderedPageBreak/>
         <w:t>[13]</w:t>
       </w:r>
       <w:r>
@@ -10966,6 +10534,7 @@
         <w:rPr>
           <w:noProof/>
         </w:rPr>
+        <w:lastRenderedPageBreak/>
         <w:t>[19]</w:t>
       </w:r>
       <w:r>
@@ -11159,14 +10728,7 @@
         <w:rPr>
           <w:noProof/>
         </w:rPr>
-        <w:t xml:space="preserve">, vol. 2, pp. 617–620, 1998, doi: </w:t>
-      </w:r>
-      <w:r>
-        <w:rPr>
-          <w:noProof/>
-        </w:rPr>
-        <w:lastRenderedPageBreak/>
-        <w:t>10.1109/ICASSP.1998.675340.</w:t>
+        <w:t>, vol. 2, pp. 617–620, 1998, doi: 10.1109/ICASSP.1998.675340.</w:t>
       </w:r>
     </w:p>
     <w:p>

</xml_diff>